<commit_message>
add ex week 1
</commit_message>
<xml_diff>
--- a/Đồ án cuối kỳ lan 3.docx
+++ b/Đồ án cuối kỳ lan 3.docx
@@ -6149,18 +6149,18 @@
         <mc:AlternateContent>
           <mc:Choice Requires="wps">
             <w:drawing>
-              <wp:anchor distT="0" distB="0" distL="114300" distR="114300" simplePos="0" relativeHeight="251664384" behindDoc="0" locked="0" layoutInCell="1" allowOverlap="1">
+              <wp:anchor distT="0" distB="0" distL="114300" distR="114300" simplePos="0" relativeHeight="251715584" behindDoc="0" locked="0" layoutInCell="1" allowOverlap="1" wp14:anchorId="0E6229D4" wp14:editId="66EB51A7">
                 <wp:simplePos x="0" y="0"/>
                 <wp:positionH relativeFrom="column">
-                  <wp:posOffset>542925</wp:posOffset>
+                  <wp:posOffset>5210174</wp:posOffset>
                 </wp:positionH>
                 <wp:positionV relativeFrom="paragraph">
-                  <wp:posOffset>209550</wp:posOffset>
+                  <wp:posOffset>5391150</wp:posOffset>
                 </wp:positionV>
-                <wp:extent cx="5962650" cy="342900"/>
-                <wp:effectExtent l="0" t="0" r="19050" b="19050"/>
+                <wp:extent cx="1514475" cy="2800350"/>
+                <wp:effectExtent l="0" t="0" r="28575" b="19050"/>
                 <wp:wrapNone/>
-                <wp:docPr id="3" name="Hình chữ nhật 3"/>
+                <wp:docPr id="7" name="Hình chữ nhật 7"/>
                 <wp:cNvGraphicFramePr/>
                 <a:graphic xmlns:a="http://schemas.openxmlformats.org/drawingml/2006/main">
                   <a:graphicData uri="http://schemas.microsoft.com/office/word/2010/wordprocessingShape">
@@ -6169,11 +6169,1523 @@
                       <wps:spPr>
                         <a:xfrm>
                           <a:off x="0" y="0"/>
-                          <a:ext cx="5962650" cy="342900"/>
+                          <a:ext cx="1514475" cy="2800350"/>
                         </a:xfrm>
                         <a:prstGeom prst="rect">
                           <a:avLst/>
                         </a:prstGeom>
+                        <a:solidFill>
+                          <a:schemeClr val="bg1"/>
+                        </a:solidFill>
+                        <a:ln>
+                          <a:solidFill>
+                            <a:schemeClr val="tx1"/>
+                          </a:solidFill>
+                        </a:ln>
+                      </wps:spPr>
+                      <wps:style>
+                        <a:lnRef idx="2">
+                          <a:schemeClr val="accent1">
+                            <a:shade val="50000"/>
+                          </a:schemeClr>
+                        </a:lnRef>
+                        <a:fillRef idx="1">
+                          <a:schemeClr val="accent1"/>
+                        </a:fillRef>
+                        <a:effectRef idx="0">
+                          <a:schemeClr val="accent1"/>
+                        </a:effectRef>
+                        <a:fontRef idx="minor">
+                          <a:schemeClr val="lt1"/>
+                        </a:fontRef>
+                      </wps:style>
+                      <wps:txbx>
+                        <w:txbxContent>
+                          <w:p>
+                            <w:pPr>
+                              <w:jc w:val="left"/>
+                              <w:rPr>
+                                <w:rFonts w:ascii="Times New Roman" w:hAnsi="Times New Roman" w:cs="Times New Roman"/>
+                                <w:color w:val="000000" w:themeColor="text1"/>
+                                <w:sz w:val="28"/>
+                                <w:szCs w:val="28"/>
+                              </w:rPr>
+                            </w:pPr>
+                            <w:r>
+                              <w:rPr>
+                                <w:rFonts w:ascii="Times New Roman" w:hAnsi="Times New Roman" w:cs="Times New Roman"/>
+                                <w:color w:val="000000" w:themeColor="text1"/>
+                                <w:sz w:val="28"/>
+                                <w:szCs w:val="28"/>
+                              </w:rPr>
+                              <w:t>- Tiếp nhận yêu cầu khách hàng</w:t>
+                            </w:r>
+                          </w:p>
+                          <w:p>
+                            <w:pPr>
+                              <w:jc w:val="left"/>
+                              <w:rPr>
+                                <w:rFonts w:ascii="Times New Roman" w:hAnsi="Times New Roman" w:cs="Times New Roman"/>
+                                <w:color w:val="000000" w:themeColor="text1"/>
+                                <w:sz w:val="28"/>
+                                <w:szCs w:val="28"/>
+                              </w:rPr>
+                            </w:pPr>
+                            <w:r>
+                              <w:rPr>
+                                <w:rFonts w:ascii="Times New Roman" w:hAnsi="Times New Roman" w:cs="Times New Roman"/>
+                                <w:color w:val="000000" w:themeColor="text1"/>
+                                <w:sz w:val="28"/>
+                                <w:szCs w:val="28"/>
+                              </w:rPr>
+                              <w:t>- Hỏi khách hàng về tình trạng bảo hành của xe</w:t>
+                            </w:r>
+                          </w:p>
+                          <w:p>
+                            <w:pPr>
+                              <w:jc w:val="left"/>
+                              <w:rPr>
+                                <w:rFonts w:ascii="Times New Roman" w:hAnsi="Times New Roman" w:cs="Times New Roman"/>
+                                <w:color w:val="000000" w:themeColor="text1"/>
+                                <w:sz w:val="28"/>
+                                <w:szCs w:val="28"/>
+                              </w:rPr>
+                            </w:pPr>
+                            <w:r>
+                              <w:rPr>
+                                <w:rFonts w:ascii="Times New Roman" w:hAnsi="Times New Roman" w:cs="Times New Roman"/>
+                                <w:color w:val="000000" w:themeColor="text1"/>
+                                <w:sz w:val="28"/>
+                                <w:szCs w:val="28"/>
+                              </w:rPr>
+                              <w:t>- Thông báo cho khách hàng biết giá</w:t>
+                            </w:r>
+                          </w:p>
+                          <w:p>
+                            <w:pPr>
+                              <w:jc w:val="left"/>
+                              <w:rPr>
+                                <w:rFonts w:ascii="Times New Roman" w:hAnsi="Times New Roman" w:cs="Times New Roman"/>
+                                <w:color w:val="000000" w:themeColor="text1"/>
+                                <w:sz w:val="28"/>
+                                <w:szCs w:val="28"/>
+                              </w:rPr>
+                            </w:pPr>
+                            <w:r>
+                              <w:rPr>
+                                <w:rFonts w:ascii="Times New Roman" w:hAnsi="Times New Roman" w:cs="Times New Roman"/>
+                                <w:color w:val="000000" w:themeColor="text1"/>
+                                <w:sz w:val="28"/>
+                                <w:szCs w:val="28"/>
+                              </w:rPr>
+                              <w:t xml:space="preserve">- Trả lời các khiếu nại </w:t>
+                            </w:r>
+                            <w:r>
+                              <w:rPr>
+                                <w:rFonts w:ascii="Times New Roman" w:hAnsi="Times New Roman" w:cs="Times New Roman"/>
+                                <w:color w:val="000000" w:themeColor="text1"/>
+                                <w:sz w:val="28"/>
+                                <w:szCs w:val="28"/>
+                              </w:rPr>
+                              <w:t>của khách hàng</w:t>
+                            </w:r>
+                          </w:p>
+                        </w:txbxContent>
+                      </wps:txbx>
+                      <wps:bodyPr rot="0" spcFirstLastPara="0" vertOverflow="overflow" horzOverflow="overflow" vert="horz" wrap="square" lIns="91440" tIns="45720" rIns="91440" bIns="45720" numCol="1" spcCol="0" rtlCol="0" fromWordArt="0" anchor="ctr" anchorCtr="0" forceAA="0" compatLnSpc="1">
+                        <a:prstTxWarp prst="textNoShape">
+                          <a:avLst/>
+                        </a:prstTxWarp>
+                        <a:noAutofit/>
+                      </wps:bodyPr>
+                    </wps:wsp>
+                  </a:graphicData>
+                </a:graphic>
+                <wp14:sizeRelH relativeFrom="margin">
+                  <wp14:pctWidth>0</wp14:pctWidth>
+                </wp14:sizeRelH>
+                <wp14:sizeRelV relativeFrom="margin">
+                  <wp14:pctHeight>0</wp14:pctHeight>
+                </wp14:sizeRelV>
+              </wp:anchor>
+            </w:drawing>
+          </mc:Choice>
+          <mc:Fallback>
+            <w:pict>
+              <v:rect w14:anchorId="0E6229D4" id="Hình chữ nhật 7" o:spid="_x0000_s1026" style="position:absolute;left:0;text-align:left;margin-left:410.25pt;margin-top:424.5pt;width:119.25pt;height:220.5pt;z-index:251715584;visibility:visible;mso-wrap-style:square;mso-width-percent:0;mso-height-percent:0;mso-wrap-distance-left:9pt;mso-wrap-distance-top:0;mso-wrap-distance-right:9pt;mso-wrap-distance-bottom:0;mso-position-horizontal:absolute;mso-position-horizontal-relative:text;mso-position-vertical:absolute;mso-position-vertical-relative:text;mso-width-percent:0;mso-height-percent:0;mso-width-relative:margin;mso-height-relative:margin;v-text-anchor:middle" o:gfxdata="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" fillcolor="white [3212]" strokecolor="black [3213]" strokeweight="1pt">
+                <v:textbox>
+                  <w:txbxContent>
+                    <w:p>
+                      <w:pPr>
+                        <w:jc w:val="left"/>
+                        <w:rPr>
+                          <w:rFonts w:ascii="Times New Roman" w:hAnsi="Times New Roman" w:cs="Times New Roman"/>
+                          <w:color w:val="000000" w:themeColor="text1"/>
+                          <w:sz w:val="28"/>
+                          <w:szCs w:val="28"/>
+                        </w:rPr>
+                      </w:pPr>
+                      <w:r>
+                        <w:rPr>
+                          <w:rFonts w:ascii="Times New Roman" w:hAnsi="Times New Roman" w:cs="Times New Roman"/>
+                          <w:color w:val="000000" w:themeColor="text1"/>
+                          <w:sz w:val="28"/>
+                          <w:szCs w:val="28"/>
+                        </w:rPr>
+                        <w:t>- Tiếp nhận yêu cầu khách hàng</w:t>
+                      </w:r>
+                    </w:p>
+                    <w:p>
+                      <w:pPr>
+                        <w:jc w:val="left"/>
+                        <w:rPr>
+                          <w:rFonts w:ascii="Times New Roman" w:hAnsi="Times New Roman" w:cs="Times New Roman"/>
+                          <w:color w:val="000000" w:themeColor="text1"/>
+                          <w:sz w:val="28"/>
+                          <w:szCs w:val="28"/>
+                        </w:rPr>
+                      </w:pPr>
+                      <w:r>
+                        <w:rPr>
+                          <w:rFonts w:ascii="Times New Roman" w:hAnsi="Times New Roman" w:cs="Times New Roman"/>
+                          <w:color w:val="000000" w:themeColor="text1"/>
+                          <w:sz w:val="28"/>
+                          <w:szCs w:val="28"/>
+                        </w:rPr>
+                        <w:t>- Hỏi khách hàng về tình trạng bảo hành của xe</w:t>
+                      </w:r>
+                    </w:p>
+                    <w:p>
+                      <w:pPr>
+                        <w:jc w:val="left"/>
+                        <w:rPr>
+                          <w:rFonts w:ascii="Times New Roman" w:hAnsi="Times New Roman" w:cs="Times New Roman"/>
+                          <w:color w:val="000000" w:themeColor="text1"/>
+                          <w:sz w:val="28"/>
+                          <w:szCs w:val="28"/>
+                        </w:rPr>
+                      </w:pPr>
+                      <w:r>
+                        <w:rPr>
+                          <w:rFonts w:ascii="Times New Roman" w:hAnsi="Times New Roman" w:cs="Times New Roman"/>
+                          <w:color w:val="000000" w:themeColor="text1"/>
+                          <w:sz w:val="28"/>
+                          <w:szCs w:val="28"/>
+                        </w:rPr>
+                        <w:t>- Thông báo cho khách hàng biết giá</w:t>
+                      </w:r>
+                    </w:p>
+                    <w:p>
+                      <w:pPr>
+                        <w:jc w:val="left"/>
+                        <w:rPr>
+                          <w:rFonts w:ascii="Times New Roman" w:hAnsi="Times New Roman" w:cs="Times New Roman"/>
+                          <w:color w:val="000000" w:themeColor="text1"/>
+                          <w:sz w:val="28"/>
+                          <w:szCs w:val="28"/>
+                        </w:rPr>
+                      </w:pPr>
+                      <w:r>
+                        <w:rPr>
+                          <w:rFonts w:ascii="Times New Roman" w:hAnsi="Times New Roman" w:cs="Times New Roman"/>
+                          <w:color w:val="000000" w:themeColor="text1"/>
+                          <w:sz w:val="28"/>
+                          <w:szCs w:val="28"/>
+                        </w:rPr>
+                        <w:t xml:space="preserve">- Trả lời các khiếu nại </w:t>
+                      </w:r>
+                      <w:r>
+                        <w:rPr>
+                          <w:rFonts w:ascii="Times New Roman" w:hAnsi="Times New Roman" w:cs="Times New Roman"/>
+                          <w:color w:val="000000" w:themeColor="text1"/>
+                          <w:sz w:val="28"/>
+                          <w:szCs w:val="28"/>
+                        </w:rPr>
+                        <w:t>của khách hàng</w:t>
+                      </w:r>
+                    </w:p>
+                  </w:txbxContent>
+                </v:textbox>
+              </v:rect>
+            </w:pict>
+          </mc:Fallback>
+        </mc:AlternateContent>
+      </w:r>
+      <w:r>
+        <w:rPr>
+          <w:rFonts w:ascii="Times New Roman" w:hAnsi="Times New Roman" w:cs="Times New Roman"/>
+          <w:noProof/>
+          <w:sz w:val="28"/>
+          <w:szCs w:val="28"/>
+        </w:rPr>
+        <mc:AlternateContent>
+          <mc:Choice Requires="wps">
+            <w:drawing>
+              <wp:anchor distT="0" distB="0" distL="114300" distR="114300" simplePos="0" relativeHeight="251709440" behindDoc="0" locked="0" layoutInCell="1" allowOverlap="1">
+                <wp:simplePos x="0" y="0"/>
+                <wp:positionH relativeFrom="column">
+                  <wp:posOffset>542925</wp:posOffset>
+                </wp:positionH>
+                <wp:positionV relativeFrom="paragraph">
+                  <wp:posOffset>5391149</wp:posOffset>
+                </wp:positionV>
+                <wp:extent cx="1362075" cy="2809875"/>
+                <wp:effectExtent l="0" t="0" r="28575" b="28575"/>
+                <wp:wrapNone/>
+                <wp:docPr id="4" name="Hình chữ nhật 4"/>
+                <wp:cNvGraphicFramePr/>
+                <a:graphic xmlns:a="http://schemas.openxmlformats.org/drawingml/2006/main">
+                  <a:graphicData uri="http://schemas.microsoft.com/office/word/2010/wordprocessingShape">
+                    <wps:wsp>
+                      <wps:cNvSpPr/>
+                      <wps:spPr>
+                        <a:xfrm>
+                          <a:off x="0" y="0"/>
+                          <a:ext cx="1362075" cy="2809875"/>
+                        </a:xfrm>
+                        <a:prstGeom prst="rect">
+                          <a:avLst/>
+                        </a:prstGeom>
+                        <a:solidFill>
+                          <a:schemeClr val="bg1"/>
+                        </a:solidFill>
+                        <a:ln>
+                          <a:solidFill>
+                            <a:schemeClr val="tx1"/>
+                          </a:solidFill>
+                        </a:ln>
+                      </wps:spPr>
+                      <wps:style>
+                        <a:lnRef idx="2">
+                          <a:schemeClr val="accent1">
+                            <a:shade val="50000"/>
+                          </a:schemeClr>
+                        </a:lnRef>
+                        <a:fillRef idx="1">
+                          <a:schemeClr val="accent1"/>
+                        </a:fillRef>
+                        <a:effectRef idx="0">
+                          <a:schemeClr val="accent1"/>
+                        </a:effectRef>
+                        <a:fontRef idx="minor">
+                          <a:schemeClr val="lt1"/>
+                        </a:fontRef>
+                      </wps:style>
+                      <wps:txbx>
+                        <w:txbxContent>
+                          <w:p>
+                            <w:pPr>
+                              <w:spacing w:after="0" w:line="276" w:lineRule="auto"/>
+                              <w:rPr>
+                                <w:rFonts w:ascii="Times New Roman" w:hAnsi="Times New Roman" w:cs="Times New Roman"/>
+                                <w:color w:val="000000" w:themeColor="text1"/>
+                                <w:sz w:val="28"/>
+                                <w:szCs w:val="28"/>
+                              </w:rPr>
+                            </w:pPr>
+                            <w:r>
+                              <w:rPr>
+                                <w:rFonts w:ascii="Times New Roman" w:hAnsi="Times New Roman" w:cs="Times New Roman"/>
+                                <w:color w:val="000000" w:themeColor="text1"/>
+                                <w:sz w:val="28"/>
+                                <w:szCs w:val="28"/>
+                              </w:rPr>
+                              <w:t xml:space="preserve">- </w:t>
+                            </w:r>
+                            <w:r>
+                              <w:rPr>
+                                <w:rFonts w:ascii="Times New Roman" w:hAnsi="Times New Roman" w:cs="Times New Roman"/>
+                                <w:color w:val="000000" w:themeColor="text1"/>
+                                <w:sz w:val="28"/>
+                                <w:szCs w:val="28"/>
+                              </w:rPr>
+                              <w:t>Kiểm tra tình trạng xe</w:t>
+                            </w:r>
+                          </w:p>
+                          <w:p>
+                            <w:pPr>
+                              <w:spacing w:after="0" w:line="276" w:lineRule="auto"/>
+                              <w:rPr>
+                                <w:rFonts w:ascii="Times New Roman" w:hAnsi="Times New Roman" w:cs="Times New Roman"/>
+                                <w:color w:val="000000" w:themeColor="text1"/>
+                                <w:sz w:val="28"/>
+                                <w:szCs w:val="28"/>
+                              </w:rPr>
+                            </w:pPr>
+                            <w:r>
+                              <w:rPr>
+                                <w:rFonts w:ascii="Times New Roman" w:hAnsi="Times New Roman" w:cs="Times New Roman"/>
+                                <w:color w:val="000000" w:themeColor="text1"/>
+                                <w:sz w:val="28"/>
+                                <w:szCs w:val="28"/>
+                              </w:rPr>
+                              <w:t>- Lập phiếu sửa chữa và bảo dưỡng</w:t>
+                            </w:r>
+                          </w:p>
+                          <w:p>
+                            <w:pPr>
+                              <w:spacing w:after="0" w:line="276" w:lineRule="auto"/>
+                              <w:rPr>
+                                <w:rFonts w:ascii="Times New Roman" w:hAnsi="Times New Roman" w:cs="Times New Roman"/>
+                                <w:color w:val="000000" w:themeColor="text1"/>
+                                <w:sz w:val="28"/>
+                                <w:szCs w:val="28"/>
+                              </w:rPr>
+                            </w:pPr>
+                            <w:r>
+                              <w:rPr>
+                                <w:rFonts w:ascii="Times New Roman" w:hAnsi="Times New Roman" w:cs="Times New Roman"/>
+                                <w:color w:val="000000" w:themeColor="text1"/>
+                                <w:sz w:val="28"/>
+                                <w:szCs w:val="28"/>
+                              </w:rPr>
+                              <w:t>- sửa chữa, hàn, sơn</w:t>
+                            </w:r>
+                          </w:p>
+                          <w:p>
+                            <w:pPr>
+                              <w:spacing w:after="0" w:line="276" w:lineRule="auto"/>
+                              <w:rPr>
+                                <w:rFonts w:ascii="Times New Roman" w:hAnsi="Times New Roman" w:cs="Times New Roman"/>
+                                <w:color w:val="000000" w:themeColor="text1"/>
+                                <w:sz w:val="28"/>
+                                <w:szCs w:val="28"/>
+                              </w:rPr>
+                            </w:pPr>
+                            <w:r>
+                              <w:rPr>
+                                <w:rFonts w:ascii="Times New Roman" w:hAnsi="Times New Roman" w:cs="Times New Roman"/>
+                                <w:color w:val="000000" w:themeColor="text1"/>
+                                <w:sz w:val="28"/>
+                                <w:szCs w:val="28"/>
+                              </w:rPr>
+                              <w:t>- Kiểm tra lại xe</w:t>
+                            </w:r>
+                          </w:p>
+                          <w:p>
+                            <w:pPr>
+                              <w:spacing w:after="0" w:line="276" w:lineRule="auto"/>
+                              <w:rPr>
+                                <w:rFonts w:ascii="Times New Roman" w:hAnsi="Times New Roman" w:cs="Times New Roman"/>
+                                <w:color w:val="000000" w:themeColor="text1"/>
+                                <w:sz w:val="28"/>
+                                <w:szCs w:val="28"/>
+                              </w:rPr>
+                            </w:pPr>
+                            <w:r>
+                              <w:rPr>
+                                <w:rFonts w:ascii="Times New Roman" w:hAnsi="Times New Roman" w:cs="Times New Roman"/>
+                                <w:color w:val="000000" w:themeColor="text1"/>
+                                <w:sz w:val="28"/>
+                                <w:szCs w:val="28"/>
+                              </w:rPr>
+                              <w:t>- Lau dọn và vệ sinh xe</w:t>
+                            </w:r>
+                          </w:p>
+                          <w:p>
+                            <w:pPr>
+                              <w:rPr>
+                                <w:rFonts w:ascii="Times New Roman" w:hAnsi="Times New Roman" w:cs="Times New Roman"/>
+                                <w:sz w:val="28"/>
+                                <w:szCs w:val="28"/>
+                              </w:rPr>
+                            </w:pPr>
+                          </w:p>
+                          <w:p>
+                            <w:pPr>
+                              <w:spacing w:line="240" w:lineRule="auto"/>
+                              <w:rPr>
+                                <w:rFonts w:ascii="Times New Roman" w:hAnsi="Times New Roman" w:cs="Times New Roman"/>
+                                <w:color w:val="000000" w:themeColor="text1"/>
+                                <w:sz w:val="28"/>
+                                <w:szCs w:val="28"/>
+                              </w:rPr>
+                            </w:pPr>
+                          </w:p>
+                          <w:p>
+                            <w:pPr>
+                              <w:jc w:val="center"/>
+                              <w:rPr>
+                                <w:color w:val="000000" w:themeColor="text1"/>
+                              </w:rPr>
+                            </w:pPr>
+                          </w:p>
+                        </w:txbxContent>
+                      </wps:txbx>
+                      <wps:bodyPr rot="0" spcFirstLastPara="0" vertOverflow="overflow" horzOverflow="overflow" vert="horz" wrap="square" lIns="91440" tIns="45720" rIns="91440" bIns="45720" numCol="1" spcCol="0" rtlCol="0" fromWordArt="0" anchor="ctr" anchorCtr="0" forceAA="0" compatLnSpc="1">
+                        <a:prstTxWarp prst="textNoShape">
+                          <a:avLst/>
+                        </a:prstTxWarp>
+                        <a:noAutofit/>
+                      </wps:bodyPr>
+                    </wps:wsp>
+                  </a:graphicData>
+                </a:graphic>
+                <wp14:sizeRelV relativeFrom="margin">
+                  <wp14:pctHeight>0</wp14:pctHeight>
+                </wp14:sizeRelV>
+              </wp:anchor>
+            </w:drawing>
+          </mc:Choice>
+          <mc:Fallback>
+            <w:pict>
+              <v:rect id="Hình chữ nhật 4" o:spid="_x0000_s1027" style="position:absolute;left:0;text-align:left;margin-left:42.75pt;margin-top:424.5pt;width:107.25pt;height:221.25pt;z-index:251709440;visibility:visible;mso-wrap-style:square;mso-height-percent:0;mso-wrap-distance-left:9pt;mso-wrap-distance-top:0;mso-wrap-distance-right:9pt;mso-wrap-distance-bottom:0;mso-position-horizontal:absolute;mso-position-horizontal-relative:text;mso-position-vertical:absolute;mso-position-vertical-relative:text;mso-height-percent:0;mso-height-relative:margin;v-text-anchor:middle" o:gfxdata="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" fillcolor="white [3212]" strokecolor="black [3213]" strokeweight="1pt">
+                <v:textbox>
+                  <w:txbxContent>
+                    <w:p>
+                      <w:pPr>
+                        <w:spacing w:after="0" w:line="276" w:lineRule="auto"/>
+                        <w:rPr>
+                          <w:rFonts w:ascii="Times New Roman" w:hAnsi="Times New Roman" w:cs="Times New Roman"/>
+                          <w:color w:val="000000" w:themeColor="text1"/>
+                          <w:sz w:val="28"/>
+                          <w:szCs w:val="28"/>
+                        </w:rPr>
+                      </w:pPr>
+                      <w:r>
+                        <w:rPr>
+                          <w:rFonts w:ascii="Times New Roman" w:hAnsi="Times New Roman" w:cs="Times New Roman"/>
+                          <w:color w:val="000000" w:themeColor="text1"/>
+                          <w:sz w:val="28"/>
+                          <w:szCs w:val="28"/>
+                        </w:rPr>
+                        <w:t xml:space="preserve">- </w:t>
+                      </w:r>
+                      <w:r>
+                        <w:rPr>
+                          <w:rFonts w:ascii="Times New Roman" w:hAnsi="Times New Roman" w:cs="Times New Roman"/>
+                          <w:color w:val="000000" w:themeColor="text1"/>
+                          <w:sz w:val="28"/>
+                          <w:szCs w:val="28"/>
+                        </w:rPr>
+                        <w:t>Kiểm tra tình trạng xe</w:t>
+                      </w:r>
+                    </w:p>
+                    <w:p>
+                      <w:pPr>
+                        <w:spacing w:after="0" w:line="276" w:lineRule="auto"/>
+                        <w:rPr>
+                          <w:rFonts w:ascii="Times New Roman" w:hAnsi="Times New Roman" w:cs="Times New Roman"/>
+                          <w:color w:val="000000" w:themeColor="text1"/>
+                          <w:sz w:val="28"/>
+                          <w:szCs w:val="28"/>
+                        </w:rPr>
+                      </w:pPr>
+                      <w:r>
+                        <w:rPr>
+                          <w:rFonts w:ascii="Times New Roman" w:hAnsi="Times New Roman" w:cs="Times New Roman"/>
+                          <w:color w:val="000000" w:themeColor="text1"/>
+                          <w:sz w:val="28"/>
+                          <w:szCs w:val="28"/>
+                        </w:rPr>
+                        <w:t>- Lập phiếu sửa chữa và bảo dưỡng</w:t>
+                      </w:r>
+                    </w:p>
+                    <w:p>
+                      <w:pPr>
+                        <w:spacing w:after="0" w:line="276" w:lineRule="auto"/>
+                        <w:rPr>
+                          <w:rFonts w:ascii="Times New Roman" w:hAnsi="Times New Roman" w:cs="Times New Roman"/>
+                          <w:color w:val="000000" w:themeColor="text1"/>
+                          <w:sz w:val="28"/>
+                          <w:szCs w:val="28"/>
+                        </w:rPr>
+                      </w:pPr>
+                      <w:r>
+                        <w:rPr>
+                          <w:rFonts w:ascii="Times New Roman" w:hAnsi="Times New Roman" w:cs="Times New Roman"/>
+                          <w:color w:val="000000" w:themeColor="text1"/>
+                          <w:sz w:val="28"/>
+                          <w:szCs w:val="28"/>
+                        </w:rPr>
+                        <w:t>- sửa chữa, hàn, sơn</w:t>
+                      </w:r>
+                    </w:p>
+                    <w:p>
+                      <w:pPr>
+                        <w:spacing w:after="0" w:line="276" w:lineRule="auto"/>
+                        <w:rPr>
+                          <w:rFonts w:ascii="Times New Roman" w:hAnsi="Times New Roman" w:cs="Times New Roman"/>
+                          <w:color w:val="000000" w:themeColor="text1"/>
+                          <w:sz w:val="28"/>
+                          <w:szCs w:val="28"/>
+                        </w:rPr>
+                      </w:pPr>
+                      <w:r>
+                        <w:rPr>
+                          <w:rFonts w:ascii="Times New Roman" w:hAnsi="Times New Roman" w:cs="Times New Roman"/>
+                          <w:color w:val="000000" w:themeColor="text1"/>
+                          <w:sz w:val="28"/>
+                          <w:szCs w:val="28"/>
+                        </w:rPr>
+                        <w:t>- Kiểm tra lại xe</w:t>
+                      </w:r>
+                    </w:p>
+                    <w:p>
+                      <w:pPr>
+                        <w:spacing w:after="0" w:line="276" w:lineRule="auto"/>
+                        <w:rPr>
+                          <w:rFonts w:ascii="Times New Roman" w:hAnsi="Times New Roman" w:cs="Times New Roman"/>
+                          <w:color w:val="000000" w:themeColor="text1"/>
+                          <w:sz w:val="28"/>
+                          <w:szCs w:val="28"/>
+                        </w:rPr>
+                      </w:pPr>
+                      <w:r>
+                        <w:rPr>
+                          <w:rFonts w:ascii="Times New Roman" w:hAnsi="Times New Roman" w:cs="Times New Roman"/>
+                          <w:color w:val="000000" w:themeColor="text1"/>
+                          <w:sz w:val="28"/>
+                          <w:szCs w:val="28"/>
+                        </w:rPr>
+                        <w:t>- Lau dọn và vệ sinh xe</w:t>
+                      </w:r>
+                    </w:p>
+                    <w:p>
+                      <w:pPr>
+                        <w:rPr>
+                          <w:rFonts w:ascii="Times New Roman" w:hAnsi="Times New Roman" w:cs="Times New Roman"/>
+                          <w:sz w:val="28"/>
+                          <w:szCs w:val="28"/>
+                        </w:rPr>
+                      </w:pPr>
+                    </w:p>
+                    <w:p>
+                      <w:pPr>
+                        <w:spacing w:line="240" w:lineRule="auto"/>
+                        <w:rPr>
+                          <w:rFonts w:ascii="Times New Roman" w:hAnsi="Times New Roman" w:cs="Times New Roman"/>
+                          <w:color w:val="000000" w:themeColor="text1"/>
+                          <w:sz w:val="28"/>
+                          <w:szCs w:val="28"/>
+                        </w:rPr>
+                      </w:pPr>
+                    </w:p>
+                    <w:p>
+                      <w:pPr>
+                        <w:jc w:val="center"/>
+                        <w:rPr>
+                          <w:color w:val="000000" w:themeColor="text1"/>
+                        </w:rPr>
+                      </w:pPr>
+                    </w:p>
+                  </w:txbxContent>
+                </v:textbox>
+              </v:rect>
+            </w:pict>
+          </mc:Fallback>
+        </mc:AlternateContent>
+      </w:r>
+      <w:r>
+        <w:rPr>
+          <w:rFonts w:ascii="Times New Roman" w:hAnsi="Times New Roman" w:cs="Times New Roman"/>
+          <w:noProof/>
+          <w:sz w:val="28"/>
+          <w:szCs w:val="28"/>
+        </w:rPr>
+        <mc:AlternateContent>
+          <mc:Choice Requires="wps">
+            <w:drawing>
+              <wp:anchor distT="0" distB="0" distL="114300" distR="114300" simplePos="0" relativeHeight="251711488" behindDoc="0" locked="0" layoutInCell="1" allowOverlap="1" wp14:anchorId="0E6229D4" wp14:editId="66EB51A7">
+                <wp:simplePos x="0" y="0"/>
+                <wp:positionH relativeFrom="column">
+                  <wp:posOffset>2066925</wp:posOffset>
+                </wp:positionH>
+                <wp:positionV relativeFrom="paragraph">
+                  <wp:posOffset>5381624</wp:posOffset>
+                </wp:positionV>
+                <wp:extent cx="1362075" cy="2809875"/>
+                <wp:effectExtent l="0" t="0" r="28575" b="28575"/>
+                <wp:wrapNone/>
+                <wp:docPr id="5" name="Hình chữ nhật 5"/>
+                <wp:cNvGraphicFramePr/>
+                <a:graphic xmlns:a="http://schemas.openxmlformats.org/drawingml/2006/main">
+                  <a:graphicData uri="http://schemas.microsoft.com/office/word/2010/wordprocessingShape">
+                    <wps:wsp>
+                      <wps:cNvSpPr/>
+                      <wps:spPr>
+                        <a:xfrm>
+                          <a:off x="0" y="0"/>
+                          <a:ext cx="1362075" cy="2809875"/>
+                        </a:xfrm>
+                        <a:prstGeom prst="rect">
+                          <a:avLst/>
+                        </a:prstGeom>
+                        <a:solidFill>
+                          <a:schemeClr val="bg1"/>
+                        </a:solidFill>
+                        <a:ln>
+                          <a:solidFill>
+                            <a:schemeClr val="tx1"/>
+                          </a:solidFill>
+                        </a:ln>
+                      </wps:spPr>
+                      <wps:style>
+                        <a:lnRef idx="2">
+                          <a:schemeClr val="accent1">
+                            <a:shade val="50000"/>
+                          </a:schemeClr>
+                        </a:lnRef>
+                        <a:fillRef idx="1">
+                          <a:schemeClr val="accent1"/>
+                        </a:fillRef>
+                        <a:effectRef idx="0">
+                          <a:schemeClr val="accent1"/>
+                        </a:effectRef>
+                        <a:fontRef idx="minor">
+                          <a:schemeClr val="lt1"/>
+                        </a:fontRef>
+                      </wps:style>
+                      <wps:txbx>
+                        <w:txbxContent>
+                          <w:p>
+                            <w:pPr>
+                              <w:spacing w:line="276" w:lineRule="auto"/>
+                              <w:jc w:val="left"/>
+                              <w:rPr>
+                                <w:rFonts w:ascii="Times New Roman" w:hAnsi="Times New Roman" w:cs="Times New Roman"/>
+                                <w:color w:val="000000" w:themeColor="text1"/>
+                                <w:sz w:val="28"/>
+                                <w:szCs w:val="28"/>
+                              </w:rPr>
+                            </w:pPr>
+                            <w:r>
+                              <w:rPr>
+                                <w:rFonts w:ascii="Times New Roman" w:hAnsi="Times New Roman" w:cs="Times New Roman"/>
+                                <w:color w:val="000000" w:themeColor="text1"/>
+                                <w:sz w:val="28"/>
+                                <w:szCs w:val="28"/>
+                              </w:rPr>
+                              <w:t>- Thống kê số lượn</w:t>
+                            </w:r>
+                            <w:bookmarkStart w:id="0" w:name="_GoBack"/>
+                            <w:bookmarkEnd w:id="0"/>
+                            <w:r>
+                              <w:rPr>
+                                <w:rFonts w:ascii="Times New Roman" w:hAnsi="Times New Roman" w:cs="Times New Roman"/>
+                                <w:color w:val="000000" w:themeColor="text1"/>
+                                <w:sz w:val="28"/>
+                                <w:szCs w:val="28"/>
+                              </w:rPr>
+                              <w:t>g phụ tùng còn trong kho</w:t>
+                            </w:r>
+                          </w:p>
+                          <w:p>
+                            <w:pPr>
+                              <w:spacing w:line="276" w:lineRule="auto"/>
+                              <w:jc w:val="left"/>
+                              <w:rPr>
+                                <w:rFonts w:ascii="Times New Roman" w:hAnsi="Times New Roman" w:cs="Times New Roman"/>
+                                <w:color w:val="000000" w:themeColor="text1"/>
+                                <w:sz w:val="28"/>
+                                <w:szCs w:val="28"/>
+                              </w:rPr>
+                            </w:pPr>
+                            <w:r>
+                              <w:rPr>
+                                <w:rFonts w:ascii="Times New Roman" w:hAnsi="Times New Roman" w:cs="Times New Roman"/>
+                                <w:color w:val="000000" w:themeColor="text1"/>
+                                <w:sz w:val="28"/>
+                                <w:szCs w:val="28"/>
+                              </w:rPr>
+                              <w:t>- Cung cấp phụ tùng cho bên sửa chữa và bảo dưỡng ô tô</w:t>
+                            </w:r>
+                          </w:p>
+                          <w:p>
+                            <w:pPr>
+                              <w:spacing w:line="276" w:lineRule="auto"/>
+                              <w:jc w:val="left"/>
+                              <w:rPr>
+                                <w:rFonts w:ascii="Times New Roman" w:hAnsi="Times New Roman" w:cs="Times New Roman"/>
+                                <w:color w:val="000000" w:themeColor="text1"/>
+                                <w:sz w:val="28"/>
+                                <w:szCs w:val="28"/>
+                              </w:rPr>
+                            </w:pPr>
+                            <w:r>
+                              <w:rPr>
+                                <w:rFonts w:ascii="Times New Roman" w:hAnsi="Times New Roman" w:cs="Times New Roman"/>
+                                <w:color w:val="000000" w:themeColor="text1"/>
+                                <w:sz w:val="28"/>
+                                <w:szCs w:val="28"/>
+                              </w:rPr>
+                              <w:t>- Nhập phụ tùng</w:t>
+                            </w:r>
+                          </w:p>
+                          <w:p>
+                            <w:pPr>
+                              <w:jc w:val="center"/>
+                              <w:rPr>
+                                <w:color w:val="000000" w:themeColor="text1"/>
+                              </w:rPr>
+                            </w:pPr>
+                          </w:p>
+                        </w:txbxContent>
+                      </wps:txbx>
+                      <wps:bodyPr rot="0" spcFirstLastPara="0" vertOverflow="overflow" horzOverflow="overflow" vert="horz" wrap="square" lIns="91440" tIns="45720" rIns="91440" bIns="45720" numCol="1" spcCol="0" rtlCol="0" fromWordArt="0" anchor="ctr" anchorCtr="0" forceAA="0" compatLnSpc="1">
+                        <a:prstTxWarp prst="textNoShape">
+                          <a:avLst/>
+                        </a:prstTxWarp>
+                        <a:noAutofit/>
+                      </wps:bodyPr>
+                    </wps:wsp>
+                  </a:graphicData>
+                </a:graphic>
+                <wp14:sizeRelV relativeFrom="margin">
+                  <wp14:pctHeight>0</wp14:pctHeight>
+                </wp14:sizeRelV>
+              </wp:anchor>
+            </w:drawing>
+          </mc:Choice>
+          <mc:Fallback>
+            <w:pict>
+              <v:rect w14:anchorId="0E6229D4" id="Hình chữ nhật 5" o:spid="_x0000_s1028" style="position:absolute;left:0;text-align:left;margin-left:162.75pt;margin-top:423.75pt;width:107.25pt;height:221.25pt;z-index:251711488;visibility:visible;mso-wrap-style:square;mso-height-percent:0;mso-wrap-distance-left:9pt;mso-wrap-distance-top:0;mso-wrap-distance-right:9pt;mso-wrap-distance-bottom:0;mso-position-horizontal:absolute;mso-position-horizontal-relative:text;mso-position-vertical:absolute;mso-position-vertical-relative:text;mso-height-percent:0;mso-height-relative:margin;v-text-anchor:middle" o:gfxdata="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" fillcolor="white [3212]" strokecolor="black [3213]" strokeweight="1pt">
+                <v:textbox>
+                  <w:txbxContent>
+                    <w:p>
+                      <w:pPr>
+                        <w:spacing w:line="276" w:lineRule="auto"/>
+                        <w:jc w:val="left"/>
+                        <w:rPr>
+                          <w:rFonts w:ascii="Times New Roman" w:hAnsi="Times New Roman" w:cs="Times New Roman"/>
+                          <w:color w:val="000000" w:themeColor="text1"/>
+                          <w:sz w:val="28"/>
+                          <w:szCs w:val="28"/>
+                        </w:rPr>
+                      </w:pPr>
+                      <w:r>
+                        <w:rPr>
+                          <w:rFonts w:ascii="Times New Roman" w:hAnsi="Times New Roman" w:cs="Times New Roman"/>
+                          <w:color w:val="000000" w:themeColor="text1"/>
+                          <w:sz w:val="28"/>
+                          <w:szCs w:val="28"/>
+                        </w:rPr>
+                        <w:t>- Thống kê số lượn</w:t>
+                      </w:r>
+                      <w:bookmarkStart w:id="1" w:name="_GoBack"/>
+                      <w:bookmarkEnd w:id="1"/>
+                      <w:r>
+                        <w:rPr>
+                          <w:rFonts w:ascii="Times New Roman" w:hAnsi="Times New Roman" w:cs="Times New Roman"/>
+                          <w:color w:val="000000" w:themeColor="text1"/>
+                          <w:sz w:val="28"/>
+                          <w:szCs w:val="28"/>
+                        </w:rPr>
+                        <w:t>g phụ tùng còn trong kho</w:t>
+                      </w:r>
+                    </w:p>
+                    <w:p>
+                      <w:pPr>
+                        <w:spacing w:line="276" w:lineRule="auto"/>
+                        <w:jc w:val="left"/>
+                        <w:rPr>
+                          <w:rFonts w:ascii="Times New Roman" w:hAnsi="Times New Roman" w:cs="Times New Roman"/>
+                          <w:color w:val="000000" w:themeColor="text1"/>
+                          <w:sz w:val="28"/>
+                          <w:szCs w:val="28"/>
+                        </w:rPr>
+                      </w:pPr>
+                      <w:r>
+                        <w:rPr>
+                          <w:rFonts w:ascii="Times New Roman" w:hAnsi="Times New Roman" w:cs="Times New Roman"/>
+                          <w:color w:val="000000" w:themeColor="text1"/>
+                          <w:sz w:val="28"/>
+                          <w:szCs w:val="28"/>
+                        </w:rPr>
+                        <w:t>- Cung cấp phụ tùng cho bên sửa chữa và bảo dưỡng ô tô</w:t>
+                      </w:r>
+                    </w:p>
+                    <w:p>
+                      <w:pPr>
+                        <w:spacing w:line="276" w:lineRule="auto"/>
+                        <w:jc w:val="left"/>
+                        <w:rPr>
+                          <w:rFonts w:ascii="Times New Roman" w:hAnsi="Times New Roman" w:cs="Times New Roman"/>
+                          <w:color w:val="000000" w:themeColor="text1"/>
+                          <w:sz w:val="28"/>
+                          <w:szCs w:val="28"/>
+                        </w:rPr>
+                      </w:pPr>
+                      <w:r>
+                        <w:rPr>
+                          <w:rFonts w:ascii="Times New Roman" w:hAnsi="Times New Roman" w:cs="Times New Roman"/>
+                          <w:color w:val="000000" w:themeColor="text1"/>
+                          <w:sz w:val="28"/>
+                          <w:szCs w:val="28"/>
+                        </w:rPr>
+                        <w:t>- Nhập phụ tùng</w:t>
+                      </w:r>
+                    </w:p>
+                    <w:p>
+                      <w:pPr>
+                        <w:jc w:val="center"/>
+                        <w:rPr>
+                          <w:color w:val="000000" w:themeColor="text1"/>
+                        </w:rPr>
+                      </w:pPr>
+                    </w:p>
+                  </w:txbxContent>
+                </v:textbox>
+              </v:rect>
+            </w:pict>
+          </mc:Fallback>
+        </mc:AlternateContent>
+      </w:r>
+      <w:r>
+        <w:rPr>
+          <w:rFonts w:ascii="Times New Roman" w:hAnsi="Times New Roman" w:cs="Times New Roman"/>
+          <w:noProof/>
+          <w:sz w:val="28"/>
+          <w:szCs w:val="28"/>
+        </w:rPr>
+        <mc:AlternateContent>
+          <mc:Choice Requires="wps">
+            <w:drawing>
+              <wp:anchor distT="0" distB="0" distL="114300" distR="114300" simplePos="0" relativeHeight="251713536" behindDoc="0" locked="0" layoutInCell="1" allowOverlap="1" wp14:anchorId="0E6229D4" wp14:editId="66EB51A7">
+                <wp:simplePos x="0" y="0"/>
+                <wp:positionH relativeFrom="margin">
+                  <wp:posOffset>3638550</wp:posOffset>
+                </wp:positionH>
+                <wp:positionV relativeFrom="paragraph">
+                  <wp:posOffset>5400675</wp:posOffset>
+                </wp:positionV>
+                <wp:extent cx="1362075" cy="2800350"/>
+                <wp:effectExtent l="0" t="0" r="28575" b="19050"/>
+                <wp:wrapNone/>
+                <wp:docPr id="6" name="Hình chữ nhật 6"/>
+                <wp:cNvGraphicFramePr/>
+                <a:graphic xmlns:a="http://schemas.openxmlformats.org/drawingml/2006/main">
+                  <a:graphicData uri="http://schemas.microsoft.com/office/word/2010/wordprocessingShape">
+                    <wps:wsp>
+                      <wps:cNvSpPr/>
+                      <wps:spPr>
+                        <a:xfrm>
+                          <a:off x="0" y="0"/>
+                          <a:ext cx="1362075" cy="2800350"/>
+                        </a:xfrm>
+                        <a:prstGeom prst="rect">
+                          <a:avLst/>
+                        </a:prstGeom>
+                        <a:solidFill>
+                          <a:schemeClr val="bg1"/>
+                        </a:solidFill>
+                        <a:ln>
+                          <a:solidFill>
+                            <a:schemeClr val="tx1"/>
+                          </a:solidFill>
+                        </a:ln>
+                      </wps:spPr>
+                      <wps:style>
+                        <a:lnRef idx="2">
+                          <a:schemeClr val="accent1">
+                            <a:shade val="50000"/>
+                          </a:schemeClr>
+                        </a:lnRef>
+                        <a:fillRef idx="1">
+                          <a:schemeClr val="accent1"/>
+                        </a:fillRef>
+                        <a:effectRef idx="0">
+                          <a:schemeClr val="accent1"/>
+                        </a:effectRef>
+                        <a:fontRef idx="minor">
+                          <a:schemeClr val="lt1"/>
+                        </a:fontRef>
+                      </wps:style>
+                      <wps:txbx>
+                        <w:txbxContent>
+                          <w:p>
+                            <w:pPr>
+                              <w:jc w:val="left"/>
+                              <w:rPr>
+                                <w:rFonts w:ascii="Times New Roman" w:hAnsi="Times New Roman" w:cs="Times New Roman"/>
+                                <w:color w:val="000000" w:themeColor="text1"/>
+                                <w:sz w:val="28"/>
+                                <w:szCs w:val="28"/>
+                              </w:rPr>
+                            </w:pPr>
+                            <w:r>
+                              <w:rPr>
+                                <w:rFonts w:ascii="Times New Roman" w:hAnsi="Times New Roman" w:cs="Times New Roman"/>
+                                <w:color w:val="000000" w:themeColor="text1"/>
+                                <w:sz w:val="28"/>
+                                <w:szCs w:val="28"/>
+                              </w:rPr>
+                              <w:t>-</w:t>
+                            </w:r>
+                            <w:r>
+                              <w:rPr>
+                                <w:rFonts w:ascii="Times New Roman" w:hAnsi="Times New Roman" w:cs="Times New Roman"/>
+                                <w:color w:val="000000" w:themeColor="text1"/>
+                                <w:sz w:val="28"/>
+                                <w:szCs w:val="28"/>
+                              </w:rPr>
+                              <w:t xml:space="preserve"> Thanh toán tiền với khách hàng</w:t>
+                            </w:r>
+                          </w:p>
+                          <w:p>
+                            <w:pPr>
+                              <w:jc w:val="left"/>
+                              <w:rPr>
+                                <w:rFonts w:ascii="Times New Roman" w:hAnsi="Times New Roman" w:cs="Times New Roman"/>
+                                <w:color w:val="000000" w:themeColor="text1"/>
+                                <w:sz w:val="28"/>
+                                <w:szCs w:val="28"/>
+                              </w:rPr>
+                            </w:pPr>
+                            <w:r>
+                              <w:rPr>
+                                <w:rFonts w:ascii="Times New Roman" w:hAnsi="Times New Roman" w:cs="Times New Roman"/>
+                                <w:color w:val="000000" w:themeColor="text1"/>
+                                <w:sz w:val="28"/>
+                                <w:szCs w:val="28"/>
+                              </w:rPr>
+                              <w:t>- Lưu trữ thông tin các hóa đơn (hóa đơn khách hàng, hóa đơn mua phụ tùng)</w:t>
+                            </w:r>
+                            <w:r>
+                              <w:rPr>
+                                <w:rFonts w:ascii="Times New Roman" w:hAnsi="Times New Roman" w:cs="Times New Roman"/>
+                                <w:color w:val="000000" w:themeColor="text1"/>
+                                <w:sz w:val="28"/>
+                                <w:szCs w:val="28"/>
+                              </w:rPr>
+                              <w:t xml:space="preserve"> </w:t>
+                            </w:r>
+                          </w:p>
+                          <w:p>
+                            <w:pPr>
+                              <w:jc w:val="left"/>
+                              <w:rPr>
+                                <w:rFonts w:ascii="Times New Roman" w:hAnsi="Times New Roman" w:cs="Times New Roman"/>
+                                <w:color w:val="000000" w:themeColor="text1"/>
+                                <w:sz w:val="28"/>
+                                <w:szCs w:val="28"/>
+                              </w:rPr>
+                            </w:pPr>
+                            <w:r>
+                              <w:rPr>
+                                <w:rFonts w:ascii="Times New Roman" w:hAnsi="Times New Roman" w:cs="Times New Roman"/>
+                                <w:color w:val="000000" w:themeColor="text1"/>
+                                <w:sz w:val="28"/>
+                                <w:szCs w:val="28"/>
+                              </w:rPr>
+                              <w:t xml:space="preserve">-Tính tổng thu và chi. </w:t>
+                            </w:r>
+                            <w:r>
+                              <w:rPr>
+                                <w:rFonts w:ascii="Times New Roman" w:hAnsi="Times New Roman" w:cs="Times New Roman"/>
+                                <w:color w:val="000000" w:themeColor="text1"/>
+                                <w:sz w:val="28"/>
+                                <w:szCs w:val="28"/>
+                              </w:rPr>
+                              <w:t>Lập báo cáo tháng</w:t>
+                            </w:r>
+                          </w:p>
+                          <w:p>
+                            <w:pPr>
+                              <w:jc w:val="left"/>
+                              <w:rPr>
+                                <w:rFonts w:ascii="Times New Roman" w:hAnsi="Times New Roman" w:cs="Times New Roman"/>
+                                <w:color w:val="000000" w:themeColor="text1"/>
+                                <w:sz w:val="28"/>
+                                <w:szCs w:val="28"/>
+                              </w:rPr>
+                            </w:pPr>
+                            <w:r>
+                              <w:rPr>
+                                <w:rFonts w:ascii="Times New Roman" w:hAnsi="Times New Roman" w:cs="Times New Roman"/>
+                                <w:color w:val="000000" w:themeColor="text1"/>
+                                <w:sz w:val="28"/>
+                                <w:szCs w:val="28"/>
+                              </w:rPr>
+                              <w:t>-</w:t>
+                            </w:r>
+                          </w:p>
+                        </w:txbxContent>
+                      </wps:txbx>
+                      <wps:bodyPr rot="0" spcFirstLastPara="0" vertOverflow="overflow" horzOverflow="overflow" vert="horz" wrap="square" lIns="91440" tIns="45720" rIns="91440" bIns="45720" numCol="1" spcCol="0" rtlCol="0" fromWordArt="0" anchor="ctr" anchorCtr="0" forceAA="0" compatLnSpc="1">
+                        <a:prstTxWarp prst="textNoShape">
+                          <a:avLst/>
+                        </a:prstTxWarp>
+                        <a:noAutofit/>
+                      </wps:bodyPr>
+                    </wps:wsp>
+                  </a:graphicData>
+                </a:graphic>
+                <wp14:sizeRelV relativeFrom="margin">
+                  <wp14:pctHeight>0</wp14:pctHeight>
+                </wp14:sizeRelV>
+              </wp:anchor>
+            </w:drawing>
+          </mc:Choice>
+          <mc:Fallback>
+            <w:pict>
+              <v:rect w14:anchorId="0E6229D4" id="Hình chữ nhật 6" o:spid="_x0000_s1029" style="position:absolute;left:0;text-align:left;margin-left:286.5pt;margin-top:425.25pt;width:107.25pt;height:220.5pt;z-index:251713536;visibility:visible;mso-wrap-style:square;mso-height-percent:0;mso-wrap-distance-left:9pt;mso-wrap-distance-top:0;mso-wrap-distance-right:9pt;mso-wrap-distance-bottom:0;mso-position-horizontal:absolute;mso-position-horizontal-relative:margin;mso-position-vertical:absolute;mso-position-vertical-relative:text;mso-height-percent:0;mso-height-relative:margin;v-text-anchor:middle" o:gfxdata="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" fillcolor="white [3212]" strokecolor="black [3213]" strokeweight="1pt">
+                <v:textbox>
+                  <w:txbxContent>
+                    <w:p>
+                      <w:pPr>
+                        <w:jc w:val="left"/>
+                        <w:rPr>
+                          <w:rFonts w:ascii="Times New Roman" w:hAnsi="Times New Roman" w:cs="Times New Roman"/>
+                          <w:color w:val="000000" w:themeColor="text1"/>
+                          <w:sz w:val="28"/>
+                          <w:szCs w:val="28"/>
+                        </w:rPr>
+                      </w:pPr>
+                      <w:r>
+                        <w:rPr>
+                          <w:rFonts w:ascii="Times New Roman" w:hAnsi="Times New Roman" w:cs="Times New Roman"/>
+                          <w:color w:val="000000" w:themeColor="text1"/>
+                          <w:sz w:val="28"/>
+                          <w:szCs w:val="28"/>
+                        </w:rPr>
+                        <w:t>-</w:t>
+                      </w:r>
+                      <w:r>
+                        <w:rPr>
+                          <w:rFonts w:ascii="Times New Roman" w:hAnsi="Times New Roman" w:cs="Times New Roman"/>
+                          <w:color w:val="000000" w:themeColor="text1"/>
+                          <w:sz w:val="28"/>
+                          <w:szCs w:val="28"/>
+                        </w:rPr>
+                        <w:t xml:space="preserve"> Thanh toán tiền với khách hàng</w:t>
+                      </w:r>
+                    </w:p>
+                    <w:p>
+                      <w:pPr>
+                        <w:jc w:val="left"/>
+                        <w:rPr>
+                          <w:rFonts w:ascii="Times New Roman" w:hAnsi="Times New Roman" w:cs="Times New Roman"/>
+                          <w:color w:val="000000" w:themeColor="text1"/>
+                          <w:sz w:val="28"/>
+                          <w:szCs w:val="28"/>
+                        </w:rPr>
+                      </w:pPr>
+                      <w:r>
+                        <w:rPr>
+                          <w:rFonts w:ascii="Times New Roman" w:hAnsi="Times New Roman" w:cs="Times New Roman"/>
+                          <w:color w:val="000000" w:themeColor="text1"/>
+                          <w:sz w:val="28"/>
+                          <w:szCs w:val="28"/>
+                        </w:rPr>
+                        <w:t>- Lưu trữ thông tin các hóa đơn (hóa đơn khách hàng, hóa đơn mua phụ tùng)</w:t>
+                      </w:r>
+                      <w:r>
+                        <w:rPr>
+                          <w:rFonts w:ascii="Times New Roman" w:hAnsi="Times New Roman" w:cs="Times New Roman"/>
+                          <w:color w:val="000000" w:themeColor="text1"/>
+                          <w:sz w:val="28"/>
+                          <w:szCs w:val="28"/>
+                        </w:rPr>
+                        <w:t xml:space="preserve"> </w:t>
+                      </w:r>
+                    </w:p>
+                    <w:p>
+                      <w:pPr>
+                        <w:jc w:val="left"/>
+                        <w:rPr>
+                          <w:rFonts w:ascii="Times New Roman" w:hAnsi="Times New Roman" w:cs="Times New Roman"/>
+                          <w:color w:val="000000" w:themeColor="text1"/>
+                          <w:sz w:val="28"/>
+                          <w:szCs w:val="28"/>
+                        </w:rPr>
+                      </w:pPr>
+                      <w:r>
+                        <w:rPr>
+                          <w:rFonts w:ascii="Times New Roman" w:hAnsi="Times New Roman" w:cs="Times New Roman"/>
+                          <w:color w:val="000000" w:themeColor="text1"/>
+                          <w:sz w:val="28"/>
+                          <w:szCs w:val="28"/>
+                        </w:rPr>
+                        <w:t xml:space="preserve">-Tính tổng thu và chi. </w:t>
+                      </w:r>
+                      <w:r>
+                        <w:rPr>
+                          <w:rFonts w:ascii="Times New Roman" w:hAnsi="Times New Roman" w:cs="Times New Roman"/>
+                          <w:color w:val="000000" w:themeColor="text1"/>
+                          <w:sz w:val="28"/>
+                          <w:szCs w:val="28"/>
+                        </w:rPr>
+                        <w:t>Lập báo cáo tháng</w:t>
+                      </w:r>
+                    </w:p>
+                    <w:p>
+                      <w:pPr>
+                        <w:jc w:val="left"/>
+                        <w:rPr>
+                          <w:rFonts w:ascii="Times New Roman" w:hAnsi="Times New Roman" w:cs="Times New Roman"/>
+                          <w:color w:val="000000" w:themeColor="text1"/>
+                          <w:sz w:val="28"/>
+                          <w:szCs w:val="28"/>
+                        </w:rPr>
+                      </w:pPr>
+                      <w:r>
+                        <w:rPr>
+                          <w:rFonts w:ascii="Times New Roman" w:hAnsi="Times New Roman" w:cs="Times New Roman"/>
+                          <w:color w:val="000000" w:themeColor="text1"/>
+                          <w:sz w:val="28"/>
+                          <w:szCs w:val="28"/>
+                        </w:rPr>
+                        <w:t>-</w:t>
+                      </w:r>
+                    </w:p>
+                  </w:txbxContent>
+                </v:textbox>
+                <w10:wrap anchorx="margin"/>
+              </v:rect>
+            </w:pict>
+          </mc:Fallback>
+        </mc:AlternateContent>
+      </w:r>
+      <w:r>
+        <w:rPr>
+          <w:rFonts w:ascii="Times New Roman" w:hAnsi="Times New Roman" w:cs="Times New Roman"/>
+          <w:noProof/>
+          <w:sz w:val="28"/>
+          <w:szCs w:val="28"/>
+        </w:rPr>
+        <mc:AlternateContent>
+          <mc:Choice Requires="wps">
+            <w:drawing>
+              <wp:anchor distT="0" distB="0" distL="114300" distR="114300" simplePos="0" relativeHeight="251720704" behindDoc="0" locked="0" layoutInCell="1" allowOverlap="1" wp14:anchorId="54C62424" wp14:editId="50655550">
+                <wp:simplePos x="0" y="0"/>
+                <wp:positionH relativeFrom="column">
+                  <wp:posOffset>4267200</wp:posOffset>
+                </wp:positionH>
+                <wp:positionV relativeFrom="paragraph">
+                  <wp:posOffset>5219700</wp:posOffset>
+                </wp:positionV>
+                <wp:extent cx="0" cy="161925"/>
+                <wp:effectExtent l="0" t="0" r="38100" b="28575"/>
+                <wp:wrapNone/>
+                <wp:docPr id="12" name="Đường nối Thẳng 12"/>
+                <wp:cNvGraphicFramePr/>
+                <a:graphic xmlns:a="http://schemas.openxmlformats.org/drawingml/2006/main">
+                  <a:graphicData uri="http://schemas.microsoft.com/office/word/2010/wordprocessingShape">
+                    <wps:wsp>
+                      <wps:cNvCnPr/>
+                      <wps:spPr>
+                        <a:xfrm flipH="1">
+                          <a:off x="0" y="0"/>
+                          <a:ext cx="0" cy="161925"/>
+                        </a:xfrm>
+                        <a:prstGeom prst="line">
+                          <a:avLst/>
+                        </a:prstGeom>
+                        <a:ln>
+                          <a:solidFill>
+                            <a:schemeClr val="tx1"/>
+                          </a:solidFill>
+                        </a:ln>
+                      </wps:spPr>
+                      <wps:style>
+                        <a:lnRef idx="1">
+                          <a:schemeClr val="accent1"/>
+                        </a:lnRef>
+                        <a:fillRef idx="0">
+                          <a:schemeClr val="accent1"/>
+                        </a:fillRef>
+                        <a:effectRef idx="0">
+                          <a:schemeClr val="accent1"/>
+                        </a:effectRef>
+                        <a:fontRef idx="minor">
+                          <a:schemeClr val="tx1"/>
+                        </a:fontRef>
+                      </wps:style>
+                      <wps:bodyPr/>
+                    </wps:wsp>
+                  </a:graphicData>
+                </a:graphic>
+                <wp14:sizeRelH relativeFrom="margin">
+                  <wp14:pctWidth>0</wp14:pctWidth>
+                </wp14:sizeRelH>
+                <wp14:sizeRelV relativeFrom="margin">
+                  <wp14:pctHeight>0</wp14:pctHeight>
+                </wp14:sizeRelV>
+              </wp:anchor>
+            </w:drawing>
+          </mc:Choice>
+          <mc:Fallback>
+            <w:pict>
+              <v:line w14:anchorId="40FABA71" id="Đường nối Thẳng 12" o:spid="_x0000_s1026" style="position:absolute;flip:x;z-index:251720704;visibility:visible;mso-wrap-style:square;mso-width-percent:0;mso-height-percent:0;mso-wrap-distance-left:9pt;mso-wrap-distance-top:0;mso-wrap-distance-right:9pt;mso-wrap-distance-bottom:0;mso-position-horizontal:absolute;mso-position-horizontal-relative:text;mso-position-vertical:absolute;mso-position-vertical-relative:text;mso-width-percent:0;mso-height-percent:0;mso-width-relative:margin;mso-height-relative:margin" from="336pt,411pt" to="336pt,423.75pt" o:gfxdata="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" strokecolor="black [3213]" strokeweight=".5pt">
+                <v:stroke joinstyle="miter"/>
+              </v:line>
+            </w:pict>
+          </mc:Fallback>
+        </mc:AlternateContent>
+      </w:r>
+      <w:r>
+        <w:rPr>
+          <w:rFonts w:ascii="Times New Roman" w:hAnsi="Times New Roman" w:cs="Times New Roman"/>
+          <w:noProof/>
+          <w:sz w:val="28"/>
+          <w:szCs w:val="28"/>
+        </w:rPr>
+        <mc:AlternateContent>
+          <mc:Choice Requires="wps">
+            <w:drawing>
+              <wp:anchor distT="0" distB="0" distL="114300" distR="114300" simplePos="0" relativeHeight="251722752" behindDoc="0" locked="0" layoutInCell="1" allowOverlap="1" wp14:anchorId="54C62424" wp14:editId="50655550">
+                <wp:simplePos x="0" y="0"/>
+                <wp:positionH relativeFrom="column">
+                  <wp:posOffset>5857875</wp:posOffset>
+                </wp:positionH>
+                <wp:positionV relativeFrom="paragraph">
+                  <wp:posOffset>5219700</wp:posOffset>
+                </wp:positionV>
+                <wp:extent cx="0" cy="161925"/>
+                <wp:effectExtent l="0" t="0" r="38100" b="28575"/>
+                <wp:wrapNone/>
+                <wp:docPr id="14" name="Đường nối Thẳng 14"/>
+                <wp:cNvGraphicFramePr/>
+                <a:graphic xmlns:a="http://schemas.openxmlformats.org/drawingml/2006/main">
+                  <a:graphicData uri="http://schemas.microsoft.com/office/word/2010/wordprocessingShape">
+                    <wps:wsp>
+                      <wps:cNvCnPr/>
+                      <wps:spPr>
+                        <a:xfrm flipH="1">
+                          <a:off x="0" y="0"/>
+                          <a:ext cx="0" cy="161925"/>
+                        </a:xfrm>
+                        <a:prstGeom prst="line">
+                          <a:avLst/>
+                        </a:prstGeom>
+                        <a:ln>
+                          <a:solidFill>
+                            <a:schemeClr val="tx1"/>
+                          </a:solidFill>
+                        </a:ln>
+                      </wps:spPr>
+                      <wps:style>
+                        <a:lnRef idx="1">
+                          <a:schemeClr val="accent1"/>
+                        </a:lnRef>
+                        <a:fillRef idx="0">
+                          <a:schemeClr val="accent1"/>
+                        </a:fillRef>
+                        <a:effectRef idx="0">
+                          <a:schemeClr val="accent1"/>
+                        </a:effectRef>
+                        <a:fontRef idx="minor">
+                          <a:schemeClr val="tx1"/>
+                        </a:fontRef>
+                      </wps:style>
+                      <wps:bodyPr/>
+                    </wps:wsp>
+                  </a:graphicData>
+                </a:graphic>
+                <wp14:sizeRelH relativeFrom="margin">
+                  <wp14:pctWidth>0</wp14:pctWidth>
+                </wp14:sizeRelH>
+                <wp14:sizeRelV relativeFrom="margin">
+                  <wp14:pctHeight>0</wp14:pctHeight>
+                </wp14:sizeRelV>
+              </wp:anchor>
+            </w:drawing>
+          </mc:Choice>
+          <mc:Fallback>
+            <w:pict>
+              <v:line w14:anchorId="6005865B" id="Đường nối Thẳng 14" o:spid="_x0000_s1026" style="position:absolute;flip:x;z-index:251722752;visibility:visible;mso-wrap-style:square;mso-width-percent:0;mso-height-percent:0;mso-wrap-distance-left:9pt;mso-wrap-distance-top:0;mso-wrap-distance-right:9pt;mso-wrap-distance-bottom:0;mso-position-horizontal:absolute;mso-position-horizontal-relative:text;mso-position-vertical:absolute;mso-position-vertical-relative:text;mso-width-percent:0;mso-height-percent:0;mso-width-relative:margin;mso-height-relative:margin" from="461.25pt,411pt" to="461.25pt,423.75pt" o:gfxdata="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" strokecolor="black [3213]" strokeweight=".5pt">
+                <v:stroke joinstyle="miter"/>
+              </v:line>
+            </w:pict>
+          </mc:Fallback>
+        </mc:AlternateContent>
+      </w:r>
+      <w:r>
+        <w:rPr>
+          <w:rFonts w:ascii="Times New Roman" w:hAnsi="Times New Roman" w:cs="Times New Roman"/>
+          <w:noProof/>
+          <w:sz w:val="28"/>
+          <w:szCs w:val="28"/>
+        </w:rPr>
+        <mc:AlternateContent>
+          <mc:Choice Requires="wps">
+            <w:drawing>
+              <wp:anchor distT="0" distB="0" distL="114300" distR="114300" simplePos="0" relativeHeight="251718656" behindDoc="0" locked="0" layoutInCell="1" allowOverlap="1" wp14:anchorId="54C62424" wp14:editId="50655550">
+                <wp:simplePos x="0" y="0"/>
+                <wp:positionH relativeFrom="column">
+                  <wp:posOffset>2695575</wp:posOffset>
+                </wp:positionH>
+                <wp:positionV relativeFrom="paragraph">
+                  <wp:posOffset>5219700</wp:posOffset>
+                </wp:positionV>
+                <wp:extent cx="0" cy="161925"/>
+                <wp:effectExtent l="0" t="0" r="38100" b="28575"/>
+                <wp:wrapNone/>
+                <wp:docPr id="11" name="Đường nối Thẳng 11"/>
+                <wp:cNvGraphicFramePr/>
+                <a:graphic xmlns:a="http://schemas.openxmlformats.org/drawingml/2006/main">
+                  <a:graphicData uri="http://schemas.microsoft.com/office/word/2010/wordprocessingShape">
+                    <wps:wsp>
+                      <wps:cNvCnPr/>
+                      <wps:spPr>
+                        <a:xfrm flipH="1">
+                          <a:off x="0" y="0"/>
+                          <a:ext cx="0" cy="161925"/>
+                        </a:xfrm>
+                        <a:prstGeom prst="line">
+                          <a:avLst/>
+                        </a:prstGeom>
+                        <a:ln>
+                          <a:solidFill>
+                            <a:schemeClr val="tx1"/>
+                          </a:solidFill>
+                        </a:ln>
+                      </wps:spPr>
+                      <wps:style>
+                        <a:lnRef idx="1">
+                          <a:schemeClr val="accent1"/>
+                        </a:lnRef>
+                        <a:fillRef idx="0">
+                          <a:schemeClr val="accent1"/>
+                        </a:fillRef>
+                        <a:effectRef idx="0">
+                          <a:schemeClr val="accent1"/>
+                        </a:effectRef>
+                        <a:fontRef idx="minor">
+                          <a:schemeClr val="tx1"/>
+                        </a:fontRef>
+                      </wps:style>
+                      <wps:bodyPr/>
+                    </wps:wsp>
+                  </a:graphicData>
+                </a:graphic>
+                <wp14:sizeRelH relativeFrom="margin">
+                  <wp14:pctWidth>0</wp14:pctWidth>
+                </wp14:sizeRelH>
+                <wp14:sizeRelV relativeFrom="margin">
+                  <wp14:pctHeight>0</wp14:pctHeight>
+                </wp14:sizeRelV>
+              </wp:anchor>
+            </w:drawing>
+          </mc:Choice>
+          <mc:Fallback>
+            <w:pict>
+              <v:line w14:anchorId="5B8A5DD0" id="Đường nối Thẳng 11" o:spid="_x0000_s1026" style="position:absolute;flip:x;z-index:251718656;visibility:visible;mso-wrap-style:square;mso-width-percent:0;mso-height-percent:0;mso-wrap-distance-left:9pt;mso-wrap-distance-top:0;mso-wrap-distance-right:9pt;mso-wrap-distance-bottom:0;mso-position-horizontal:absolute;mso-position-horizontal-relative:text;mso-position-vertical:absolute;mso-position-vertical-relative:text;mso-width-percent:0;mso-height-percent:0;mso-width-relative:margin;mso-height-relative:margin" from="212.25pt,411pt" to="212.25pt,423.75pt" o:gfxdata="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" strokecolor="black [3213]" strokeweight=".5pt">
+                <v:stroke joinstyle="miter"/>
+              </v:line>
+            </w:pict>
+          </mc:Fallback>
+        </mc:AlternateContent>
+      </w:r>
+      <w:r>
+        <w:rPr>
+          <w:rFonts w:ascii="Times New Roman" w:hAnsi="Times New Roman" w:cs="Times New Roman"/>
+          <w:noProof/>
+          <w:sz w:val="28"/>
+          <w:szCs w:val="28"/>
+        </w:rPr>
+        <mc:AlternateContent>
+          <mc:Choice Requires="wps">
+            <w:drawing>
+              <wp:anchor distT="0" distB="0" distL="114300" distR="114300" simplePos="0" relativeHeight="251659264" behindDoc="0" locked="0" layoutInCell="1" allowOverlap="1" wp14:anchorId="7247D958" wp14:editId="4969F9B5">
+                <wp:simplePos x="0" y="0"/>
+                <wp:positionH relativeFrom="column">
+                  <wp:posOffset>1095375</wp:posOffset>
+                </wp:positionH>
+                <wp:positionV relativeFrom="paragraph">
+                  <wp:posOffset>5229225</wp:posOffset>
+                </wp:positionV>
+                <wp:extent cx="0" cy="161925"/>
+                <wp:effectExtent l="0" t="0" r="38100" b="28575"/>
+                <wp:wrapNone/>
+                <wp:docPr id="25" name="Đường nối Thẳng 25"/>
+                <wp:cNvGraphicFramePr/>
+                <a:graphic xmlns:a="http://schemas.openxmlformats.org/drawingml/2006/main">
+                  <a:graphicData uri="http://schemas.microsoft.com/office/word/2010/wordprocessingShape">
+                    <wps:wsp>
+                      <wps:cNvCnPr/>
+                      <wps:spPr>
+                        <a:xfrm flipH="1">
+                          <a:off x="0" y="0"/>
+                          <a:ext cx="0" cy="161925"/>
+                        </a:xfrm>
+                        <a:prstGeom prst="line">
+                          <a:avLst/>
+                        </a:prstGeom>
+                        <a:ln>
+                          <a:solidFill>
+                            <a:schemeClr val="tx1"/>
+                          </a:solidFill>
+                        </a:ln>
+                      </wps:spPr>
+                      <wps:style>
+                        <a:lnRef idx="1">
+                          <a:schemeClr val="accent1"/>
+                        </a:lnRef>
+                        <a:fillRef idx="0">
+                          <a:schemeClr val="accent1"/>
+                        </a:fillRef>
+                        <a:effectRef idx="0">
+                          <a:schemeClr val="accent1"/>
+                        </a:effectRef>
+                        <a:fontRef idx="minor">
+                          <a:schemeClr val="tx1"/>
+                        </a:fontRef>
+                      </wps:style>
+                      <wps:bodyPr/>
+                    </wps:wsp>
+                  </a:graphicData>
+                </a:graphic>
+                <wp14:sizeRelH relativeFrom="margin">
+                  <wp14:pctWidth>0</wp14:pctWidth>
+                </wp14:sizeRelH>
+                <wp14:sizeRelV relativeFrom="margin">
+                  <wp14:pctHeight>0</wp14:pctHeight>
+                </wp14:sizeRelV>
+              </wp:anchor>
+            </w:drawing>
+          </mc:Choice>
+          <mc:Fallback>
+            <w:pict>
+              <v:line w14:anchorId="061A5551" id="Đường nối Thẳng 25" o:spid="_x0000_s1026" style="position:absolute;flip:x;z-index:251659264;visibility:visible;mso-wrap-style:square;mso-width-percent:0;mso-height-percent:0;mso-wrap-distance-left:9pt;mso-wrap-distance-top:0;mso-wrap-distance-right:9pt;mso-wrap-distance-bottom:0;mso-position-horizontal:absolute;mso-position-horizontal-relative:text;mso-position-vertical:absolute;mso-position-vertical-relative:text;mso-width-percent:0;mso-height-percent:0;mso-width-relative:margin;mso-height-relative:margin" from="86.25pt,411.75pt" to="86.25pt,424.5pt" o:gfxdata="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" strokecolor="black [3213]" strokeweight=".5pt">
+                <v:stroke joinstyle="miter"/>
+              </v:line>
+            </w:pict>
+          </mc:Fallback>
+        </mc:AlternateContent>
+      </w:r>
+      <w:r>
+        <w:rPr>
+          <w:rFonts w:ascii="Times New Roman" w:hAnsi="Times New Roman" w:cs="Times New Roman"/>
+          <w:noProof/>
+          <w:sz w:val="28"/>
+          <w:szCs w:val="28"/>
+        </w:rPr>
+        <mc:AlternateContent>
+          <mc:Choice Requires="wps">
+            <w:drawing>
+              <wp:anchor distT="0" distB="0" distL="114300" distR="114300" simplePos="0" relativeHeight="251716608" behindDoc="0" locked="0" layoutInCell="1" allowOverlap="1">
+                <wp:simplePos x="0" y="0"/>
+                <wp:positionH relativeFrom="column">
+                  <wp:posOffset>1276350</wp:posOffset>
+                </wp:positionH>
+                <wp:positionV relativeFrom="paragraph">
+                  <wp:posOffset>523875</wp:posOffset>
+                </wp:positionV>
+                <wp:extent cx="4676775" cy="571500"/>
+                <wp:effectExtent l="0" t="0" r="9525" b="0"/>
+                <wp:wrapNone/>
+                <wp:docPr id="9" name="Hình chữ nhật 9"/>
+                <wp:cNvGraphicFramePr/>
+                <a:graphic xmlns:a="http://schemas.openxmlformats.org/drawingml/2006/main">
+                  <a:graphicData uri="http://schemas.microsoft.com/office/word/2010/wordprocessingShape">
+                    <wps:wsp>
+                      <wps:cNvSpPr/>
+                      <wps:spPr>
+                        <a:xfrm>
+                          <a:off x="0" y="0"/>
+                          <a:ext cx="4676775" cy="571500"/>
+                        </a:xfrm>
+                        <a:prstGeom prst="rect">
+                          <a:avLst/>
+                        </a:prstGeom>
+                        <a:solidFill>
+                          <a:schemeClr val="bg1"/>
+                        </a:solidFill>
+                        <a:ln>
+                          <a:noFill/>
+                        </a:ln>
                       </wps:spPr>
                       <wps:style>
                         <a:lnRef idx="2">
@@ -6199,7 +7711,7 @@
                               <w:rPr>
                                 <w:rFonts w:ascii="Times New Roman" w:hAnsi="Times New Roman" w:cs="Times New Roman"/>
                                 <w:b/>
-                                <w:color w:val="FFFFFF" w:themeColor="background1"/>
+                                <w:color w:val="000000" w:themeColor="text1"/>
                                 <w:sz w:val="28"/>
                                 <w:szCs w:val="28"/>
                               </w:rPr>
@@ -6208,174 +7720,22 @@
                               <w:rPr>
                                 <w:rFonts w:ascii="Times New Roman" w:hAnsi="Times New Roman" w:cs="Times New Roman"/>
                                 <w:b/>
-                                <w:color w:val="FFFFFF" w:themeColor="background1"/>
+                                <w:noProof/>
                                 <w:sz w:val="28"/>
                                 <w:szCs w:val="28"/>
                               </w:rPr>
-                              <w:t xml:space="preserve">Sơ đồ cơ cấu tổ chức của một </w:t>
+                              <w:t>S</w:t>
                             </w:r>
                             <w:r>
                               <w:rPr>
                                 <w:rFonts w:ascii="Times New Roman" w:hAnsi="Times New Roman" w:cs="Times New Roman"/>
                                 <w:b/>
-                                <w:color w:val="FFFFFF" w:themeColor="background1"/>
+                                <w:noProof/>
+                                <w:color w:val="000000" w:themeColor="text1"/>
                                 <w:sz w:val="28"/>
                                 <w:szCs w:val="28"/>
                               </w:rPr>
-                              <w:t>G</w:t>
-                            </w:r>
-                            <w:r>
-                              <w:rPr>
-                                <w:rFonts w:ascii="Times New Roman" w:hAnsi="Times New Roman" w:cs="Times New Roman"/>
-                                <w:b/>
-                                <w:color w:val="FFFFFF" w:themeColor="background1"/>
-                                <w:sz w:val="28"/>
-                                <w:szCs w:val="28"/>
-                              </w:rPr>
-                              <w:t>ara ô tô với quy mô nhỏ</w:t>
-                            </w:r>
-                          </w:p>
-                        </w:txbxContent>
-                      </wps:txbx>
-                      <wps:bodyPr rot="0" spcFirstLastPara="0" vertOverflow="overflow" horzOverflow="overflow" vert="horz" wrap="square" lIns="91440" tIns="45720" rIns="91440" bIns="45720" numCol="1" spcCol="0" rtlCol="0" fromWordArt="0" anchor="ctr" anchorCtr="0" forceAA="0" compatLnSpc="1">
-                        <a:prstTxWarp prst="textNoShape">
-                          <a:avLst/>
-                        </a:prstTxWarp>
-                        <a:noAutofit/>
-                      </wps:bodyPr>
-                    </wps:wsp>
-                  </a:graphicData>
-                </a:graphic>
-                <wp14:sizeRelH relativeFrom="margin">
-                  <wp14:pctWidth>0</wp14:pctWidth>
-                </wp14:sizeRelH>
-              </wp:anchor>
-            </w:drawing>
-          </mc:Choice>
-          <mc:Fallback>
-            <w:pict>
-              <v:rect id="Hình chữ nhật 3" o:spid="_x0000_s1026" style="position:absolute;left:0;text-align:left;margin-left:42.75pt;margin-top:16.5pt;width:469.5pt;height:27pt;z-index:251664384;visibility:visible;mso-wrap-style:square;mso-width-percent:0;mso-wrap-distance-left:9pt;mso-wrap-distance-top:0;mso-wrap-distance-right:9pt;mso-wrap-distance-bottom:0;mso-position-horizontal:absolute;mso-position-horizontal-relative:text;mso-position-vertical:absolute;mso-position-vertical-relative:text;mso-width-percent:0;mso-width-relative:margin;v-text-anchor:middle" o:gfxdata="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" fillcolor="#4472c4 [3204]" strokecolor="#1f3763 [1604]" strokeweight="1pt">
-                <v:textbox>
-                  <w:txbxContent>
-                    <w:p>
-                      <w:pPr>
-                        <w:jc w:val="center"/>
-                        <w:rPr>
-                          <w:rFonts w:ascii="Times New Roman" w:hAnsi="Times New Roman" w:cs="Times New Roman"/>
-                          <w:b/>
-                          <w:color w:val="FFFFFF" w:themeColor="background1"/>
-                          <w:sz w:val="28"/>
-                          <w:szCs w:val="28"/>
-                        </w:rPr>
-                      </w:pPr>
-                      <w:r>
-                        <w:rPr>
-                          <w:rFonts w:ascii="Times New Roman" w:hAnsi="Times New Roman" w:cs="Times New Roman"/>
-                          <w:b/>
-                          <w:color w:val="FFFFFF" w:themeColor="background1"/>
-                          <w:sz w:val="28"/>
-                          <w:szCs w:val="28"/>
-                        </w:rPr>
-                        <w:t xml:space="preserve">Sơ đồ cơ cấu tổ chức của một </w:t>
-                      </w:r>
-                      <w:r>
-                        <w:rPr>
-                          <w:rFonts w:ascii="Times New Roman" w:hAnsi="Times New Roman" w:cs="Times New Roman"/>
-                          <w:b/>
-                          <w:color w:val="FFFFFF" w:themeColor="background1"/>
-                          <w:sz w:val="28"/>
-                          <w:szCs w:val="28"/>
-                        </w:rPr>
-                        <w:t>G</w:t>
-                      </w:r>
-                      <w:r>
-                        <w:rPr>
-                          <w:rFonts w:ascii="Times New Roman" w:hAnsi="Times New Roman" w:cs="Times New Roman"/>
-                          <w:b/>
-                          <w:color w:val="FFFFFF" w:themeColor="background1"/>
-                          <w:sz w:val="28"/>
-                          <w:szCs w:val="28"/>
-                        </w:rPr>
-                        <w:t>ara ô tô với quy mô nhỏ</w:t>
-                      </w:r>
-                    </w:p>
-                  </w:txbxContent>
-                </v:textbox>
-              </v:rect>
-            </w:pict>
-          </mc:Fallback>
-        </mc:AlternateContent>
-      </w:r>
-      <w:r>
-        <w:rPr>
-          <w:rFonts w:ascii="Times New Roman" w:hAnsi="Times New Roman" w:cs="Times New Roman"/>
-          <w:noProof/>
-          <w:sz w:val="28"/>
-          <w:szCs w:val="28"/>
-        </w:rPr>
-        <mc:AlternateContent>
-          <mc:Choice Requires="wps">
-            <w:drawing>
-              <wp:anchor distT="0" distB="0" distL="114300" distR="114300" simplePos="0" relativeHeight="251663360" behindDoc="0" locked="0" layoutInCell="1" allowOverlap="1" wp14:anchorId="7955A2EE" wp14:editId="65588111">
-                <wp:simplePos x="0" y="0"/>
-                <wp:positionH relativeFrom="column">
-                  <wp:posOffset>2686050</wp:posOffset>
-                </wp:positionH>
-                <wp:positionV relativeFrom="paragraph">
-                  <wp:posOffset>2057400</wp:posOffset>
-                </wp:positionV>
-                <wp:extent cx="1657350" cy="800100"/>
-                <wp:effectExtent l="19050" t="19050" r="19050" b="38100"/>
-                <wp:wrapNone/>
-                <wp:docPr id="2" name="Mũi tên: Trái-Phải 2"/>
-                <wp:cNvGraphicFramePr/>
-                <a:graphic xmlns:a="http://schemas.openxmlformats.org/drawingml/2006/main">
-                  <a:graphicData uri="http://schemas.microsoft.com/office/word/2010/wordprocessingShape">
-                    <wps:wsp>
-                      <wps:cNvSpPr/>
-                      <wps:spPr>
-                        <a:xfrm>
-                          <a:off x="0" y="0"/>
-                          <a:ext cx="1657350" cy="800100"/>
-                        </a:xfrm>
-                        <a:prstGeom prst="leftRightArrow">
-                          <a:avLst/>
-                        </a:prstGeom>
-                      </wps:spPr>
-                      <wps:style>
-                        <a:lnRef idx="2">
-                          <a:schemeClr val="accent1">
-                            <a:shade val="50000"/>
-                          </a:schemeClr>
-                        </a:lnRef>
-                        <a:fillRef idx="1">
-                          <a:schemeClr val="accent1"/>
-                        </a:fillRef>
-                        <a:effectRef idx="0">
-                          <a:schemeClr val="accent1"/>
-                        </a:effectRef>
-                        <a:fontRef idx="minor">
-                          <a:schemeClr val="lt1"/>
-                        </a:fontRef>
-                      </wps:style>
-                      <wps:txbx>
-                        <w:txbxContent>
-                          <w:p>
-                            <w:pPr>
-                              <w:jc w:val="center"/>
-                              <w:rPr>
-                                <w:rFonts w:ascii="Times New Roman" w:hAnsi="Times New Roman" w:cs="Times New Roman"/>
-                                <w:sz w:val="28"/>
-                                <w:szCs w:val="28"/>
-                              </w:rPr>
-                            </w:pPr>
-                            <w:r>
-                              <w:rPr>
-                                <w:rFonts w:ascii="Times New Roman" w:hAnsi="Times New Roman" w:cs="Times New Roman"/>
-                                <w:sz w:val="28"/>
-                                <w:szCs w:val="28"/>
-                              </w:rPr>
-                              <w:t>Người quản lý</w:t>
+                              <w:t>SƠ ĐỒ CƠ CẤU TỔ CHỨC CỦA MỘT GARA Ô TÔ QUY MÔ NHỎ</w:t>
                             </w:r>
                           </w:p>
                         </w:txbxContent>
@@ -6397,23 +7757,7 @@
           </mc:Choice>
           <mc:Fallback>
             <w:pict>
-              <v:shapetype w14:anchorId="7955A2EE" id="_x0000_t69" coordsize="21600,21600" o:spt="69" adj="4320,5400" path="m,10800l@0,21600@0@3@2@3@2,21600,21600,10800@2,0@2@1@0@1@0,xe">
-                <v:stroke joinstyle="miter"/>
-                <v:formulas>
-                  <v:f eqn="val #0"/>
-                  <v:f eqn="val #1"/>
-                  <v:f eqn="sum 21600 0 #0"/>
-                  <v:f eqn="sum 21600 0 #1"/>
-                  <v:f eqn="prod #0 #1 10800"/>
-                  <v:f eqn="sum #0 0 @4"/>
-                  <v:f eqn="sum 21600 0 @5"/>
-                </v:formulas>
-                <v:path o:connecttype="custom" o:connectlocs="@2,0;10800,@1;@0,0;0,10800;@0,21600;10800,@3;@2,21600;21600,10800" o:connectangles="270,270,270,180,90,90,90,0" textboxrect="@5,@1,@6,@3"/>
-                <v:handles>
-                  <v:h position="#0,#1" xrange="0,10800" yrange="0,10800"/>
-                </v:handles>
-              </v:shapetype>
-              <v:shape id="Mũi tên: Trái-Phải 2" o:spid="_x0000_s1027" type="#_x0000_t69" style="position:absolute;left:0;text-align:left;margin-left:211.5pt;margin-top:162pt;width:130.5pt;height:63pt;z-index:251663360;visibility:visible;mso-wrap-style:square;mso-height-percent:0;mso-wrap-distance-left:9pt;mso-wrap-distance-top:0;mso-wrap-distance-right:9pt;mso-wrap-distance-bottom:0;mso-position-horizontal:absolute;mso-position-horizontal-relative:text;mso-position-vertical:absolute;mso-position-vertical-relative:text;mso-height-percent:0;mso-height-relative:margin;v-text-anchor:middle" o:gfxdata="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" adj="5214" fillcolor="#4472c4 [3204]" strokecolor="#1f3763 [1604]" strokeweight="1pt">
+              <v:rect id="Hình chữ nhật 9" o:spid="_x0000_s1030" style="position:absolute;left:0;text-align:left;margin-left:100.5pt;margin-top:41.25pt;width:368.25pt;height:45pt;z-index:251716608;visibility:visible;mso-wrap-style:square;mso-height-percent:0;mso-wrap-distance-left:9pt;mso-wrap-distance-top:0;mso-wrap-distance-right:9pt;mso-wrap-distance-bottom:0;mso-position-horizontal:absolute;mso-position-horizontal-relative:text;mso-position-vertical:absolute;mso-position-vertical-relative:text;mso-height-percent:0;mso-height-relative:margin;v-text-anchor:middle" o:gfxdata="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" fillcolor="white [3212]" stroked="f" strokeweight="1pt">
                 <v:textbox>
                   <w:txbxContent>
                     <w:p>
@@ -6421,6 +7765,8 @@
                         <w:jc w:val="center"/>
                         <w:rPr>
                           <w:rFonts w:ascii="Times New Roman" w:hAnsi="Times New Roman" w:cs="Times New Roman"/>
+                          <w:b/>
+                          <w:color w:val="000000" w:themeColor="text1"/>
                           <w:sz w:val="28"/>
                           <w:szCs w:val="28"/>
                         </w:rPr>
@@ -6428,15 +7774,28 @@
                       <w:r>
                         <w:rPr>
                           <w:rFonts w:ascii="Times New Roman" w:hAnsi="Times New Roman" w:cs="Times New Roman"/>
+                          <w:b/>
+                          <w:noProof/>
                           <w:sz w:val="28"/>
                           <w:szCs w:val="28"/>
                         </w:rPr>
-                        <w:t>Người quản lý</w:t>
+                        <w:t>S</w:t>
+                      </w:r>
+                      <w:r>
+                        <w:rPr>
+                          <w:rFonts w:ascii="Times New Roman" w:hAnsi="Times New Roman" w:cs="Times New Roman"/>
+                          <w:b/>
+                          <w:noProof/>
+                          <w:color w:val="000000" w:themeColor="text1"/>
+                          <w:sz w:val="28"/>
+                          <w:szCs w:val="28"/>
+                        </w:rPr>
+                        <w:t>SƠ ĐỒ CƠ CẤU TỔ CHỨC CỦA MỘT GARA Ô TÔ QUY MÔ NHỎ</w:t>
                       </w:r>
                     </w:p>
                   </w:txbxContent>
                 </v:textbox>
-              </v:shape>
+              </v:rect>
             </w:pict>
           </mc:Fallback>
         </mc:AlternateContent>
@@ -6448,274 +7807,10 @@
           <w:sz w:val="28"/>
           <w:szCs w:val="28"/>
         </w:rPr>
-        <mc:AlternateContent>
-          <mc:Choice Requires="wps">
-            <w:drawing>
-              <wp:anchor distT="0" distB="0" distL="114300" distR="114300" simplePos="0" relativeHeight="251662336" behindDoc="0" locked="0" layoutInCell="1" allowOverlap="1" wp14:anchorId="0F5C45B7" wp14:editId="61EB3D78">
-                <wp:simplePos x="0" y="0"/>
-                <wp:positionH relativeFrom="column">
-                  <wp:posOffset>2667000</wp:posOffset>
-                </wp:positionH>
-                <wp:positionV relativeFrom="paragraph">
-                  <wp:posOffset>4048125</wp:posOffset>
-                </wp:positionV>
-                <wp:extent cx="0" cy="361950"/>
-                <wp:effectExtent l="0" t="0" r="38100" b="19050"/>
-                <wp:wrapNone/>
-                <wp:docPr id="35" name="Đường nối Thẳng 35"/>
-                <wp:cNvGraphicFramePr/>
-                <a:graphic xmlns:a="http://schemas.openxmlformats.org/drawingml/2006/main">
-                  <a:graphicData uri="http://schemas.microsoft.com/office/word/2010/wordprocessingShape">
-                    <wps:wsp>
-                      <wps:cNvCnPr/>
-                      <wps:spPr>
-                        <a:xfrm>
-                          <a:off x="0" y="0"/>
-                          <a:ext cx="0" cy="361950"/>
-                        </a:xfrm>
-                        <a:prstGeom prst="line">
-                          <a:avLst/>
-                        </a:prstGeom>
-                      </wps:spPr>
-                      <wps:style>
-                        <a:lnRef idx="1">
-                          <a:schemeClr val="accent1"/>
-                        </a:lnRef>
-                        <a:fillRef idx="0">
-                          <a:schemeClr val="accent1"/>
-                        </a:fillRef>
-                        <a:effectRef idx="0">
-                          <a:schemeClr val="accent1"/>
-                        </a:effectRef>
-                        <a:fontRef idx="minor">
-                          <a:schemeClr val="tx1"/>
-                        </a:fontRef>
-                      </wps:style>
-                      <wps:bodyPr/>
-                    </wps:wsp>
-                  </a:graphicData>
-                </a:graphic>
-              </wp:anchor>
-            </w:drawing>
-          </mc:Choice>
-          <mc:Fallback>
-            <w:pict>
-              <v:line w14:anchorId="5F2768DD" id="Đường nối Thẳng 35" o:spid="_x0000_s1026" style="position:absolute;z-index:251662336;visibility:visible;mso-wrap-style:square;mso-wrap-distance-left:9pt;mso-wrap-distance-top:0;mso-wrap-distance-right:9pt;mso-wrap-distance-bottom:0;mso-position-horizontal:absolute;mso-position-horizontal-relative:text;mso-position-vertical:absolute;mso-position-vertical-relative:text" from="210pt,318.75pt" to="210pt,347.25pt" o:gfxdata="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" strokecolor="#4472c4 [3204]" strokeweight=".5pt">
-                <v:stroke joinstyle="miter"/>
-              </v:line>
-            </w:pict>
-          </mc:Fallback>
-        </mc:AlternateContent>
-      </w:r>
-      <w:r>
-        <w:rPr>
-          <w:rFonts w:ascii="Times New Roman" w:hAnsi="Times New Roman" w:cs="Times New Roman"/>
-          <w:noProof/>
-          <w:sz w:val="28"/>
-          <w:szCs w:val="28"/>
-        </w:rPr>
-        <mc:AlternateContent>
-          <mc:Choice Requires="wps">
-            <w:drawing>
-              <wp:anchor distT="0" distB="0" distL="114300" distR="114300" simplePos="0" relativeHeight="251661312" behindDoc="0" locked="0" layoutInCell="1" allowOverlap="1" wp14:anchorId="18A20315" wp14:editId="1A5CF1FB">
-                <wp:simplePos x="0" y="0"/>
-                <wp:positionH relativeFrom="column">
-                  <wp:posOffset>1114425</wp:posOffset>
-                </wp:positionH>
-                <wp:positionV relativeFrom="paragraph">
-                  <wp:posOffset>4048125</wp:posOffset>
-                </wp:positionV>
-                <wp:extent cx="0" cy="361950"/>
-                <wp:effectExtent l="0" t="0" r="38100" b="19050"/>
-                <wp:wrapNone/>
-                <wp:docPr id="34" name="Đường nối Thẳng 34"/>
-                <wp:cNvGraphicFramePr/>
-                <a:graphic xmlns:a="http://schemas.openxmlformats.org/drawingml/2006/main">
-                  <a:graphicData uri="http://schemas.microsoft.com/office/word/2010/wordprocessingShape">
-                    <wps:wsp>
-                      <wps:cNvCnPr/>
-                      <wps:spPr>
-                        <a:xfrm>
-                          <a:off x="0" y="0"/>
-                          <a:ext cx="0" cy="361950"/>
-                        </a:xfrm>
-                        <a:prstGeom prst="line">
-                          <a:avLst/>
-                        </a:prstGeom>
-                      </wps:spPr>
-                      <wps:style>
-                        <a:lnRef idx="1">
-                          <a:schemeClr val="accent1"/>
-                        </a:lnRef>
-                        <a:fillRef idx="0">
-                          <a:schemeClr val="accent1"/>
-                        </a:fillRef>
-                        <a:effectRef idx="0">
-                          <a:schemeClr val="accent1"/>
-                        </a:effectRef>
-                        <a:fontRef idx="minor">
-                          <a:schemeClr val="tx1"/>
-                        </a:fontRef>
-                      </wps:style>
-                      <wps:bodyPr/>
-                    </wps:wsp>
-                  </a:graphicData>
-                </a:graphic>
-              </wp:anchor>
-            </w:drawing>
-          </mc:Choice>
-          <mc:Fallback>
-            <w:pict>
-              <v:line w14:anchorId="2F95EF00" id="Đường nối Thẳng 34" o:spid="_x0000_s1026" style="position:absolute;z-index:251661312;visibility:visible;mso-wrap-style:square;mso-wrap-distance-left:9pt;mso-wrap-distance-top:0;mso-wrap-distance-right:9pt;mso-wrap-distance-bottom:0;mso-position-horizontal:absolute;mso-position-horizontal-relative:text;mso-position-vertical:absolute;mso-position-vertical-relative:text" from="87.75pt,318.75pt" to="87.75pt,347.25pt" o:gfxdata="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" strokecolor="#4472c4 [3204]" strokeweight=".5pt">
-                <v:stroke joinstyle="miter"/>
-              </v:line>
-            </w:pict>
-          </mc:Fallback>
-        </mc:AlternateContent>
-      </w:r>
-      <w:r>
-        <w:rPr>
-          <w:rFonts w:ascii="Times New Roman" w:hAnsi="Times New Roman" w:cs="Times New Roman"/>
-          <w:noProof/>
-          <w:sz w:val="28"/>
-          <w:szCs w:val="28"/>
-        </w:rPr>
-        <mc:AlternateContent>
-          <mc:Choice Requires="wps">
-            <w:drawing>
-              <wp:anchor distT="0" distB="0" distL="114300" distR="114300" simplePos="0" relativeHeight="251660288" behindDoc="0" locked="0" layoutInCell="1" allowOverlap="1" wp14:anchorId="7ABBEA3E" wp14:editId="16165858">
-                <wp:simplePos x="0" y="0"/>
-                <wp:positionH relativeFrom="column">
-                  <wp:posOffset>1114425</wp:posOffset>
-                </wp:positionH>
-                <wp:positionV relativeFrom="paragraph">
-                  <wp:posOffset>4410075</wp:posOffset>
-                </wp:positionV>
-                <wp:extent cx="2305050" cy="0"/>
-                <wp:effectExtent l="0" t="0" r="0" b="0"/>
-                <wp:wrapNone/>
-                <wp:docPr id="31" name="Đường nối Thẳng 31"/>
-                <wp:cNvGraphicFramePr/>
-                <a:graphic xmlns:a="http://schemas.openxmlformats.org/drawingml/2006/main">
-                  <a:graphicData uri="http://schemas.microsoft.com/office/word/2010/wordprocessingShape">
-                    <wps:wsp>
-                      <wps:cNvCnPr/>
-                      <wps:spPr>
-                        <a:xfrm flipH="1">
-                          <a:off x="0" y="0"/>
-                          <a:ext cx="2305050" cy="0"/>
-                        </a:xfrm>
-                        <a:prstGeom prst="line">
-                          <a:avLst/>
-                        </a:prstGeom>
-                      </wps:spPr>
-                      <wps:style>
-                        <a:lnRef idx="1">
-                          <a:schemeClr val="accent1"/>
-                        </a:lnRef>
-                        <a:fillRef idx="0">
-                          <a:schemeClr val="accent1"/>
-                        </a:fillRef>
-                        <a:effectRef idx="0">
-                          <a:schemeClr val="accent1"/>
-                        </a:effectRef>
-                        <a:fontRef idx="minor">
-                          <a:schemeClr val="tx1"/>
-                        </a:fontRef>
-                      </wps:style>
-                      <wps:bodyPr/>
-                    </wps:wsp>
-                  </a:graphicData>
-                </a:graphic>
-              </wp:anchor>
-            </w:drawing>
-          </mc:Choice>
-          <mc:Fallback>
-            <w:pict>
-              <v:line w14:anchorId="4E8BBA18" id="Đường nối Thẳng 31" o:spid="_x0000_s1026" style="position:absolute;flip:x;z-index:251660288;visibility:visible;mso-wrap-style:square;mso-wrap-distance-left:9pt;mso-wrap-distance-top:0;mso-wrap-distance-right:9pt;mso-wrap-distance-bottom:0;mso-position-horizontal:absolute;mso-position-horizontal-relative:text;mso-position-vertical:absolute;mso-position-vertical-relative:text" from="87.75pt,347.25pt" to="269.25pt,347.25pt" o:gfxdata="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" strokecolor="#4472c4 [3204]" strokeweight=".5pt">
-                <v:stroke joinstyle="miter"/>
-              </v:line>
-            </w:pict>
-          </mc:Fallback>
-        </mc:AlternateContent>
-      </w:r>
-      <w:r>
-        <w:rPr>
-          <w:rFonts w:ascii="Times New Roman" w:hAnsi="Times New Roman" w:cs="Times New Roman"/>
-          <w:noProof/>
-          <w:sz w:val="28"/>
-          <w:szCs w:val="28"/>
-        </w:rPr>
-        <mc:AlternateContent>
-          <mc:Choice Requires="wps">
-            <w:drawing>
-              <wp:anchor distT="0" distB="0" distL="114300" distR="114300" simplePos="0" relativeHeight="251659264" behindDoc="0" locked="0" layoutInCell="1" allowOverlap="1" wp14:anchorId="7247D958" wp14:editId="4969F9B5">
-                <wp:simplePos x="0" y="0"/>
-                <wp:positionH relativeFrom="column">
-                  <wp:posOffset>4181475</wp:posOffset>
-                </wp:positionH>
-                <wp:positionV relativeFrom="paragraph">
-                  <wp:posOffset>4048125</wp:posOffset>
-                </wp:positionV>
-                <wp:extent cx="0" cy="361950"/>
-                <wp:effectExtent l="0" t="0" r="38100" b="19050"/>
-                <wp:wrapNone/>
-                <wp:docPr id="25" name="Đường nối Thẳng 25"/>
-                <wp:cNvGraphicFramePr/>
-                <a:graphic xmlns:a="http://schemas.openxmlformats.org/drawingml/2006/main">
-                  <a:graphicData uri="http://schemas.microsoft.com/office/word/2010/wordprocessingShape">
-                    <wps:wsp>
-                      <wps:cNvCnPr/>
-                      <wps:spPr>
-                        <a:xfrm>
-                          <a:off x="0" y="0"/>
-                          <a:ext cx="0" cy="361950"/>
-                        </a:xfrm>
-                        <a:prstGeom prst="line">
-                          <a:avLst/>
-                        </a:prstGeom>
-                      </wps:spPr>
-                      <wps:style>
-                        <a:lnRef idx="1">
-                          <a:schemeClr val="accent1"/>
-                        </a:lnRef>
-                        <a:fillRef idx="0">
-                          <a:schemeClr val="accent1"/>
-                        </a:fillRef>
-                        <a:effectRef idx="0">
-                          <a:schemeClr val="accent1"/>
-                        </a:effectRef>
-                        <a:fontRef idx="minor">
-                          <a:schemeClr val="tx1"/>
-                        </a:fontRef>
-                      </wps:style>
-                      <wps:bodyPr/>
-                    </wps:wsp>
-                  </a:graphicData>
-                </a:graphic>
-              </wp:anchor>
-            </w:drawing>
-          </mc:Choice>
-          <mc:Fallback>
-            <w:pict>
-              <v:line w14:anchorId="39FCF2D7" id="Đường nối Thẳng 25" o:spid="_x0000_s1026" style="position:absolute;z-index:251659264;visibility:visible;mso-wrap-style:square;mso-wrap-distance-left:9pt;mso-wrap-distance-top:0;mso-wrap-distance-right:9pt;mso-wrap-distance-bottom:0;mso-position-horizontal:absolute;mso-position-horizontal-relative:text;mso-position-vertical:absolute;mso-position-vertical-relative:text" from="329.25pt,318.75pt" to="329.25pt,347.25pt" o:gfxdata="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" strokecolor="#4472c4 [3204]" strokeweight=".5pt">
-                <v:stroke joinstyle="miter"/>
-              </v:line>
-            </w:pict>
-          </mc:Fallback>
-        </mc:AlternateContent>
-      </w:r>
-      <w:r>
-        <w:rPr>
-          <w:rFonts w:ascii="Times New Roman" w:hAnsi="Times New Roman" w:cs="Times New Roman"/>
-          <w:noProof/>
-          <w:sz w:val="28"/>
-          <w:szCs w:val="28"/>
-        </w:rPr>
         <w:drawing>
           <wp:inline distT="0" distB="0" distL="0" distR="0" wp14:anchorId="019D6E99" wp14:editId="0FA88EE5">
-            <wp:extent cx="6038850" cy="7105650"/>
-            <wp:effectExtent l="38100" t="0" r="19050" b="0"/>
+            <wp:extent cx="6143625" cy="7096125"/>
+            <wp:effectExtent l="38100" t="0" r="9525" b="0"/>
             <wp:docPr id="22" name="Sơ đồ 22"/>
             <wp:cNvGraphicFramePr/>
             <a:graphic xmlns:a="http://schemas.openxmlformats.org/drawingml/2006/main">
@@ -6740,6 +7835,46 @@
     <w:p>
       <w:pPr>
         <w:pStyle w:val="oancuaDanhsach"/>
+        <w:rPr>
+          <w:rFonts w:ascii="Times New Roman" w:hAnsi="Times New Roman" w:cs="Times New Roman"/>
+          <w:sz w:val="28"/>
+          <w:szCs w:val="28"/>
+        </w:rPr>
+      </w:pPr>
+    </w:p>
+    <w:p>
+      <w:pPr>
+        <w:pStyle w:val="oancuaDanhsach"/>
+        <w:rPr>
+          <w:rFonts w:ascii="Times New Roman" w:hAnsi="Times New Roman" w:cs="Times New Roman"/>
+          <w:sz w:val="28"/>
+          <w:szCs w:val="28"/>
+        </w:rPr>
+      </w:pPr>
+    </w:p>
+    <w:p>
+      <w:pPr>
+        <w:pStyle w:val="oancuaDanhsach"/>
+        <w:rPr>
+          <w:rFonts w:ascii="Times New Roman" w:hAnsi="Times New Roman" w:cs="Times New Roman"/>
+          <w:sz w:val="28"/>
+          <w:szCs w:val="28"/>
+        </w:rPr>
+      </w:pPr>
+    </w:p>
+    <w:p>
+      <w:pPr>
+        <w:pStyle w:val="oancuaDanhsach"/>
+        <w:rPr>
+          <w:rFonts w:ascii="Times New Roman" w:hAnsi="Times New Roman" w:cs="Times New Roman"/>
+          <w:sz w:val="28"/>
+          <w:szCs w:val="28"/>
+        </w:rPr>
+      </w:pPr>
+    </w:p>
+    <w:p>
+      <w:pPr>
+        <w:pStyle w:val="oancuaDanhsach"/>
         <w:numPr>
           <w:ilvl w:val="0"/>
           <w:numId w:val="4"/>
@@ -6756,6 +7891,7 @@
           <w:sz w:val="28"/>
           <w:szCs w:val="28"/>
         </w:rPr>
+        <w:lastRenderedPageBreak/>
         <w:t>Đối ngoại:</w:t>
       </w:r>
     </w:p>
@@ -6779,7 +7915,6 @@
           <w:sz w:val="28"/>
           <w:szCs w:val="28"/>
         </w:rPr>
-        <w:lastRenderedPageBreak/>
         <w:t>Cơ sở vật chất: Đáp ứng được nhu cầu công việc nhưng bên cạnh đó vẫn còn nhiều hạn chế như: Số lượng còn hạn chế, thiếu nhiều hệ thống thiết bị máy móc hiện đại, tiên tiến.</w:t>
       </w:r>
     </w:p>
@@ -10203,14 +11338,12 @@
       </w:pPr>
       <w:r>
         <w:object w:dxaOrig="1534" w:dyaOrig="997">
-          <v:shape id="_x0000_i1038" type="#_x0000_t75" style="width:76.5pt;height:49.5pt" o:ole="">
+          <v:shape id="_x0000_i1026" type="#_x0000_t75" style="width:76.5pt;height:49.5pt" o:ole="">
             <v:imagedata r:id="rId13" o:title=""/>
           </v:shape>
-          <o:OLEObject Type="Embed" ProgID="Visio.Drawing.15" ShapeID="_x0000_i1038" DrawAspect="Icon" ObjectID="_1583009685" r:id="rId14"/>
+          <o:OLEObject Type="Embed" ProgID="Visio.Drawing.15" ShapeID="_x0000_i1026" DrawAspect="Icon" ObjectID="_1583264161" r:id="rId14"/>
         </w:object>
       </w:r>
-      <w:bookmarkStart w:id="0" w:name="_GoBack"/>
-      <w:bookmarkEnd w:id="0"/>
     </w:p>
     <w:p>
       <w:pPr>
@@ -10329,7 +11462,7 @@
                 <v:stroke joinstyle="miter"/>
                 <v:path gradientshapeok="t" o:connecttype="rect"/>
               </v:shapetype>
-              <v:shape id="Hộp Văn bản 247" o:spid="_x0000_s1028" type="#_x0000_t202" style="position:absolute;left:0;text-align:left;margin-left:-39pt;margin-top:69pt;width:60.75pt;height:22.5pt;z-index:251705344;visibility:visible;mso-wrap-style:square;mso-width-percent:0;mso-height-percent:0;mso-wrap-distance-left:9pt;mso-wrap-distance-top:0;mso-wrap-distance-right:9pt;mso-wrap-distance-bottom:0;mso-position-horizontal:absolute;mso-position-horizontal-relative:text;mso-position-vertical:absolute;mso-position-vertical-relative:text;mso-width-percent:0;mso-height-percent:0;mso-width-relative:page;mso-height-relative:page;v-text-anchor:top" o:gfxdata="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" fillcolor="white [3201]" stroked="f" strokeweight=".5pt">
+              <v:shape id="Hộp Văn bản 247" o:spid="_x0000_s1031" type="#_x0000_t202" style="position:absolute;left:0;text-align:left;margin-left:-39pt;margin-top:69pt;width:60.75pt;height:22.5pt;z-index:251705344;visibility:visible;mso-wrap-style:square;mso-width-percent:0;mso-height-percent:0;mso-wrap-distance-left:9pt;mso-wrap-distance-top:0;mso-wrap-distance-right:9pt;mso-wrap-distance-bottom:0;mso-position-horizontal:absolute;mso-position-horizontal-relative:text;mso-position-vertical:absolute;mso-position-vertical-relative:text;mso-width-percent:0;mso-height-percent:0;mso-width-relative:page;mso-height-relative:page;v-text-anchor:top" o:gfxdata="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" fillcolor="white [3201]" stroked="f" strokeweight=".5pt">
                 <v:textbox>
                   <w:txbxContent>
                     <w:p/>
@@ -10404,7 +11537,7 @@
           </mc:Choice>
           <mc:Fallback>
             <w:pict>
-              <v:shape id="Hộp Văn bản 245" o:spid="_x0000_s1029" type="#_x0000_t202" style="position:absolute;left:0;text-align:left;margin-left:-60.75pt;margin-top:122.25pt;width:60.75pt;height:22.5pt;z-index:251707392;visibility:visible;mso-wrap-style:square;mso-width-percent:0;mso-height-percent:0;mso-wrap-distance-left:9pt;mso-wrap-distance-top:0;mso-wrap-distance-right:9pt;mso-wrap-distance-bottom:0;mso-position-horizontal:absolute;mso-position-horizontal-relative:text;mso-position-vertical:absolute;mso-position-vertical-relative:text;mso-width-percent:0;mso-height-percent:0;mso-width-relative:page;mso-height-relative:page;v-text-anchor:top" o:gfxdata="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" fillcolor="white [3201]" stroked="f" strokeweight=".5pt">
+              <v:shape id="Hộp Văn bản 245" o:spid="_x0000_s1032" type="#_x0000_t202" style="position:absolute;left:0;text-align:left;margin-left:-60.75pt;margin-top:122.25pt;width:60.75pt;height:22.5pt;z-index:251707392;visibility:visible;mso-wrap-style:square;mso-width-percent:0;mso-height-percent:0;mso-wrap-distance-left:9pt;mso-wrap-distance-top:0;mso-wrap-distance-right:9pt;mso-wrap-distance-bottom:0;mso-position-horizontal:absolute;mso-position-horizontal-relative:text;mso-position-vertical:absolute;mso-position-vertical-relative:text;mso-width-percent:0;mso-height-percent:0;mso-width-relative:page;mso-height-relative:page;v-text-anchor:top" o:gfxdata="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" fillcolor="white [3201]" stroked="f" strokeweight=".5pt">
                 <v:textbox>
                   <w:txbxContent>
                     <w:p/>
@@ -10479,7 +11612,7 @@
           </mc:Choice>
           <mc:Fallback>
             <w:pict>
-              <v:shape id="Hộp Văn bản 244" o:spid="_x0000_s1030" type="#_x0000_t202" style="position:absolute;left:0;text-align:left;margin-left:-54pt;margin-top:153pt;width:60.75pt;height:22.5pt;z-index:251708416;visibility:visible;mso-wrap-style:square;mso-width-percent:0;mso-height-percent:0;mso-wrap-distance-left:9pt;mso-wrap-distance-top:0;mso-wrap-distance-right:9pt;mso-wrap-distance-bottom:0;mso-position-horizontal:absolute;mso-position-horizontal-relative:text;mso-position-vertical:absolute;mso-position-vertical-relative:text;mso-width-percent:0;mso-height-percent:0;mso-width-relative:page;mso-height-relative:page;v-text-anchor:top" o:gfxdata="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" fillcolor="white [3201]" stroked="f" strokeweight=".5pt">
+              <v:shape id="Hộp Văn bản 244" o:spid="_x0000_s1033" type="#_x0000_t202" style="position:absolute;left:0;text-align:left;margin-left:-54pt;margin-top:153pt;width:60.75pt;height:22.5pt;z-index:251708416;visibility:visible;mso-wrap-style:square;mso-width-percent:0;mso-height-percent:0;mso-wrap-distance-left:9pt;mso-wrap-distance-top:0;mso-wrap-distance-right:9pt;mso-wrap-distance-bottom:0;mso-position-horizontal:absolute;mso-position-horizontal-relative:text;mso-position-vertical:absolute;mso-position-vertical-relative:text;mso-width-percent:0;mso-height-percent:0;mso-width-relative:page;mso-height-relative:page;v-text-anchor:top" o:gfxdata="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" fillcolor="white [3201]" stroked="f" strokeweight=".5pt">
                 <v:textbox>
                   <w:txbxContent>
                     <w:p/>
@@ -10960,6 +12093,7 @@
       <w:pPr>
         <w:rPr>
           <w:rFonts w:ascii="Times New Roman" w:hAnsi="Times New Roman" w:cs="Times New Roman"/>
+          <w:b/>
           <w:sz w:val="28"/>
           <w:szCs w:val="28"/>
         </w:rPr>
@@ -11057,7 +12191,7 @@
         <v:path o:extrusionok="f" gradientshapeok="t" o:connecttype="rect"/>
         <o:lock v:ext="edit" aspectratio="t"/>
       </v:shapetype>
-      <v:shape id="_x0000_i1030" type="#_x0000_t75" style="width:14.25pt;height:14.25pt" o:bullet="t">
+      <v:shape id="_x0000_i1111" type="#_x0000_t75" style="width:14.25pt;height:14.25pt" o:bullet="t">
         <v:imagedata r:id="rId1" o:title="mso2E92"/>
       </v:shape>
     </w:pict>
@@ -13432,6 +14566,7 @@
     <w:pPrDefault>
       <w:pPr>
         <w:spacing w:after="160" w:line="259" w:lineRule="auto"/>
+        <w:jc w:val="both"/>
       </w:pPr>
     </w:pPrDefault>
   </w:docDefaults>
@@ -14166,68 +15301,86 @@
 </file>
 
 <file path=word/diagrams/colors1.xml><?xml version="1.0" encoding="utf-8"?>
-<dgm:colorsDef xmlns:dgm="http://schemas.openxmlformats.org/drawingml/2006/diagram" xmlns:a="http://schemas.openxmlformats.org/drawingml/2006/main" uniqueId="urn:microsoft.com/office/officeart/2005/8/colors/accent1_2">
+<dgm:colorsDef xmlns:dgm="http://schemas.openxmlformats.org/drawingml/2006/diagram" xmlns:a="http://schemas.openxmlformats.org/drawingml/2006/main" uniqueId="urn:microsoft.com/office/officeart/2005/8/colors/accent0_1">
   <dgm:title val=""/>
   <dgm:desc val=""/>
   <dgm:catLst>
-    <dgm:cat type="accent1" pri="11200"/>
+    <dgm:cat type="mainScheme" pri="10100"/>
   </dgm:catLst>
   <dgm:styleLbl name="node0">
     <dgm:fillClrLst meth="repeat">
-      <a:schemeClr val="accent1"/>
+      <a:schemeClr val="lt1"/>
     </dgm:fillClrLst>
     <dgm:linClrLst meth="repeat">
-      <a:schemeClr val="lt1"/>
+      <a:schemeClr val="dk1">
+        <a:shade val="80000"/>
+      </a:schemeClr>
     </dgm:linClrLst>
     <dgm:effectClrLst/>
     <dgm:txLinClrLst/>
-    <dgm:txFillClrLst/>
+    <dgm:txFillClrLst meth="repeat">
+      <a:schemeClr val="dk1"/>
+    </dgm:txFillClrLst>
+    <dgm:txEffectClrLst/>
+  </dgm:styleLbl>
+  <dgm:styleLbl name="node1">
+    <dgm:fillClrLst meth="repeat">
+      <a:schemeClr val="lt1"/>
+    </dgm:fillClrLst>
+    <dgm:linClrLst meth="repeat">
+      <a:schemeClr val="dk1">
+        <a:shade val="80000"/>
+      </a:schemeClr>
+    </dgm:linClrLst>
+    <dgm:effectClrLst/>
+    <dgm:txLinClrLst/>
+    <dgm:txFillClrLst meth="repeat">
+      <a:schemeClr val="dk1"/>
+    </dgm:txFillClrLst>
     <dgm:txEffectClrLst/>
   </dgm:styleLbl>
   <dgm:styleLbl name="alignNode1">
     <dgm:fillClrLst meth="repeat">
-      <a:schemeClr val="accent1"/>
+      <a:schemeClr val="lt1"/>
     </dgm:fillClrLst>
     <dgm:linClrLst meth="repeat">
-      <a:schemeClr val="accent1"/>
+      <a:schemeClr val="dk1">
+        <a:shade val="80000"/>
+      </a:schemeClr>
     </dgm:linClrLst>
     <dgm:effectClrLst/>
     <dgm:txLinClrLst/>
-    <dgm:txFillClrLst/>
-    <dgm:txEffectClrLst/>
-  </dgm:styleLbl>
-  <dgm:styleLbl name="node1">
-    <dgm:fillClrLst meth="repeat">
-      <a:schemeClr val="accent1"/>
-    </dgm:fillClrLst>
-    <dgm:linClrLst meth="repeat">
-      <a:schemeClr val="lt1"/>
-    </dgm:linClrLst>
-    <dgm:effectClrLst/>
-    <dgm:txLinClrLst/>
-    <dgm:txFillClrLst/>
+    <dgm:txFillClrLst meth="repeat">
+      <a:schemeClr val="dk1"/>
+    </dgm:txFillClrLst>
     <dgm:txEffectClrLst/>
   </dgm:styleLbl>
   <dgm:styleLbl name="lnNode1">
     <dgm:fillClrLst meth="repeat">
-      <a:schemeClr val="accent1"/>
+      <a:schemeClr val="lt1"/>
     </dgm:fillClrLst>
     <dgm:linClrLst meth="repeat">
-      <a:schemeClr val="lt1"/>
+      <a:schemeClr val="dk1">
+        <a:shade val="80000"/>
+      </a:schemeClr>
     </dgm:linClrLst>
     <dgm:effectClrLst/>
     <dgm:txLinClrLst/>
-    <dgm:txFillClrLst/>
+    <dgm:txFillClrLst meth="repeat">
+      <a:schemeClr val="dk1"/>
+    </dgm:txFillClrLst>
     <dgm:txEffectClrLst/>
   </dgm:styleLbl>
   <dgm:styleLbl name="vennNode1">
     <dgm:fillClrLst meth="repeat">
-      <a:schemeClr val="accent1">
+      <a:schemeClr val="lt1">
         <a:alpha val="50000"/>
       </a:schemeClr>
     </dgm:fillClrLst>
     <dgm:linClrLst meth="repeat">
-      <a:schemeClr val="lt1"/>
+      <a:schemeClr val="dk1">
+        <a:shade val="80000"/>
+      </a:schemeClr>
     </dgm:linClrLst>
     <dgm:effectClrLst/>
     <dgm:txLinClrLst/>
@@ -14236,48 +15389,62 @@
   </dgm:styleLbl>
   <dgm:styleLbl name="node2">
     <dgm:fillClrLst meth="repeat">
-      <a:schemeClr val="accent1"/>
+      <a:schemeClr val="lt1"/>
     </dgm:fillClrLst>
     <dgm:linClrLst meth="repeat">
-      <a:schemeClr val="lt1"/>
+      <a:schemeClr val="dk1">
+        <a:shade val="80000"/>
+      </a:schemeClr>
     </dgm:linClrLst>
     <dgm:effectClrLst/>
     <dgm:txLinClrLst/>
-    <dgm:txFillClrLst/>
+    <dgm:txFillClrLst meth="repeat">
+      <a:schemeClr val="dk1"/>
+    </dgm:txFillClrLst>
     <dgm:txEffectClrLst/>
   </dgm:styleLbl>
   <dgm:styleLbl name="node3">
     <dgm:fillClrLst meth="repeat">
-      <a:schemeClr val="accent1"/>
+      <a:schemeClr val="lt1"/>
     </dgm:fillClrLst>
     <dgm:linClrLst meth="repeat">
-      <a:schemeClr val="lt1"/>
+      <a:schemeClr val="dk1">
+        <a:shade val="80000"/>
+      </a:schemeClr>
     </dgm:linClrLst>
     <dgm:effectClrLst/>
     <dgm:txLinClrLst/>
-    <dgm:txFillClrLst/>
+    <dgm:txFillClrLst meth="repeat">
+      <a:schemeClr val="dk1"/>
+    </dgm:txFillClrLst>
     <dgm:txEffectClrLst/>
   </dgm:styleLbl>
   <dgm:styleLbl name="node4">
     <dgm:fillClrLst meth="repeat">
-      <a:schemeClr val="accent1"/>
+      <a:schemeClr val="lt1"/>
     </dgm:fillClrLst>
     <dgm:linClrLst meth="repeat">
-      <a:schemeClr val="lt1"/>
+      <a:schemeClr val="dk1">
+        <a:shade val="80000"/>
+      </a:schemeClr>
     </dgm:linClrLst>
     <dgm:effectClrLst/>
     <dgm:txLinClrLst/>
-    <dgm:txFillClrLst/>
+    <dgm:txFillClrLst meth="repeat">
+      <a:schemeClr val="dk1"/>
+    </dgm:txFillClrLst>
     <dgm:txEffectClrLst/>
   </dgm:styleLbl>
   <dgm:styleLbl name="fgImgPlace1">
     <dgm:fillClrLst meth="repeat">
-      <a:schemeClr val="accent1">
-        <a:tint val="50000"/>
+      <a:schemeClr val="dk1">
+        <a:tint val="40000"/>
       </a:schemeClr>
     </dgm:fillClrLst>
     <dgm:linClrLst meth="repeat">
-      <a:schemeClr val="lt1"/>
+      <a:schemeClr val="dk1">
+        <a:shade val="80000"/>
+      </a:schemeClr>
     </dgm:linClrLst>
     <dgm:effectClrLst/>
     <dgm:txLinClrLst/>
@@ -14288,12 +15455,14 @@
   </dgm:styleLbl>
   <dgm:styleLbl name="alignImgPlace1">
     <dgm:fillClrLst meth="repeat">
-      <a:schemeClr val="accent1">
-        <a:tint val="50000"/>
+      <a:schemeClr val="dk1">
+        <a:tint val="40000"/>
       </a:schemeClr>
     </dgm:fillClrLst>
     <dgm:linClrLst meth="repeat">
-      <a:schemeClr val="lt1"/>
+      <a:schemeClr val="dk1">
+        <a:shade val="80000"/>
+      </a:schemeClr>
     </dgm:linClrLst>
     <dgm:effectClrLst/>
     <dgm:txLinClrLst/>
@@ -14304,12 +15473,14 @@
   </dgm:styleLbl>
   <dgm:styleLbl name="bgImgPlace1">
     <dgm:fillClrLst meth="repeat">
-      <a:schemeClr val="accent1">
-        <a:tint val="50000"/>
+      <a:schemeClr val="dk1">
+        <a:tint val="40000"/>
       </a:schemeClr>
     </dgm:fillClrLst>
     <dgm:linClrLst meth="repeat">
-      <a:schemeClr val="lt1"/>
+      <a:schemeClr val="dk1">
+        <a:shade val="80000"/>
+      </a:schemeClr>
     </dgm:linClrLst>
     <dgm:effectClrLst/>
     <dgm:txLinClrLst/>
@@ -14320,58 +15491,64 @@
   </dgm:styleLbl>
   <dgm:styleLbl name="sibTrans2D1">
     <dgm:fillClrLst meth="repeat">
-      <a:schemeClr val="accent1">
+      <a:schemeClr val="dk1">
         <a:tint val="60000"/>
       </a:schemeClr>
     </dgm:fillClrLst>
     <dgm:linClrLst meth="repeat">
-      <a:schemeClr val="accent1">
+      <a:schemeClr val="dk1">
         <a:tint val="60000"/>
       </a:schemeClr>
     </dgm:linClrLst>
     <dgm:effectClrLst/>
     <dgm:txLinClrLst/>
-    <dgm:txFillClrLst/>
+    <dgm:txFillClrLst meth="repeat">
+      <a:schemeClr val="dk1"/>
+    </dgm:txFillClrLst>
     <dgm:txEffectClrLst/>
   </dgm:styleLbl>
   <dgm:styleLbl name="fgSibTrans2D1">
     <dgm:fillClrLst meth="repeat">
-      <a:schemeClr val="accent1">
+      <a:schemeClr val="dk1">
         <a:tint val="60000"/>
       </a:schemeClr>
     </dgm:fillClrLst>
     <dgm:linClrLst meth="repeat">
-      <a:schemeClr val="accent1">
+      <a:schemeClr val="dk1">
         <a:tint val="60000"/>
       </a:schemeClr>
     </dgm:linClrLst>
     <dgm:effectClrLst/>
     <dgm:txLinClrLst/>
-    <dgm:txFillClrLst/>
+    <dgm:txFillClrLst meth="repeat">
+      <a:schemeClr val="dk1"/>
+    </dgm:txFillClrLst>
     <dgm:txEffectClrLst/>
   </dgm:styleLbl>
   <dgm:styleLbl name="bgSibTrans2D1">
     <dgm:fillClrLst meth="repeat">
-      <a:schemeClr val="accent1">
+      <a:schemeClr val="dk1">
         <a:tint val="60000"/>
       </a:schemeClr>
     </dgm:fillClrLst>
     <dgm:linClrLst meth="repeat">
-      <a:schemeClr val="accent1">
+      <a:schemeClr val="dk1">
         <a:tint val="60000"/>
       </a:schemeClr>
     </dgm:linClrLst>
     <dgm:effectClrLst/>
     <dgm:txLinClrLst/>
-    <dgm:txFillClrLst/>
+    <dgm:txFillClrLst meth="repeat">
+      <a:schemeClr val="dk1"/>
+    </dgm:txFillClrLst>
     <dgm:txEffectClrLst/>
   </dgm:styleLbl>
   <dgm:styleLbl name="sibTrans1D1">
     <dgm:fillClrLst meth="repeat">
-      <a:schemeClr val="accent1"/>
+      <a:schemeClr val="dk1"/>
     </dgm:fillClrLst>
     <dgm:linClrLst meth="repeat">
-      <a:schemeClr val="accent1"/>
+      <a:schemeClr val="dk1"/>
     </dgm:linClrLst>
     <dgm:effectClrLst/>
     <dgm:txLinClrLst/>
@@ -14382,12 +15559,10 @@
   </dgm:styleLbl>
   <dgm:styleLbl name="callout">
     <dgm:fillClrLst meth="repeat">
-      <a:schemeClr val="accent1"/>
+      <a:schemeClr val="dk1"/>
     </dgm:fillClrLst>
     <dgm:linClrLst meth="repeat">
-      <a:schemeClr val="accent1">
-        <a:tint val="50000"/>
-      </a:schemeClr>
+      <a:schemeClr val="dk1"/>
     </dgm:linClrLst>
     <dgm:effectClrLst/>
     <dgm:txLinClrLst/>
@@ -14398,116 +15573,130 @@
   </dgm:styleLbl>
   <dgm:styleLbl name="asst0">
     <dgm:fillClrLst meth="repeat">
-      <a:schemeClr val="accent1"/>
+      <a:schemeClr val="lt1"/>
     </dgm:fillClrLst>
     <dgm:linClrLst meth="repeat">
+      <a:schemeClr val="dk1">
+        <a:shade val="80000"/>
+      </a:schemeClr>
+    </dgm:linClrLst>
+    <dgm:effectClrLst/>
+    <dgm:txLinClrLst/>
+    <dgm:txFillClrLst meth="repeat">
+      <a:schemeClr val="dk1"/>
+    </dgm:txFillClrLst>
+    <dgm:txEffectClrLst/>
+  </dgm:styleLbl>
+  <dgm:styleLbl name="asst1">
+    <dgm:fillClrLst meth="repeat">
       <a:schemeClr val="lt1"/>
+    </dgm:fillClrLst>
+    <dgm:linClrLst meth="repeat">
+      <a:schemeClr val="dk1">
+        <a:shade val="80000"/>
+      </a:schemeClr>
+    </dgm:linClrLst>
+    <dgm:effectClrLst/>
+    <dgm:txLinClrLst/>
+    <dgm:txFillClrLst meth="repeat">
+      <a:schemeClr val="dk1"/>
+    </dgm:txFillClrLst>
+    <dgm:txEffectClrLst/>
+  </dgm:styleLbl>
+  <dgm:styleLbl name="asst2">
+    <dgm:fillClrLst meth="repeat">
+      <a:schemeClr val="lt1"/>
+    </dgm:fillClrLst>
+    <dgm:linClrLst meth="repeat">
+      <a:schemeClr val="dk1">
+        <a:shade val="80000"/>
+      </a:schemeClr>
+    </dgm:linClrLst>
+    <dgm:effectClrLst/>
+    <dgm:txLinClrLst/>
+    <dgm:txFillClrLst meth="repeat">
+      <a:schemeClr val="dk1"/>
+    </dgm:txFillClrLst>
+    <dgm:txEffectClrLst/>
+  </dgm:styleLbl>
+  <dgm:styleLbl name="asst3">
+    <dgm:fillClrLst meth="repeat">
+      <a:schemeClr val="lt1"/>
+    </dgm:fillClrLst>
+    <dgm:linClrLst meth="repeat">
+      <a:schemeClr val="dk1">
+        <a:shade val="80000"/>
+      </a:schemeClr>
+    </dgm:linClrLst>
+    <dgm:effectClrLst/>
+    <dgm:txLinClrLst/>
+    <dgm:txFillClrLst meth="repeat">
+      <a:schemeClr val="dk1"/>
+    </dgm:txFillClrLst>
+    <dgm:txEffectClrLst/>
+  </dgm:styleLbl>
+  <dgm:styleLbl name="asst4">
+    <dgm:fillClrLst meth="repeat">
+      <a:schemeClr val="lt1"/>
+    </dgm:fillClrLst>
+    <dgm:linClrLst meth="repeat">
+      <a:schemeClr val="dk1">
+        <a:shade val="80000"/>
+      </a:schemeClr>
+    </dgm:linClrLst>
+    <dgm:effectClrLst/>
+    <dgm:txLinClrLst/>
+    <dgm:txFillClrLst meth="repeat">
+      <a:schemeClr val="dk1"/>
+    </dgm:txFillClrLst>
+    <dgm:txEffectClrLst/>
+  </dgm:styleLbl>
+  <dgm:styleLbl name="parChTrans2D1">
+    <dgm:fillClrLst meth="repeat">
+      <a:schemeClr val="dk1">
+        <a:tint val="60000"/>
+      </a:schemeClr>
+    </dgm:fillClrLst>
+    <dgm:linClrLst meth="repeat">
+      <a:schemeClr val="dk1">
+        <a:tint val="60000"/>
+      </a:schemeClr>
     </dgm:linClrLst>
     <dgm:effectClrLst/>
     <dgm:txLinClrLst/>
     <dgm:txFillClrLst/>
     <dgm:txEffectClrLst/>
   </dgm:styleLbl>
-  <dgm:styleLbl name="asst1">
+  <dgm:styleLbl name="parChTrans2D2">
     <dgm:fillClrLst meth="repeat">
-      <a:schemeClr val="accent1"/>
+      <a:schemeClr val="dk1"/>
     </dgm:fillClrLst>
     <dgm:linClrLst meth="repeat">
-      <a:schemeClr val="lt1"/>
+      <a:schemeClr val="dk1"/>
     </dgm:linClrLst>
     <dgm:effectClrLst/>
     <dgm:txLinClrLst/>
     <dgm:txFillClrLst/>
     <dgm:txEffectClrLst/>
   </dgm:styleLbl>
-  <dgm:styleLbl name="asst2">
+  <dgm:styleLbl name="parChTrans2D3">
     <dgm:fillClrLst meth="repeat">
-      <a:schemeClr val="accent1"/>
+      <a:schemeClr val="dk1"/>
     </dgm:fillClrLst>
     <dgm:linClrLst meth="repeat">
-      <a:schemeClr val="lt1"/>
+      <a:schemeClr val="dk1"/>
     </dgm:linClrLst>
     <dgm:effectClrLst/>
     <dgm:txLinClrLst/>
     <dgm:txFillClrLst/>
     <dgm:txEffectClrLst/>
   </dgm:styleLbl>
-  <dgm:styleLbl name="asst3">
+  <dgm:styleLbl name="parChTrans2D4">
     <dgm:fillClrLst meth="repeat">
-      <a:schemeClr val="accent1"/>
+      <a:schemeClr val="dk1"/>
     </dgm:fillClrLst>
     <dgm:linClrLst meth="repeat">
-      <a:schemeClr val="lt1"/>
-    </dgm:linClrLst>
-    <dgm:effectClrLst/>
-    <dgm:txLinClrLst/>
-    <dgm:txFillClrLst/>
-    <dgm:txEffectClrLst/>
-  </dgm:styleLbl>
-  <dgm:styleLbl name="asst4">
-    <dgm:fillClrLst meth="repeat">
-      <a:schemeClr val="accent1"/>
-    </dgm:fillClrLst>
-    <dgm:linClrLst meth="repeat">
-      <a:schemeClr val="lt1"/>
-    </dgm:linClrLst>
-    <dgm:effectClrLst/>
-    <dgm:txLinClrLst/>
-    <dgm:txFillClrLst/>
-    <dgm:txEffectClrLst/>
-  </dgm:styleLbl>
-  <dgm:styleLbl name="parChTrans2D1">
-    <dgm:fillClrLst meth="repeat">
-      <a:schemeClr val="accent1">
-        <a:tint val="60000"/>
-      </a:schemeClr>
-    </dgm:fillClrLst>
-    <dgm:linClrLst meth="repeat">
-      <a:schemeClr val="accent1">
-        <a:tint val="60000"/>
-      </a:schemeClr>
-    </dgm:linClrLst>
-    <dgm:effectClrLst/>
-    <dgm:txLinClrLst/>
-    <dgm:txFillClrLst meth="repeat">
-      <a:schemeClr val="lt1"/>
-    </dgm:txFillClrLst>
-    <dgm:txEffectClrLst/>
-  </dgm:styleLbl>
-  <dgm:styleLbl name="parChTrans2D2">
-    <dgm:fillClrLst meth="repeat">
-      <a:schemeClr val="accent1"/>
-    </dgm:fillClrLst>
-    <dgm:linClrLst meth="repeat">
-      <a:schemeClr val="accent1"/>
-    </dgm:linClrLst>
-    <dgm:effectClrLst/>
-    <dgm:txLinClrLst/>
-    <dgm:txFillClrLst meth="repeat">
-      <a:schemeClr val="lt1"/>
-    </dgm:txFillClrLst>
-    <dgm:txEffectClrLst/>
-  </dgm:styleLbl>
-  <dgm:styleLbl name="parChTrans2D3">
-    <dgm:fillClrLst meth="repeat">
-      <a:schemeClr val="accent1"/>
-    </dgm:fillClrLst>
-    <dgm:linClrLst meth="repeat">
-      <a:schemeClr val="accent1"/>
-    </dgm:linClrLst>
-    <dgm:effectClrLst/>
-    <dgm:txLinClrLst/>
-    <dgm:txFillClrLst meth="repeat">
-      <a:schemeClr val="lt1"/>
-    </dgm:txFillClrLst>
-    <dgm:txEffectClrLst/>
-  </dgm:styleLbl>
-  <dgm:styleLbl name="parChTrans2D4">
-    <dgm:fillClrLst meth="repeat">
-      <a:schemeClr val="accent1"/>
-    </dgm:fillClrLst>
-    <dgm:linClrLst meth="repeat">
-      <a:schemeClr val="accent1"/>
+      <a:schemeClr val="dk1"/>
     </dgm:linClrLst>
     <dgm:effectClrLst/>
     <dgm:txLinClrLst/>
@@ -14518,10 +15707,10 @@
   </dgm:styleLbl>
   <dgm:styleLbl name="parChTrans1D1">
     <dgm:fillClrLst meth="repeat">
-      <a:schemeClr val="accent1"/>
+      <a:schemeClr val="dk1"/>
     </dgm:fillClrLst>
     <dgm:linClrLst meth="repeat">
-      <a:schemeClr val="accent1">
+      <a:schemeClr val="dk1">
         <a:shade val="60000"/>
       </a:schemeClr>
     </dgm:linClrLst>
@@ -14534,10 +15723,10 @@
   </dgm:styleLbl>
   <dgm:styleLbl name="parChTrans1D2">
     <dgm:fillClrLst meth="repeat">
-      <a:schemeClr val="accent1"/>
+      <a:schemeClr val="dk1"/>
     </dgm:fillClrLst>
     <dgm:linClrLst meth="repeat">
-      <a:schemeClr val="accent1">
+      <a:schemeClr val="dk1">
         <a:shade val="60000"/>
       </a:schemeClr>
     </dgm:linClrLst>
@@ -14550,10 +15739,10 @@
   </dgm:styleLbl>
   <dgm:styleLbl name="parChTrans1D3">
     <dgm:fillClrLst meth="repeat">
-      <a:schemeClr val="accent1"/>
+      <a:schemeClr val="dk1"/>
     </dgm:fillClrLst>
     <dgm:linClrLst meth="repeat">
-      <a:schemeClr val="accent1">
+      <a:schemeClr val="dk1">
         <a:shade val="80000"/>
       </a:schemeClr>
     </dgm:linClrLst>
@@ -14566,10 +15755,10 @@
   </dgm:styleLbl>
   <dgm:styleLbl name="parChTrans1D4">
     <dgm:fillClrLst meth="repeat">
-      <a:schemeClr val="accent1"/>
+      <a:schemeClr val="dk1"/>
     </dgm:fillClrLst>
     <dgm:linClrLst meth="repeat">
-      <a:schemeClr val="accent1">
+      <a:schemeClr val="dk1">
         <a:shade val="80000"/>
       </a:schemeClr>
     </dgm:linClrLst>
@@ -14582,12 +15771,13 @@
   </dgm:styleLbl>
   <dgm:styleLbl name="fgAcc1">
     <dgm:fillClrLst meth="repeat">
-      <a:schemeClr val="lt1">
+      <a:schemeClr val="dk1">
         <a:alpha val="90000"/>
+        <a:tint val="40000"/>
       </a:schemeClr>
     </dgm:fillClrLst>
     <dgm:linClrLst meth="repeat">
-      <a:schemeClr val="accent1"/>
+      <a:schemeClr val="dk1"/>
     </dgm:linClrLst>
     <dgm:effectClrLst/>
     <dgm:txLinClrLst/>
@@ -14598,12 +15788,13 @@
   </dgm:styleLbl>
   <dgm:styleLbl name="conFgAcc1">
     <dgm:fillClrLst meth="repeat">
-      <a:schemeClr val="lt1">
+      <a:schemeClr val="dk1">
         <a:alpha val="90000"/>
+        <a:tint val="40000"/>
       </a:schemeClr>
     </dgm:fillClrLst>
     <dgm:linClrLst meth="repeat">
-      <a:schemeClr val="accent1"/>
+      <a:schemeClr val="dk1"/>
     </dgm:linClrLst>
     <dgm:effectClrLst/>
     <dgm:txLinClrLst/>
@@ -14614,12 +15805,13 @@
   </dgm:styleLbl>
   <dgm:styleLbl name="alignAcc1">
     <dgm:fillClrLst meth="repeat">
-      <a:schemeClr val="lt1">
+      <a:schemeClr val="dk1">
         <a:alpha val="90000"/>
+        <a:tint val="40000"/>
       </a:schemeClr>
     </dgm:fillClrLst>
     <dgm:linClrLst meth="repeat">
-      <a:schemeClr val="accent1"/>
+      <a:schemeClr val="dk1"/>
     </dgm:linClrLst>
     <dgm:effectClrLst/>
     <dgm:txLinClrLst/>
@@ -14630,12 +15822,13 @@
   </dgm:styleLbl>
   <dgm:styleLbl name="trAlignAcc1">
     <dgm:fillClrLst meth="repeat">
-      <a:schemeClr val="lt1">
+      <a:schemeClr val="dk1">
         <a:alpha val="40000"/>
+        <a:tint val="40000"/>
       </a:schemeClr>
     </dgm:fillClrLst>
     <dgm:linClrLst meth="repeat">
-      <a:schemeClr val="accent1"/>
+      <a:schemeClr val="dk1"/>
     </dgm:linClrLst>
     <dgm:effectClrLst/>
     <dgm:txLinClrLst/>
@@ -14646,12 +15839,13 @@
   </dgm:styleLbl>
   <dgm:styleLbl name="bgAcc1">
     <dgm:fillClrLst meth="repeat">
-      <a:schemeClr val="lt1">
+      <a:schemeClr val="dk1">
         <a:alpha val="90000"/>
+        <a:tint val="40000"/>
       </a:schemeClr>
     </dgm:fillClrLst>
     <dgm:linClrLst meth="repeat">
-      <a:schemeClr val="accent1"/>
+      <a:schemeClr val="dk1"/>
     </dgm:linClrLst>
     <dgm:effectClrLst/>
     <dgm:txLinClrLst/>
@@ -14665,7 +15859,7 @@
       <a:schemeClr val="lt1"/>
     </dgm:fillClrLst>
     <dgm:linClrLst meth="repeat">
-      <a:schemeClr val="accent1"/>
+      <a:schemeClr val="dk1"/>
     </dgm:linClrLst>
     <dgm:effectClrLst/>
     <dgm:txLinClrLst/>
@@ -14679,7 +15873,7 @@
       <a:schemeClr val="lt1"/>
     </dgm:fillClrLst>
     <dgm:linClrLst meth="repeat">
-      <a:schemeClr val="accent1"/>
+      <a:schemeClr val="dk1"/>
     </dgm:linClrLst>
     <dgm:effectClrLst/>
     <dgm:txLinClrLst/>
@@ -14693,7 +15887,7 @@
       <a:schemeClr val="lt1"/>
     </dgm:fillClrLst>
     <dgm:linClrLst meth="repeat">
-      <a:schemeClr val="accent1"/>
+      <a:schemeClr val="dk1"/>
     </dgm:linClrLst>
     <dgm:effectClrLst/>
     <dgm:txLinClrLst/>
@@ -14704,15 +15898,14 @@
   </dgm:styleLbl>
   <dgm:styleLbl name="fgAccFollowNode1">
     <dgm:fillClrLst meth="repeat">
-      <a:schemeClr val="accent1">
+      <a:schemeClr val="lt1">
         <a:alpha val="90000"/>
         <a:tint val="40000"/>
       </a:schemeClr>
     </dgm:fillClrLst>
     <dgm:linClrLst meth="repeat">
-      <a:schemeClr val="accent1">
+      <a:schemeClr val="dk1">
         <a:alpha val="90000"/>
-        <a:tint val="40000"/>
       </a:schemeClr>
     </dgm:linClrLst>
     <dgm:effectClrLst/>
@@ -14724,15 +15917,14 @@
   </dgm:styleLbl>
   <dgm:styleLbl name="alignAccFollowNode1">
     <dgm:fillClrLst meth="repeat">
-      <a:schemeClr val="accent1">
+      <a:schemeClr val="lt1">
         <a:alpha val="90000"/>
         <a:tint val="40000"/>
       </a:schemeClr>
     </dgm:fillClrLst>
     <dgm:linClrLst meth="repeat">
-      <a:schemeClr val="accent1">
+      <a:schemeClr val="dk1">
         <a:alpha val="90000"/>
-        <a:tint val="40000"/>
       </a:schemeClr>
     </dgm:linClrLst>
     <dgm:effectClrLst/>
@@ -14744,15 +15936,14 @@
   </dgm:styleLbl>
   <dgm:styleLbl name="bgAccFollowNode1">
     <dgm:fillClrLst meth="repeat">
-      <a:schemeClr val="accent1">
+      <a:schemeClr val="lt1">
         <a:alpha val="90000"/>
         <a:tint val="40000"/>
       </a:schemeClr>
     </dgm:fillClrLst>
     <dgm:linClrLst meth="repeat">
-      <a:schemeClr val="accent1">
+      <a:schemeClr val="dk1">
         <a:alpha val="90000"/>
-        <a:tint val="40000"/>
       </a:schemeClr>
     </dgm:linClrLst>
     <dgm:effectClrLst/>
@@ -14764,12 +15955,13 @@
   </dgm:styleLbl>
   <dgm:styleLbl name="fgAcc0">
     <dgm:fillClrLst meth="repeat">
-      <a:schemeClr val="lt1">
+      <a:schemeClr val="dk1">
         <a:alpha val="90000"/>
+        <a:tint val="40000"/>
       </a:schemeClr>
     </dgm:fillClrLst>
     <dgm:linClrLst meth="repeat">
-      <a:schemeClr val="accent1"/>
+      <a:schemeClr val="dk1"/>
     </dgm:linClrLst>
     <dgm:effectClrLst/>
     <dgm:txLinClrLst/>
@@ -14780,12 +15972,13 @@
   </dgm:styleLbl>
   <dgm:styleLbl name="fgAcc2">
     <dgm:fillClrLst meth="repeat">
-      <a:schemeClr val="lt1">
+      <a:schemeClr val="dk1">
         <a:alpha val="90000"/>
+        <a:tint val="40000"/>
       </a:schemeClr>
     </dgm:fillClrLst>
     <dgm:linClrLst meth="repeat">
-      <a:schemeClr val="accent1"/>
+      <a:schemeClr val="dk1"/>
     </dgm:linClrLst>
     <dgm:effectClrLst/>
     <dgm:txLinClrLst/>
@@ -14796,12 +15989,13 @@
   </dgm:styleLbl>
   <dgm:styleLbl name="fgAcc3">
     <dgm:fillClrLst meth="repeat">
-      <a:schemeClr val="lt1">
+      <a:schemeClr val="dk1">
         <a:alpha val="90000"/>
+        <a:tint val="40000"/>
       </a:schemeClr>
     </dgm:fillClrLst>
     <dgm:linClrLst meth="repeat">
-      <a:schemeClr val="accent1"/>
+      <a:schemeClr val="dk1"/>
     </dgm:linClrLst>
     <dgm:effectClrLst/>
     <dgm:txLinClrLst/>
@@ -14812,12 +16006,13 @@
   </dgm:styleLbl>
   <dgm:styleLbl name="fgAcc4">
     <dgm:fillClrLst meth="repeat">
-      <a:schemeClr val="lt1">
+      <a:schemeClr val="dk1">
         <a:alpha val="90000"/>
+        <a:tint val="40000"/>
       </a:schemeClr>
     </dgm:fillClrLst>
     <dgm:linClrLst meth="repeat">
-      <a:schemeClr val="accent1"/>
+      <a:schemeClr val="dk1"/>
     </dgm:linClrLst>
     <dgm:effectClrLst/>
     <dgm:txLinClrLst/>
@@ -14828,12 +16023,12 @@
   </dgm:styleLbl>
   <dgm:styleLbl name="bgShp">
     <dgm:fillClrLst meth="repeat">
-      <a:schemeClr val="accent1">
+      <a:schemeClr val="dk1">
         <a:tint val="40000"/>
       </a:schemeClr>
     </dgm:fillClrLst>
     <dgm:linClrLst meth="repeat">
-      <a:schemeClr val="accent1"/>
+      <a:schemeClr val="dk1"/>
     </dgm:linClrLst>
     <dgm:effectClrLst/>
     <dgm:txLinClrLst/>
@@ -14844,12 +16039,12 @@
   </dgm:styleLbl>
   <dgm:styleLbl name="dkBgShp">
     <dgm:fillClrLst meth="repeat">
-      <a:schemeClr val="accent1">
+      <a:schemeClr val="dk1">
         <a:shade val="80000"/>
       </a:schemeClr>
     </dgm:fillClrLst>
     <dgm:linClrLst meth="repeat">
-      <a:schemeClr val="accent1"/>
+      <a:schemeClr val="dk1"/>
     </dgm:linClrLst>
     <dgm:effectClrLst/>
     <dgm:txLinClrLst/>
@@ -14860,13 +16055,13 @@
   </dgm:styleLbl>
   <dgm:styleLbl name="trBgShp">
     <dgm:fillClrLst meth="repeat">
-      <a:schemeClr val="accent1">
+      <a:schemeClr val="dk1">
         <a:tint val="50000"/>
         <a:alpha val="40000"/>
       </a:schemeClr>
     </dgm:fillClrLst>
     <dgm:linClrLst meth="repeat">
-      <a:schemeClr val="accent1"/>
+      <a:schemeClr val="dk1"/>
     </dgm:linClrLst>
     <dgm:effectClrLst/>
     <dgm:txLinClrLst/>
@@ -14877,7 +16072,7 @@
   </dgm:styleLbl>
   <dgm:styleLbl name="fgShp">
     <dgm:fillClrLst meth="repeat">
-      <a:schemeClr val="accent1">
+      <a:schemeClr val="dk1">
         <a:tint val="60000"/>
       </a:schemeClr>
     </dgm:fillClrLst>
@@ -14916,7 +16111,7 @@
 <dgm:dataModel xmlns:dgm="http://schemas.openxmlformats.org/drawingml/2006/diagram" xmlns:a="http://schemas.openxmlformats.org/drawingml/2006/main">
   <dgm:ptLst>
     <dgm:pt modelId="{07E24B41-9A15-4029-91B9-281B51435935}" type="doc">
-      <dgm:prSet loTypeId="urn:microsoft.com/office/officeart/2005/8/layout/hierarchy1" loCatId="hierarchy" qsTypeId="urn:microsoft.com/office/officeart/2005/8/quickstyle/simple3" qsCatId="simple" csTypeId="urn:microsoft.com/office/officeart/2005/8/colors/accent1_2" csCatId="accent1" phldr="1"/>
+      <dgm:prSet loTypeId="urn:microsoft.com/office/officeart/2005/8/layout/hierarchy1" loCatId="hierarchy" qsTypeId="urn:microsoft.com/office/officeart/2005/8/quickstyle/simple3" qsCatId="simple" csTypeId="urn:microsoft.com/office/officeart/2005/8/colors/accent0_1" csCatId="mainScheme" phldr="1"/>
       <dgm:spPr/>
       <dgm:t>
         <a:bodyPr/>
@@ -15055,7 +16250,7 @@
               <a:latin typeface="Times New Roman" panose="02020603050405020304" pitchFamily="18" charset="0"/>
               <a:cs typeface="Times New Roman" panose="02020603050405020304" pitchFamily="18" charset="0"/>
             </a:rPr>
-            <a:t>Sửa chữa ô tô</a:t>
+            <a:t>Sửa chữa và bảo dưỡng ô tô</a:t>
           </a:r>
         </a:p>
       </dgm:t>
@@ -15133,7 +16328,7 @@
               <a:latin typeface="Times New Roman" panose="02020603050405020304" pitchFamily="18" charset="0"/>
               <a:cs typeface="Times New Roman" panose="02020603050405020304" pitchFamily="18" charset="0"/>
             </a:rPr>
-            <a:t>Bảo dưỡng ô tô</a:t>
+            <a:t>Quản lý phụ tùng</a:t>
           </a:r>
         </a:p>
       </dgm:t>
@@ -15189,84 +16384,6 @@
       </dgm:t>
     </dgm:pt>
     <dgm:pt modelId="{20BF1CFD-076C-4A60-914B-E18A6FA582D2}" type="sibTrans" cxnId="{6C984738-B78C-4C38-B33B-A06EAEA5309B}">
-      <dgm:prSet/>
-      <dgm:spPr/>
-      <dgm:t>
-        <a:bodyPr/>
-        <a:lstStyle/>
-        <a:p>
-          <a:endParaRPr lang="en-US"/>
-        </a:p>
-      </dgm:t>
-    </dgm:pt>
-    <dgm:pt modelId="{609BE141-F61D-4932-80EF-9CFCC32372DE}">
-      <dgm:prSet phldrT="[Văn bản]" custT="1"/>
-      <dgm:spPr/>
-      <dgm:t>
-        <a:bodyPr/>
-        <a:lstStyle/>
-        <a:p>
-          <a:r>
-            <a:rPr lang="en-US" sz="1400">
-              <a:latin typeface="Times New Roman" panose="02020603050405020304" pitchFamily="18" charset="0"/>
-              <a:cs typeface="Times New Roman" panose="02020603050405020304" pitchFamily="18" charset="0"/>
-            </a:rPr>
-            <a:t>Nhân viên</a:t>
-          </a:r>
-        </a:p>
-      </dgm:t>
-    </dgm:pt>
-    <dgm:pt modelId="{58FAA9FE-A76B-424E-84A3-9278B01121E2}" type="parTrans" cxnId="{7CF0957B-A582-4313-8209-02B2E8B8E5C8}">
-      <dgm:prSet/>
-      <dgm:spPr/>
-      <dgm:t>
-        <a:bodyPr/>
-        <a:lstStyle/>
-        <a:p>
-          <a:endParaRPr lang="en-US"/>
-        </a:p>
-      </dgm:t>
-    </dgm:pt>
-    <dgm:pt modelId="{0284DCB9-37EB-40EA-8DD2-F12B8680E0AC}" type="sibTrans" cxnId="{7CF0957B-A582-4313-8209-02B2E8B8E5C8}">
-      <dgm:prSet/>
-      <dgm:spPr/>
-      <dgm:t>
-        <a:bodyPr/>
-        <a:lstStyle/>
-        <a:p>
-          <a:endParaRPr lang="en-US"/>
-        </a:p>
-      </dgm:t>
-    </dgm:pt>
-    <dgm:pt modelId="{BA090DE0-F27C-40F1-8078-F1C553A208EE}">
-      <dgm:prSet phldrT="[Văn bản]" custT="1"/>
-      <dgm:spPr/>
-      <dgm:t>
-        <a:bodyPr/>
-        <a:lstStyle/>
-        <a:p>
-          <a:r>
-            <a:rPr lang="en-US" sz="1400">
-              <a:latin typeface="Times New Roman" panose="02020603050405020304" pitchFamily="18" charset="0"/>
-              <a:cs typeface="Times New Roman" panose="02020603050405020304" pitchFamily="18" charset="0"/>
-            </a:rPr>
-            <a:t>Khách hàng</a:t>
-          </a:r>
-        </a:p>
-      </dgm:t>
-    </dgm:pt>
-    <dgm:pt modelId="{AA252569-FD37-461D-A740-7395FBBC7D15}" type="parTrans" cxnId="{616CA71E-48DA-4F4C-A34B-6D35039C08E4}">
-      <dgm:prSet/>
-      <dgm:spPr/>
-      <dgm:t>
-        <a:bodyPr/>
-        <a:lstStyle/>
-        <a:p>
-          <a:endParaRPr lang="en-US"/>
-        </a:p>
-      </dgm:t>
-    </dgm:pt>
-    <dgm:pt modelId="{FA9ADC9D-4802-47B5-A413-ADB9BE46262B}" type="sibTrans" cxnId="{616CA71E-48DA-4F4C-A34B-6D35039C08E4}">
       <dgm:prSet/>
       <dgm:spPr/>
       <dgm:t>
@@ -15481,90 +16598,28 @@
       <dgm:prSet presAssocID="{D450DD11-4D9E-4660-9145-1BED23682E15}" presName="hierChild4" presStyleCnt="0"/>
       <dgm:spPr/>
     </dgm:pt>
-    <dgm:pt modelId="{8F5D6664-1F12-4A98-92BC-15BE24776646}" type="pres">
-      <dgm:prSet presAssocID="{58FAA9FE-A76B-424E-84A3-9278B01121E2}" presName="Name23" presStyleLbl="parChTrans1D4" presStyleIdx="0" presStyleCnt="2"/>
-      <dgm:spPr/>
-    </dgm:pt>
-    <dgm:pt modelId="{FDBE879F-EDB8-4D03-B183-394F031D54A0}" type="pres">
-      <dgm:prSet presAssocID="{609BE141-F61D-4932-80EF-9CFCC32372DE}" presName="hierRoot4" presStyleCnt="0"/>
-      <dgm:spPr/>
-    </dgm:pt>
-    <dgm:pt modelId="{2C4B86FC-F5B6-4CE7-8A95-C7CD1F750DEA}" type="pres">
-      <dgm:prSet presAssocID="{609BE141-F61D-4932-80EF-9CFCC32372DE}" presName="composite4" presStyleCnt="0"/>
-      <dgm:spPr/>
-    </dgm:pt>
-    <dgm:pt modelId="{92CF4EAD-56E7-4D1F-A9DD-4682A095DA91}" type="pres">
-      <dgm:prSet presAssocID="{609BE141-F61D-4932-80EF-9CFCC32372DE}" presName="background4" presStyleLbl="node4" presStyleIdx="0" presStyleCnt="2"/>
-      <dgm:spPr/>
-    </dgm:pt>
-    <dgm:pt modelId="{1338C770-7D22-4CE7-B7BF-41B133067F2F}" type="pres">
-      <dgm:prSet presAssocID="{609BE141-F61D-4932-80EF-9CFCC32372DE}" presName="text4" presStyleLbl="fgAcc4" presStyleIdx="0" presStyleCnt="2" custLinFactX="-84793" custLinFactNeighborX="-100000" custLinFactNeighborY="32288">
-        <dgm:presLayoutVars>
-          <dgm:chPref val="3"/>
-        </dgm:presLayoutVars>
-      </dgm:prSet>
-      <dgm:spPr/>
-    </dgm:pt>
-    <dgm:pt modelId="{8F26F17F-6DC8-48EB-BCCD-239C420D2D06}" type="pres">
-      <dgm:prSet presAssocID="{609BE141-F61D-4932-80EF-9CFCC32372DE}" presName="hierChild5" presStyleCnt="0"/>
-      <dgm:spPr/>
-    </dgm:pt>
-    <dgm:pt modelId="{BC265752-23A1-4404-B5B6-54399DEC166C}" type="pres">
-      <dgm:prSet presAssocID="{AA252569-FD37-461D-A740-7395FBBC7D15}" presName="Name23" presStyleLbl="parChTrans1D4" presStyleIdx="1" presStyleCnt="2"/>
-      <dgm:spPr/>
-    </dgm:pt>
-    <dgm:pt modelId="{C582EEC6-17C8-4B40-929A-74DB6ECC812D}" type="pres">
-      <dgm:prSet presAssocID="{BA090DE0-F27C-40F1-8078-F1C553A208EE}" presName="hierRoot4" presStyleCnt="0"/>
-      <dgm:spPr/>
-    </dgm:pt>
-    <dgm:pt modelId="{E911E30D-C729-4CC5-93FA-0279CCEAFF58}" type="pres">
-      <dgm:prSet presAssocID="{BA090DE0-F27C-40F1-8078-F1C553A208EE}" presName="composite4" presStyleCnt="0"/>
-      <dgm:spPr/>
-    </dgm:pt>
-    <dgm:pt modelId="{E2CF881A-AA0C-452A-8E5F-89184A4ADE57}" type="pres">
-      <dgm:prSet presAssocID="{BA090DE0-F27C-40F1-8078-F1C553A208EE}" presName="background4" presStyleLbl="node4" presStyleIdx="1" presStyleCnt="2"/>
-      <dgm:spPr/>
-    </dgm:pt>
-    <dgm:pt modelId="{B411065E-DD0F-44B0-9CE1-4DEA731540DA}" type="pres">
-      <dgm:prSet presAssocID="{BA090DE0-F27C-40F1-8078-F1C553A208EE}" presName="text4" presStyleLbl="fgAcc4" presStyleIdx="1" presStyleCnt="2" custLinFactX="-85183" custLinFactNeighborX="-100000" custLinFactNeighborY="42636">
-        <dgm:presLayoutVars>
-          <dgm:chPref val="3"/>
-        </dgm:presLayoutVars>
-      </dgm:prSet>
-      <dgm:spPr/>
-    </dgm:pt>
-    <dgm:pt modelId="{4847BB44-EEE0-4537-8273-B0C8FBF7A32F}" type="pres">
-      <dgm:prSet presAssocID="{BA090DE0-F27C-40F1-8078-F1C553A208EE}" presName="hierChild5" presStyleCnt="0"/>
-      <dgm:spPr/>
-    </dgm:pt>
   </dgm:ptLst>
   <dgm:cxnLst>
     <dgm:cxn modelId="{87B60808-71CC-4908-B393-BAEB765FC8E8}" type="presOf" srcId="{17CBE933-CF1B-4373-A216-3CB05EB0272F}" destId="{546264DA-94F0-4158-A8C5-0E529457EDBC}" srcOrd="0" destOrd="0" presId="urn:microsoft.com/office/officeart/2005/8/layout/hierarchy1"/>
     <dgm:cxn modelId="{91E28909-4E82-4918-AEB1-E3824A07B0C9}" type="presOf" srcId="{C5593E0B-2214-40FC-B0C0-D5162CD97D0E}" destId="{0E9BB62C-E30E-49FB-BB5E-19082C7F8BBB}" srcOrd="0" destOrd="0" presId="urn:microsoft.com/office/officeart/2005/8/layout/hierarchy1"/>
-    <dgm:cxn modelId="{616CA71E-48DA-4F4C-A34B-6D35039C08E4}" srcId="{609BE141-F61D-4932-80EF-9CFCC32372DE}" destId="{BA090DE0-F27C-40F1-8078-F1C553A208EE}" srcOrd="0" destOrd="0" parTransId="{AA252569-FD37-461D-A740-7395FBBC7D15}" sibTransId="{FA9ADC9D-4802-47B5-A413-ADB9BE46262B}"/>
     <dgm:cxn modelId="{EC417E22-80AC-4E76-A432-2E32B2AED054}" type="presOf" srcId="{692B9F6B-3590-4C49-9E99-885C95D6E766}" destId="{9D22ACB4-87C9-44AA-9B8B-A35C517C7288}" srcOrd="0" destOrd="0" presId="urn:microsoft.com/office/officeart/2005/8/layout/hierarchy1"/>
     <dgm:cxn modelId="{E13E0B36-1808-45A6-8124-EC35AF3247DB}" type="presOf" srcId="{74900B5B-212C-4702-8265-5C06AEBBF48A}" destId="{F881D214-05FB-4929-9C51-45B73464B953}" srcOrd="0" destOrd="0" presId="urn:microsoft.com/office/officeart/2005/8/layout/hierarchy1"/>
     <dgm:cxn modelId="{C28ADB36-2223-494C-8DE3-BD1F77A0630E}" srcId="{FA4AB8F7-B15A-4F02-849A-4CB3E65DFA1D}" destId="{C78C4FFA-2C24-4C1C-AECB-4873E5C38519}" srcOrd="0" destOrd="0" parTransId="{54F50FB1-E825-4B6E-9A86-BF9EF717D418}" sibTransId="{F6BCC5BB-2E90-44B8-B3B6-2FDD8BC4694C}"/>
     <dgm:cxn modelId="{6C984738-B78C-4C38-B33B-A06EAEA5309B}" srcId="{FA4AB8F7-B15A-4F02-849A-4CB3E65DFA1D}" destId="{D450DD11-4D9E-4660-9145-1BED23682E15}" srcOrd="1" destOrd="0" parTransId="{C5593E0B-2214-40FC-B0C0-D5162CD97D0E}" sibTransId="{20BF1CFD-076C-4A60-914B-E18A6FA582D2}"/>
-    <dgm:cxn modelId="{DBF07D64-2576-46D1-8D91-3D6C486E7DCD}" type="presOf" srcId="{58FAA9FE-A76B-424E-84A3-9278B01121E2}" destId="{8F5D6664-1F12-4A98-92BC-15BE24776646}" srcOrd="0" destOrd="0" presId="urn:microsoft.com/office/officeart/2005/8/layout/hierarchy1"/>
     <dgm:cxn modelId="{D9D8AC44-F9C1-4750-8278-0FBE36F6C48C}" srcId="{07E24B41-9A15-4029-91B9-281B51435935}" destId="{692B9F6B-3590-4C49-9E99-885C95D6E766}" srcOrd="0" destOrd="0" parTransId="{C5DC80E0-73DF-4F4B-9120-4C975FC18D32}" sibTransId="{D4A5ABB8-849C-4EE2-A784-B0C276061540}"/>
     <dgm:cxn modelId="{02366965-6219-4D82-B638-04A259DCFC74}" type="presOf" srcId="{07E24B41-9A15-4029-91B9-281B51435935}" destId="{0C52A9BE-1FAE-4936-A34A-15690A58BD30}" srcOrd="0" destOrd="0" presId="urn:microsoft.com/office/officeart/2005/8/layout/hierarchy1"/>
     <dgm:cxn modelId="{12F3B966-F87A-4D0B-A3EC-FD1C8CFFB1C9}" srcId="{74900B5B-212C-4702-8265-5C06AEBBF48A}" destId="{7523D237-D3E2-457B-8DA4-285DB7339F33}" srcOrd="0" destOrd="0" parTransId="{544BCCDD-791A-4713-AB53-746323749414}" sibTransId="{0B5727D2-0F2E-4ACC-ACA7-4AFBB45F5901}"/>
-    <dgm:cxn modelId="{C47AC869-BD62-41E1-8B6F-361C9AFE6139}" type="presOf" srcId="{609BE141-F61D-4932-80EF-9CFCC32372DE}" destId="{1338C770-7D22-4CE7-B7BF-41B133067F2F}" srcOrd="0" destOrd="0" presId="urn:microsoft.com/office/officeart/2005/8/layout/hierarchy1"/>
     <dgm:cxn modelId="{6AE0B86E-24A4-4EEB-9FE4-F38144E75D27}" srcId="{692B9F6B-3590-4C49-9E99-885C95D6E766}" destId="{74900B5B-212C-4702-8265-5C06AEBBF48A}" srcOrd="0" destOrd="0" parTransId="{9F30BDBA-D275-4027-8D38-2313CAE730CA}" sibTransId="{FF77853A-C6AF-4A9C-B91E-BF63E35066D5}"/>
     <dgm:cxn modelId="{11896271-9B97-450E-B553-0B691FCAF262}" srcId="{74900B5B-212C-4702-8265-5C06AEBBF48A}" destId="{325893A3-0C3F-4452-9594-482E22652D20}" srcOrd="1" destOrd="0" parTransId="{7641A21C-7F25-44DA-9725-E47D321C3A36}" sibTransId="{5E1A12CF-4B9D-45C0-9037-E51ADF5ECEEE}"/>
-    <dgm:cxn modelId="{7CF0957B-A582-4313-8209-02B2E8B8E5C8}" srcId="{D450DD11-4D9E-4660-9145-1BED23682E15}" destId="{609BE141-F61D-4932-80EF-9CFCC32372DE}" srcOrd="0" destOrd="0" parTransId="{58FAA9FE-A76B-424E-84A3-9278B01121E2}" sibTransId="{0284DCB9-37EB-40EA-8DD2-F12B8680E0AC}"/>
     <dgm:cxn modelId="{F4846183-64C0-4157-9FDE-9DD57AE60F5E}" type="presOf" srcId="{7641A21C-7F25-44DA-9725-E47D321C3A36}" destId="{BEB54199-3BC2-433B-A82E-5A7861249130}" srcOrd="0" destOrd="0" presId="urn:microsoft.com/office/officeart/2005/8/layout/hierarchy1"/>
     <dgm:cxn modelId="{D6355E8A-8F1C-40B5-A7A4-9A65DFA6BE4D}" type="presOf" srcId="{C78C4FFA-2C24-4C1C-AECB-4873E5C38519}" destId="{4A24C6AB-2619-4326-BD8F-FC560A97BF49}" srcOrd="0" destOrd="0" presId="urn:microsoft.com/office/officeart/2005/8/layout/hierarchy1"/>
     <dgm:cxn modelId="{8D773CA0-54A7-4D5E-A86C-666FE87587EA}" type="presOf" srcId="{325893A3-0C3F-4452-9594-482E22652D20}" destId="{F53590A1-CF84-44E9-BB16-6D036CFF87D9}" srcOrd="0" destOrd="0" presId="urn:microsoft.com/office/officeart/2005/8/layout/hierarchy1"/>
     <dgm:cxn modelId="{6FCF67A7-8F78-4E87-ABB1-C5AB19AE90EE}" type="presOf" srcId="{54F50FB1-E825-4B6E-9A86-BF9EF717D418}" destId="{CD5BB18B-BD0F-4AFC-9970-91DD5055B3A6}" srcOrd="0" destOrd="0" presId="urn:microsoft.com/office/officeart/2005/8/layout/hierarchy1"/>
     <dgm:cxn modelId="{2C603BAE-59F8-426D-8652-49E0DE6DA719}" type="presOf" srcId="{FA4AB8F7-B15A-4F02-849A-4CB3E65DFA1D}" destId="{4670D113-E181-4829-B1AD-5B6291520E97}" srcOrd="0" destOrd="0" presId="urn:microsoft.com/office/officeart/2005/8/layout/hierarchy1"/>
-    <dgm:cxn modelId="{741EFBBC-ED51-42E2-A808-79D36C26AAB4}" type="presOf" srcId="{AA252569-FD37-461D-A740-7395FBBC7D15}" destId="{BC265752-23A1-4404-B5B6-54399DEC166C}" srcOrd="0" destOrd="0" presId="urn:microsoft.com/office/officeart/2005/8/layout/hierarchy1"/>
     <dgm:cxn modelId="{3DFD0FBF-4579-4BFE-9E4C-23D4EB694DFF}" srcId="{692B9F6B-3590-4C49-9E99-885C95D6E766}" destId="{FA4AB8F7-B15A-4F02-849A-4CB3E65DFA1D}" srcOrd="1" destOrd="0" parTransId="{17CBE933-CF1B-4373-A216-3CB05EB0272F}" sibTransId="{F6B8727B-FB1A-43F0-88BD-0848DB5020CF}"/>
     <dgm:cxn modelId="{91EC2AC7-07F0-47AB-9411-4DE111A4EFA1}" type="presOf" srcId="{544BCCDD-791A-4713-AB53-746323749414}" destId="{EB365947-BE72-4D4C-91EF-00D97281E13B}" srcOrd="0" destOrd="0" presId="urn:microsoft.com/office/officeart/2005/8/layout/hierarchy1"/>
     <dgm:cxn modelId="{823842D3-E576-423A-8DFA-31F0826010F4}" type="presOf" srcId="{D450DD11-4D9E-4660-9145-1BED23682E15}" destId="{8638AE52-0C70-492E-B70B-2598FDE070BE}" srcOrd="0" destOrd="0" presId="urn:microsoft.com/office/officeart/2005/8/layout/hierarchy1"/>
     <dgm:cxn modelId="{EB53F4EF-8FFB-44E2-BE8A-C8DEDFCFD46D}" type="presOf" srcId="{9F30BDBA-D275-4027-8D38-2313CAE730CA}" destId="{51F9DF71-00A9-4833-8BD0-C800D38C8CEC}" srcOrd="0" destOrd="0" presId="urn:microsoft.com/office/officeart/2005/8/layout/hierarchy1"/>
-    <dgm:cxn modelId="{810891F4-D4EE-4C0F-B989-B05F9C555FDB}" type="presOf" srcId="{BA090DE0-F27C-40F1-8078-F1C553A208EE}" destId="{B411065E-DD0F-44B0-9CE1-4DEA731540DA}" srcOrd="0" destOrd="0" presId="urn:microsoft.com/office/officeart/2005/8/layout/hierarchy1"/>
     <dgm:cxn modelId="{ED600CFD-9699-438B-96C9-8C8708E051EF}" type="presOf" srcId="{7523D237-D3E2-457B-8DA4-285DB7339F33}" destId="{AF5D6C8A-AA4D-4BB0-B507-567E5F64082D}" srcOrd="0" destOrd="0" presId="urn:microsoft.com/office/officeart/2005/8/layout/hierarchy1"/>
     <dgm:cxn modelId="{546DA5F3-E539-409B-A2F0-E54F94E93A17}" type="presParOf" srcId="{0C52A9BE-1FAE-4936-A34A-15690A58BD30}" destId="{E81758B0-BFE7-4686-8A26-F9FF3266371E}" srcOrd="0" destOrd="0" presId="urn:microsoft.com/office/officeart/2005/8/layout/hierarchy1"/>
     <dgm:cxn modelId="{27B8936B-151B-4EE2-9B0A-74376D1C9DC3}" type="presParOf" srcId="{E81758B0-BFE7-4686-8A26-F9FF3266371E}" destId="{589B5F5D-C3A0-4983-A4BE-A2E2A48A3698}" srcOrd="0" destOrd="0" presId="urn:microsoft.com/office/officeart/2005/8/layout/hierarchy1"/>
@@ -15607,18 +16662,6 @@
     <dgm:cxn modelId="{0FE83060-C760-475B-A52F-EC21EDAA6C6C}" type="presParOf" srcId="{4A1D1511-E004-4A4F-A68E-1D958BF11ACF}" destId="{A83F7092-16CB-4FE4-9F53-6D42CA582E41}" srcOrd="0" destOrd="0" presId="urn:microsoft.com/office/officeart/2005/8/layout/hierarchy1"/>
     <dgm:cxn modelId="{959D9F35-39FB-4532-A68C-3BAAE5480A81}" type="presParOf" srcId="{4A1D1511-E004-4A4F-A68E-1D958BF11ACF}" destId="{8638AE52-0C70-492E-B70B-2598FDE070BE}" srcOrd="1" destOrd="0" presId="urn:microsoft.com/office/officeart/2005/8/layout/hierarchy1"/>
     <dgm:cxn modelId="{54DFDB7E-19F5-4C46-825E-3C24A37E3F39}" type="presParOf" srcId="{8D68A699-1D23-42E5-8B61-8B5FCFC5C8B3}" destId="{6BC7E70D-EC11-40A3-A30B-792CB7BAFF0D}" srcOrd="1" destOrd="0" presId="urn:microsoft.com/office/officeart/2005/8/layout/hierarchy1"/>
-    <dgm:cxn modelId="{DA93F61C-195A-4614-ACAA-088D28AAC636}" type="presParOf" srcId="{6BC7E70D-EC11-40A3-A30B-792CB7BAFF0D}" destId="{8F5D6664-1F12-4A98-92BC-15BE24776646}" srcOrd="0" destOrd="0" presId="urn:microsoft.com/office/officeart/2005/8/layout/hierarchy1"/>
-    <dgm:cxn modelId="{48AE5620-E979-4B4B-AAD9-D5660A19C673}" type="presParOf" srcId="{6BC7E70D-EC11-40A3-A30B-792CB7BAFF0D}" destId="{FDBE879F-EDB8-4D03-B183-394F031D54A0}" srcOrd="1" destOrd="0" presId="urn:microsoft.com/office/officeart/2005/8/layout/hierarchy1"/>
-    <dgm:cxn modelId="{DAA8035E-42E4-4B20-895B-C0AB44CB9887}" type="presParOf" srcId="{FDBE879F-EDB8-4D03-B183-394F031D54A0}" destId="{2C4B86FC-F5B6-4CE7-8A95-C7CD1F750DEA}" srcOrd="0" destOrd="0" presId="urn:microsoft.com/office/officeart/2005/8/layout/hierarchy1"/>
-    <dgm:cxn modelId="{0F930D43-F77F-4F32-A779-3344DB68D2CD}" type="presParOf" srcId="{2C4B86FC-F5B6-4CE7-8A95-C7CD1F750DEA}" destId="{92CF4EAD-56E7-4D1F-A9DD-4682A095DA91}" srcOrd="0" destOrd="0" presId="urn:microsoft.com/office/officeart/2005/8/layout/hierarchy1"/>
-    <dgm:cxn modelId="{603047EA-6E94-4EA3-82F3-C16B75977D78}" type="presParOf" srcId="{2C4B86FC-F5B6-4CE7-8A95-C7CD1F750DEA}" destId="{1338C770-7D22-4CE7-B7BF-41B133067F2F}" srcOrd="1" destOrd="0" presId="urn:microsoft.com/office/officeart/2005/8/layout/hierarchy1"/>
-    <dgm:cxn modelId="{9A05C9B2-0EBA-42D7-BB32-A2BBCD725912}" type="presParOf" srcId="{FDBE879F-EDB8-4D03-B183-394F031D54A0}" destId="{8F26F17F-6DC8-48EB-BCCD-239C420D2D06}" srcOrd="1" destOrd="0" presId="urn:microsoft.com/office/officeart/2005/8/layout/hierarchy1"/>
-    <dgm:cxn modelId="{46497222-8027-4CAD-84FF-CE4B2D2713A0}" type="presParOf" srcId="{8F26F17F-6DC8-48EB-BCCD-239C420D2D06}" destId="{BC265752-23A1-4404-B5B6-54399DEC166C}" srcOrd="0" destOrd="0" presId="urn:microsoft.com/office/officeart/2005/8/layout/hierarchy1"/>
-    <dgm:cxn modelId="{D5B056C0-618F-43AF-A0D9-558270B29CE9}" type="presParOf" srcId="{8F26F17F-6DC8-48EB-BCCD-239C420D2D06}" destId="{C582EEC6-17C8-4B40-929A-74DB6ECC812D}" srcOrd="1" destOrd="0" presId="urn:microsoft.com/office/officeart/2005/8/layout/hierarchy1"/>
-    <dgm:cxn modelId="{0BAA9967-6D6F-4E00-BA12-C5BD0A94C711}" type="presParOf" srcId="{C582EEC6-17C8-4B40-929A-74DB6ECC812D}" destId="{E911E30D-C729-4CC5-93FA-0279CCEAFF58}" srcOrd="0" destOrd="0" presId="urn:microsoft.com/office/officeart/2005/8/layout/hierarchy1"/>
-    <dgm:cxn modelId="{7D0E87BC-5C40-4450-BB8E-4497DF69EB9A}" type="presParOf" srcId="{E911E30D-C729-4CC5-93FA-0279CCEAFF58}" destId="{E2CF881A-AA0C-452A-8E5F-89184A4ADE57}" srcOrd="0" destOrd="0" presId="urn:microsoft.com/office/officeart/2005/8/layout/hierarchy1"/>
-    <dgm:cxn modelId="{4A62C559-45BC-48CB-87C6-62808820AF02}" type="presParOf" srcId="{E911E30D-C729-4CC5-93FA-0279CCEAFF58}" destId="{B411065E-DD0F-44B0-9CE1-4DEA731540DA}" srcOrd="1" destOrd="0" presId="urn:microsoft.com/office/officeart/2005/8/layout/hierarchy1"/>
-    <dgm:cxn modelId="{BEAA1FC8-7FE8-4F9F-8006-7516CC60F7CF}" type="presParOf" srcId="{C582EEC6-17C8-4B40-929A-74DB6ECC812D}" destId="{4847BB44-EEE0-4537-8273-B0C8FBF7A32F}" srcOrd="1" destOrd="0" presId="urn:microsoft.com/office/officeart/2005/8/layout/hierarchy1"/>
   </dgm:cxnLst>
   <dgm:bg/>
   <dgm:whole/>
@@ -15638,130 +16681,6 @@
       <dsp:cNvGrpSpPr/>
     </dsp:nvGrpSpPr>
     <dsp:grpSpPr/>
-    <dsp:sp modelId="{BC265752-23A1-4404-B5B6-54399DEC166C}">
-      <dsp:nvSpPr>
-        <dsp:cNvPr id="0" name=""/>
-        <dsp:cNvSpPr/>
-      </dsp:nvSpPr>
-      <dsp:spPr>
-        <a:xfrm>
-          <a:off x="2880161" y="5315733"/>
-          <a:ext cx="91440" cy="450386"/>
-        </a:xfrm>
-        <a:custGeom>
-          <a:avLst/>
-          <a:gdLst/>
-          <a:ahLst/>
-          <a:cxnLst/>
-          <a:rect l="0" t="0" r="0" b="0"/>
-          <a:pathLst>
-            <a:path>
-              <a:moveTo>
-                <a:pt x="50646" y="0"/>
-              </a:moveTo>
-              <a:lnTo>
-                <a:pt x="50646" y="333365"/>
-              </a:lnTo>
-              <a:lnTo>
-                <a:pt x="45720" y="333365"/>
-              </a:lnTo>
-              <a:lnTo>
-                <a:pt x="45720" y="450386"/>
-              </a:lnTo>
-            </a:path>
-          </a:pathLst>
-        </a:custGeom>
-        <a:noFill/>
-        <a:ln w="12700" cap="flat" cmpd="sng" algn="ctr">
-          <a:solidFill>
-            <a:schemeClr val="accent1">
-              <a:shade val="80000"/>
-              <a:hueOff val="0"/>
-              <a:satOff val="0"/>
-              <a:lumOff val="0"/>
-              <a:alphaOff val="0"/>
-            </a:schemeClr>
-          </a:solidFill>
-          <a:prstDash val="solid"/>
-          <a:miter lim="800000"/>
-        </a:ln>
-        <a:effectLst/>
-      </dsp:spPr>
-      <dsp:style>
-        <a:lnRef idx="2">
-          <a:scrgbClr r="0" g="0" b="0"/>
-        </a:lnRef>
-        <a:fillRef idx="0">
-          <a:scrgbClr r="0" g="0" b="0"/>
-        </a:fillRef>
-        <a:effectRef idx="0">
-          <a:scrgbClr r="0" g="0" b="0"/>
-        </a:effectRef>
-        <a:fontRef idx="minor"/>
-      </dsp:style>
-    </dsp:sp>
-    <dsp:sp modelId="{8F5D6664-1F12-4A98-92BC-15BE24776646}">
-      <dsp:nvSpPr>
-        <dsp:cNvPr id="0" name=""/>
-        <dsp:cNvSpPr/>
-      </dsp:nvSpPr>
-      <dsp:spPr>
-        <a:xfrm>
-          <a:off x="2930808" y="3887223"/>
-          <a:ext cx="2334313" cy="626375"/>
-        </a:xfrm>
-        <a:custGeom>
-          <a:avLst/>
-          <a:gdLst/>
-          <a:ahLst/>
-          <a:cxnLst/>
-          <a:rect l="0" t="0" r="0" b="0"/>
-          <a:pathLst>
-            <a:path>
-              <a:moveTo>
-                <a:pt x="2334313" y="0"/>
-              </a:moveTo>
-              <a:lnTo>
-                <a:pt x="2334313" y="509353"/>
-              </a:lnTo>
-              <a:lnTo>
-                <a:pt x="0" y="509353"/>
-              </a:lnTo>
-              <a:lnTo>
-                <a:pt x="0" y="626375"/>
-              </a:lnTo>
-            </a:path>
-          </a:pathLst>
-        </a:custGeom>
-        <a:noFill/>
-        <a:ln w="12700" cap="flat" cmpd="sng" algn="ctr">
-          <a:solidFill>
-            <a:schemeClr val="accent1">
-              <a:shade val="80000"/>
-              <a:hueOff val="0"/>
-              <a:satOff val="0"/>
-              <a:lumOff val="0"/>
-              <a:alphaOff val="0"/>
-            </a:schemeClr>
-          </a:solidFill>
-          <a:prstDash val="solid"/>
-          <a:miter lim="800000"/>
-        </a:ln>
-        <a:effectLst/>
-      </dsp:spPr>
-      <dsp:style>
-        <a:lnRef idx="2">
-          <a:scrgbClr r="0" g="0" b="0"/>
-        </a:lnRef>
-        <a:fillRef idx="0">
-          <a:scrgbClr r="0" g="0" b="0"/>
-        </a:fillRef>
-        <a:effectRef idx="0">
-          <a:scrgbClr r="0" g="0" b="0"/>
-        </a:effectRef>
-        <a:fontRef idx="minor"/>
-      </dsp:style>
-    </dsp:sp>
     <dsp:sp modelId="{0E9BB62C-E30E-49FB-BB5E-19082C7F8BBB}">
       <dsp:nvSpPr>
         <dsp:cNvPr id="0" name=""/>
@@ -15769,8 +16688,8 @@
       </dsp:nvSpPr>
       <dsp:spPr>
         <a:xfrm>
-          <a:off x="4493163" y="2717706"/>
-          <a:ext cx="771958" cy="367382"/>
+          <a:off x="4571120" y="3888262"/>
+          <a:ext cx="785352" cy="373756"/>
         </a:xfrm>
         <a:custGeom>
           <a:avLst/>
@@ -15784,13 +16703,13 @@
                 <a:pt x="0" y="0"/>
               </a:moveTo>
               <a:lnTo>
-                <a:pt x="0" y="250360"/>
+                <a:pt x="0" y="254703"/>
               </a:lnTo>
               <a:lnTo>
-                <a:pt x="771958" y="250360"/>
+                <a:pt x="785352" y="254703"/>
               </a:lnTo>
               <a:lnTo>
-                <a:pt x="771958" y="367382"/>
+                <a:pt x="785352" y="373756"/>
               </a:lnTo>
             </a:path>
           </a:pathLst>
@@ -15798,7 +16717,7 @@
         <a:noFill/>
         <a:ln w="12700" cap="flat" cmpd="sng" algn="ctr">
           <a:solidFill>
-            <a:schemeClr val="accent1">
+            <a:schemeClr val="dk1">
               <a:shade val="80000"/>
               <a:hueOff val="0"/>
               <a:satOff val="0"/>
@@ -15831,8 +16750,8 @@
       </dsp:nvSpPr>
       <dsp:spPr>
         <a:xfrm>
-          <a:off x="3721205" y="2717706"/>
-          <a:ext cx="771958" cy="367382"/>
+          <a:off x="3785768" y="3888262"/>
+          <a:ext cx="785352" cy="373756"/>
         </a:xfrm>
         <a:custGeom>
           <a:avLst/>
@@ -15843,16 +16762,16 @@
           <a:pathLst>
             <a:path>
               <a:moveTo>
-                <a:pt x="771958" y="0"/>
+                <a:pt x="785352" y="0"/>
               </a:moveTo>
               <a:lnTo>
-                <a:pt x="771958" y="250360"/>
+                <a:pt x="785352" y="254703"/>
               </a:lnTo>
               <a:lnTo>
-                <a:pt x="0" y="250360"/>
+                <a:pt x="0" y="254703"/>
               </a:lnTo>
               <a:lnTo>
-                <a:pt x="0" y="367382"/>
+                <a:pt x="0" y="373756"/>
               </a:lnTo>
             </a:path>
           </a:pathLst>
@@ -15860,7 +16779,7 @@
         <a:noFill/>
         <a:ln w="12700" cap="flat" cmpd="sng" algn="ctr">
           <a:solidFill>
-            <a:schemeClr val="accent1">
+            <a:schemeClr val="dk1">
               <a:shade val="80000"/>
               <a:hueOff val="0"/>
               <a:satOff val="0"/>
@@ -15893,8 +16812,8 @@
       </dsp:nvSpPr>
       <dsp:spPr>
         <a:xfrm>
-          <a:off x="2949246" y="1548189"/>
-          <a:ext cx="1543916" cy="367382"/>
+          <a:off x="3000416" y="2698454"/>
+          <a:ext cx="1570704" cy="373756"/>
         </a:xfrm>
         <a:custGeom>
           <a:avLst/>
@@ -15908,13 +16827,13 @@
                 <a:pt x="0" y="0"/>
               </a:moveTo>
               <a:lnTo>
-                <a:pt x="0" y="250360"/>
+                <a:pt x="0" y="254703"/>
               </a:lnTo>
               <a:lnTo>
-                <a:pt x="1543916" y="250360"/>
+                <a:pt x="1570704" y="254703"/>
               </a:lnTo>
               <a:lnTo>
-                <a:pt x="1543916" y="367382"/>
+                <a:pt x="1570704" y="373756"/>
               </a:lnTo>
             </a:path>
           </a:pathLst>
@@ -15922,7 +16841,7 @@
         <a:noFill/>
         <a:ln w="12700" cap="flat" cmpd="sng" algn="ctr">
           <a:solidFill>
-            <a:schemeClr val="accent1">
+            <a:schemeClr val="dk1">
               <a:shade val="60000"/>
               <a:hueOff val="0"/>
               <a:satOff val="0"/>
@@ -15955,8 +16874,8 @@
       </dsp:nvSpPr>
       <dsp:spPr>
         <a:xfrm>
-          <a:off x="1405330" y="2717706"/>
-          <a:ext cx="771958" cy="367382"/>
+          <a:off x="1429712" y="3888262"/>
+          <a:ext cx="785352" cy="373756"/>
         </a:xfrm>
         <a:custGeom>
           <a:avLst/>
@@ -15970,13 +16889,13 @@
                 <a:pt x="0" y="0"/>
               </a:moveTo>
               <a:lnTo>
-                <a:pt x="0" y="250360"/>
+                <a:pt x="0" y="254703"/>
               </a:lnTo>
               <a:lnTo>
-                <a:pt x="771958" y="250360"/>
+                <a:pt x="785352" y="254703"/>
               </a:lnTo>
               <a:lnTo>
-                <a:pt x="771958" y="367382"/>
+                <a:pt x="785352" y="373756"/>
               </a:lnTo>
             </a:path>
           </a:pathLst>
@@ -15984,7 +16903,7 @@
         <a:noFill/>
         <a:ln w="12700" cap="flat" cmpd="sng" algn="ctr">
           <a:solidFill>
-            <a:schemeClr val="accent1">
+            <a:schemeClr val="dk1">
               <a:shade val="80000"/>
               <a:hueOff val="0"/>
               <a:satOff val="0"/>
@@ -16017,8 +16936,8 @@
       </dsp:nvSpPr>
       <dsp:spPr>
         <a:xfrm>
-          <a:off x="633371" y="2717706"/>
-          <a:ext cx="771958" cy="367382"/>
+          <a:off x="644360" y="3888262"/>
+          <a:ext cx="785352" cy="373756"/>
         </a:xfrm>
         <a:custGeom>
           <a:avLst/>
@@ -16029,16 +16948,16 @@
           <a:pathLst>
             <a:path>
               <a:moveTo>
-                <a:pt x="771958" y="0"/>
+                <a:pt x="785352" y="0"/>
               </a:moveTo>
               <a:lnTo>
-                <a:pt x="771958" y="250360"/>
+                <a:pt x="785352" y="254703"/>
               </a:lnTo>
               <a:lnTo>
-                <a:pt x="0" y="250360"/>
+                <a:pt x="0" y="254703"/>
               </a:lnTo>
               <a:lnTo>
-                <a:pt x="0" y="367382"/>
+                <a:pt x="0" y="373756"/>
               </a:lnTo>
             </a:path>
           </a:pathLst>
@@ -16046,7 +16965,7 @@
         <a:noFill/>
         <a:ln w="12700" cap="flat" cmpd="sng" algn="ctr">
           <a:solidFill>
-            <a:schemeClr val="accent1">
+            <a:schemeClr val="dk1">
               <a:shade val="80000"/>
               <a:hueOff val="0"/>
               <a:satOff val="0"/>
@@ -16079,8 +16998,8 @@
       </dsp:nvSpPr>
       <dsp:spPr>
         <a:xfrm>
-          <a:off x="1405330" y="1548189"/>
-          <a:ext cx="1543916" cy="367382"/>
+          <a:off x="1429712" y="2698454"/>
+          <a:ext cx="1570704" cy="373756"/>
         </a:xfrm>
         <a:custGeom>
           <a:avLst/>
@@ -16091,16 +17010,16 @@
           <a:pathLst>
             <a:path>
               <a:moveTo>
-                <a:pt x="1543916" y="0"/>
+                <a:pt x="1570704" y="0"/>
               </a:moveTo>
               <a:lnTo>
-                <a:pt x="1543916" y="250360"/>
+                <a:pt x="1570704" y="254703"/>
               </a:lnTo>
               <a:lnTo>
-                <a:pt x="0" y="250360"/>
+                <a:pt x="0" y="254703"/>
               </a:lnTo>
               <a:lnTo>
-                <a:pt x="0" y="367382"/>
+                <a:pt x="0" y="373756"/>
               </a:lnTo>
             </a:path>
           </a:pathLst>
@@ -16108,7 +17027,7 @@
         <a:noFill/>
         <a:ln w="12700" cap="flat" cmpd="sng" algn="ctr">
           <a:solidFill>
-            <a:schemeClr val="accent1">
+            <a:schemeClr val="dk1">
               <a:shade val="60000"/>
               <a:hueOff val="0"/>
               <a:satOff val="0"/>
@@ -16141,8 +17060,8 @@
       </dsp:nvSpPr>
       <dsp:spPr>
         <a:xfrm>
-          <a:off x="2317644" y="746054"/>
-          <a:ext cx="1263204" cy="802135"/>
+          <a:off x="2357856" y="1882402"/>
+          <a:ext cx="1285121" cy="816052"/>
         </a:xfrm>
         <a:prstGeom prst="roundRect">
           <a:avLst>
@@ -16152,7 +17071,7 @@
         <a:gradFill rotWithShape="0">
           <a:gsLst>
             <a:gs pos="0">
-              <a:schemeClr val="accent1">
+              <a:schemeClr val="lt1">
                 <a:hueOff val="0"/>
                 <a:satOff val="0"/>
                 <a:lumOff val="0"/>
@@ -16163,7 +17082,7 @@
               </a:schemeClr>
             </a:gs>
             <a:gs pos="50000">
-              <a:schemeClr val="accent1">
+              <a:schemeClr val="lt1">
                 <a:hueOff val="0"/>
                 <a:satOff val="0"/>
                 <a:lumOff val="0"/>
@@ -16174,7 +17093,7 @@
               </a:schemeClr>
             </a:gs>
             <a:gs pos="100000">
-              <a:schemeClr val="accent1">
+              <a:schemeClr val="lt1">
                 <a:hueOff val="0"/>
                 <a:satOff val="0"/>
                 <a:lumOff val="0"/>
@@ -16221,8 +17140,8 @@
       </dsp:nvSpPr>
       <dsp:spPr>
         <a:xfrm>
-          <a:off x="2458000" y="879392"/>
-          <a:ext cx="1263204" cy="802135"/>
+          <a:off x="2500647" y="2018053"/>
+          <a:ext cx="1285121" cy="816052"/>
         </a:xfrm>
         <a:prstGeom prst="roundRect">
           <a:avLst>
@@ -16230,8 +17149,9 @@
           </a:avLst>
         </a:prstGeom>
         <a:solidFill>
-          <a:schemeClr val="lt1">
+          <a:schemeClr val="dk1">
             <a:alpha val="90000"/>
+            <a:tint val="40000"/>
             <a:hueOff val="0"/>
             <a:satOff val="0"/>
             <a:lumOff val="0"/>
@@ -16240,7 +17160,7 @@
         </a:solidFill>
         <a:ln w="6350" cap="flat" cmpd="sng" algn="ctr">
           <a:solidFill>
-            <a:schemeClr val="accent1">
+            <a:schemeClr val="dk1">
               <a:hueOff val="0"/>
               <a:satOff val="0"/>
               <a:lumOff val="0"/>
@@ -16292,8 +17212,8 @@
         </a:p>
       </dsp:txBody>
       <dsp:txXfrm>
-        <a:off x="2481494" y="902886"/>
-        <a:ext cx="1216216" cy="755147"/>
+        <a:off x="2524548" y="2041954"/>
+        <a:ext cx="1237319" cy="768250"/>
       </dsp:txXfrm>
     </dsp:sp>
     <dsp:sp modelId="{BCEFE353-398C-4633-90D9-7F8C62B7179E}">
@@ -16303,8 +17223,8 @@
       </dsp:nvSpPr>
       <dsp:spPr>
         <a:xfrm>
-          <a:off x="773727" y="1915571"/>
-          <a:ext cx="1263204" cy="802135"/>
+          <a:off x="787151" y="3072210"/>
+          <a:ext cx="1285121" cy="816052"/>
         </a:xfrm>
         <a:prstGeom prst="roundRect">
           <a:avLst>
@@ -16314,7 +17234,7 @@
         <a:gradFill rotWithShape="0">
           <a:gsLst>
             <a:gs pos="0">
-              <a:schemeClr val="accent1">
+              <a:schemeClr val="lt1">
                 <a:hueOff val="0"/>
                 <a:satOff val="0"/>
                 <a:lumOff val="0"/>
@@ -16325,7 +17245,7 @@
               </a:schemeClr>
             </a:gs>
             <a:gs pos="50000">
-              <a:schemeClr val="accent1">
+              <a:schemeClr val="lt1">
                 <a:hueOff val="0"/>
                 <a:satOff val="0"/>
                 <a:lumOff val="0"/>
@@ -16336,7 +17256,7 @@
               </a:schemeClr>
             </a:gs>
             <a:gs pos="100000">
-              <a:schemeClr val="accent1">
+              <a:schemeClr val="lt1">
                 <a:hueOff val="0"/>
                 <a:satOff val="0"/>
                 <a:lumOff val="0"/>
@@ -16383,8 +17303,8 @@
       </dsp:nvSpPr>
       <dsp:spPr>
         <a:xfrm>
-          <a:off x="914083" y="2048909"/>
-          <a:ext cx="1263204" cy="802135"/>
+          <a:off x="929943" y="3207862"/>
+          <a:ext cx="1285121" cy="816052"/>
         </a:xfrm>
         <a:prstGeom prst="roundRect">
           <a:avLst>
@@ -16392,8 +17312,9 @@
           </a:avLst>
         </a:prstGeom>
         <a:solidFill>
-          <a:schemeClr val="lt1">
+          <a:schemeClr val="dk1">
             <a:alpha val="90000"/>
+            <a:tint val="40000"/>
             <a:hueOff val="0"/>
             <a:satOff val="0"/>
             <a:lumOff val="0"/>
@@ -16402,7 +17323,7 @@
         </a:solidFill>
         <a:ln w="6350" cap="flat" cmpd="sng" algn="ctr">
           <a:solidFill>
-            <a:schemeClr val="accent1">
+            <a:schemeClr val="dk1">
               <a:hueOff val="0"/>
               <a:satOff val="0"/>
               <a:lumOff val="0"/>
@@ -16454,8 +17375,8 @@
         </a:p>
       </dsp:txBody>
       <dsp:txXfrm>
-        <a:off x="937577" y="2072403"/>
-        <a:ext cx="1216216" cy="755147"/>
+        <a:off x="953844" y="3231763"/>
+        <a:ext cx="1237319" cy="768250"/>
       </dsp:txXfrm>
     </dsp:sp>
     <dsp:sp modelId="{DE5A66E7-6865-4287-B387-C42092C07286}">
@@ -16465,8 +17386,8 @@
       </dsp:nvSpPr>
       <dsp:spPr>
         <a:xfrm>
-          <a:off x="1769" y="3085088"/>
-          <a:ext cx="1263204" cy="802135"/>
+          <a:off x="1799" y="4262018"/>
+          <a:ext cx="1285121" cy="816052"/>
         </a:xfrm>
         <a:prstGeom prst="roundRect">
           <a:avLst>
@@ -16476,7 +17397,7 @@
         <a:gradFill rotWithShape="0">
           <a:gsLst>
             <a:gs pos="0">
-              <a:schemeClr val="accent1">
+              <a:schemeClr val="lt1">
                 <a:hueOff val="0"/>
                 <a:satOff val="0"/>
                 <a:lumOff val="0"/>
@@ -16487,7 +17408,7 @@
               </a:schemeClr>
             </a:gs>
             <a:gs pos="50000">
-              <a:schemeClr val="accent1">
+              <a:schemeClr val="lt1">
                 <a:hueOff val="0"/>
                 <a:satOff val="0"/>
                 <a:lumOff val="0"/>
@@ -16498,7 +17419,7 @@
               </a:schemeClr>
             </a:gs>
             <a:gs pos="100000">
-              <a:schemeClr val="accent1">
+              <a:schemeClr val="lt1">
                 <a:hueOff val="0"/>
                 <a:satOff val="0"/>
                 <a:lumOff val="0"/>
@@ -16545,8 +17466,8 @@
       </dsp:nvSpPr>
       <dsp:spPr>
         <a:xfrm>
-          <a:off x="142125" y="3218426"/>
-          <a:ext cx="1263204" cy="802135"/>
+          <a:off x="144591" y="4397670"/>
+          <a:ext cx="1285121" cy="816052"/>
         </a:xfrm>
         <a:prstGeom prst="roundRect">
           <a:avLst>
@@ -16554,8 +17475,9 @@
           </a:avLst>
         </a:prstGeom>
         <a:solidFill>
-          <a:schemeClr val="lt1">
+          <a:schemeClr val="dk1">
             <a:alpha val="90000"/>
+            <a:tint val="40000"/>
             <a:hueOff val="0"/>
             <a:satOff val="0"/>
             <a:lumOff val="0"/>
@@ -16564,7 +17486,7 @@
         </a:solidFill>
         <a:ln w="6350" cap="flat" cmpd="sng" algn="ctr">
           <a:solidFill>
-            <a:schemeClr val="accent1">
+            <a:schemeClr val="dk1">
               <a:hueOff val="0"/>
               <a:satOff val="0"/>
               <a:lumOff val="0"/>
@@ -16611,13 +17533,13 @@
               <a:latin typeface="Times New Roman" panose="02020603050405020304" pitchFamily="18" charset="0"/>
               <a:cs typeface="Times New Roman" panose="02020603050405020304" pitchFamily="18" charset="0"/>
             </a:rPr>
-            <a:t>Sửa chữa ô tô</a:t>
+            <a:t>Sửa chữa và bảo dưỡng ô tô</a:t>
           </a:r>
         </a:p>
       </dsp:txBody>
       <dsp:txXfrm>
-        <a:off x="165619" y="3241920"/>
-        <a:ext cx="1216216" cy="755147"/>
+        <a:off x="168492" y="4421571"/>
+        <a:ext cx="1237319" cy="768250"/>
       </dsp:txXfrm>
     </dsp:sp>
     <dsp:sp modelId="{503EA9A7-72AB-438C-B6C2-2607B88BDB06}">
@@ -16627,8 +17549,8 @@
       </dsp:nvSpPr>
       <dsp:spPr>
         <a:xfrm>
-          <a:off x="1545686" y="3085088"/>
-          <a:ext cx="1263204" cy="802135"/>
+          <a:off x="1572504" y="4262018"/>
+          <a:ext cx="1285121" cy="816052"/>
         </a:xfrm>
         <a:prstGeom prst="roundRect">
           <a:avLst>
@@ -16638,7 +17560,7 @@
         <a:gradFill rotWithShape="0">
           <a:gsLst>
             <a:gs pos="0">
-              <a:schemeClr val="accent1">
+              <a:schemeClr val="lt1">
                 <a:hueOff val="0"/>
                 <a:satOff val="0"/>
                 <a:lumOff val="0"/>
@@ -16649,7 +17571,7 @@
               </a:schemeClr>
             </a:gs>
             <a:gs pos="50000">
-              <a:schemeClr val="accent1">
+              <a:schemeClr val="lt1">
                 <a:hueOff val="0"/>
                 <a:satOff val="0"/>
                 <a:lumOff val="0"/>
@@ -16660,7 +17582,7 @@
               </a:schemeClr>
             </a:gs>
             <a:gs pos="100000">
-              <a:schemeClr val="accent1">
+              <a:schemeClr val="lt1">
                 <a:hueOff val="0"/>
                 <a:satOff val="0"/>
                 <a:lumOff val="0"/>
@@ -16707,8 +17629,8 @@
       </dsp:nvSpPr>
       <dsp:spPr>
         <a:xfrm>
-          <a:off x="1686042" y="3218426"/>
-          <a:ext cx="1263204" cy="802135"/>
+          <a:off x="1715295" y="4397670"/>
+          <a:ext cx="1285121" cy="816052"/>
         </a:xfrm>
         <a:prstGeom prst="roundRect">
           <a:avLst>
@@ -16716,8 +17638,9 @@
           </a:avLst>
         </a:prstGeom>
         <a:solidFill>
-          <a:schemeClr val="lt1">
+          <a:schemeClr val="dk1">
             <a:alpha val="90000"/>
+            <a:tint val="40000"/>
             <a:hueOff val="0"/>
             <a:satOff val="0"/>
             <a:lumOff val="0"/>
@@ -16726,7 +17649,7 @@
         </a:solidFill>
         <a:ln w="6350" cap="flat" cmpd="sng" algn="ctr">
           <a:solidFill>
-            <a:schemeClr val="accent1">
+            <a:schemeClr val="dk1">
               <a:hueOff val="0"/>
               <a:satOff val="0"/>
               <a:lumOff val="0"/>
@@ -16773,13 +17696,13 @@
               <a:latin typeface="Times New Roman" panose="02020603050405020304" pitchFamily="18" charset="0"/>
               <a:cs typeface="Times New Roman" panose="02020603050405020304" pitchFamily="18" charset="0"/>
             </a:rPr>
-            <a:t>Bảo dưỡng ô tô</a:t>
+            <a:t>Quản lý phụ tùng</a:t>
           </a:r>
         </a:p>
       </dsp:txBody>
       <dsp:txXfrm>
-        <a:off x="1709536" y="3241920"/>
-        <a:ext cx="1216216" cy="755147"/>
+        <a:off x="1739196" y="4421571"/>
+        <a:ext cx="1237319" cy="768250"/>
       </dsp:txXfrm>
     </dsp:sp>
     <dsp:sp modelId="{8050B594-5A4F-467C-90E3-3A1543134CE2}">
@@ -16789,8 +17712,8 @@
       </dsp:nvSpPr>
       <dsp:spPr>
         <a:xfrm>
-          <a:off x="3861561" y="1915571"/>
-          <a:ext cx="1263204" cy="802135"/>
+          <a:off x="3928560" y="3072210"/>
+          <a:ext cx="1285121" cy="816052"/>
         </a:xfrm>
         <a:prstGeom prst="roundRect">
           <a:avLst>
@@ -16800,7 +17723,7 @@
         <a:gradFill rotWithShape="0">
           <a:gsLst>
             <a:gs pos="0">
-              <a:schemeClr val="accent1">
+              <a:schemeClr val="lt1">
                 <a:hueOff val="0"/>
                 <a:satOff val="0"/>
                 <a:lumOff val="0"/>
@@ -16811,7 +17734,7 @@
               </a:schemeClr>
             </a:gs>
             <a:gs pos="50000">
-              <a:schemeClr val="accent1">
+              <a:schemeClr val="lt1">
                 <a:hueOff val="0"/>
                 <a:satOff val="0"/>
                 <a:lumOff val="0"/>
@@ -16822,7 +17745,7 @@
               </a:schemeClr>
             </a:gs>
             <a:gs pos="100000">
-              <a:schemeClr val="accent1">
+              <a:schemeClr val="lt1">
                 <a:hueOff val="0"/>
                 <a:satOff val="0"/>
                 <a:lumOff val="0"/>
@@ -16869,8 +17792,8 @@
       </dsp:nvSpPr>
       <dsp:spPr>
         <a:xfrm>
-          <a:off x="4001917" y="2048909"/>
-          <a:ext cx="1263204" cy="802135"/>
+          <a:off x="4071351" y="3207862"/>
+          <a:ext cx="1285121" cy="816052"/>
         </a:xfrm>
         <a:prstGeom prst="roundRect">
           <a:avLst>
@@ -16878,8 +17801,9 @@
           </a:avLst>
         </a:prstGeom>
         <a:solidFill>
-          <a:schemeClr val="lt1">
+          <a:schemeClr val="dk1">
             <a:alpha val="90000"/>
+            <a:tint val="40000"/>
             <a:hueOff val="0"/>
             <a:satOff val="0"/>
             <a:lumOff val="0"/>
@@ -16888,7 +17812,7 @@
         </a:solidFill>
         <a:ln w="6350" cap="flat" cmpd="sng" algn="ctr">
           <a:solidFill>
-            <a:schemeClr val="accent1">
+            <a:schemeClr val="dk1">
               <a:hueOff val="0"/>
               <a:satOff val="0"/>
               <a:lumOff val="0"/>
@@ -16940,8 +17864,8 @@
         </a:p>
       </dsp:txBody>
       <dsp:txXfrm>
-        <a:off x="4025411" y="2072403"/>
-        <a:ext cx="1216216" cy="755147"/>
+        <a:off x="4095252" y="3231763"/>
+        <a:ext cx="1237319" cy="768250"/>
       </dsp:txXfrm>
     </dsp:sp>
     <dsp:sp modelId="{4645B60F-0D34-4C31-8280-2CAB0E964209}">
@@ -16951,8 +17875,8 @@
       </dsp:nvSpPr>
       <dsp:spPr>
         <a:xfrm>
-          <a:off x="3089603" y="3085088"/>
-          <a:ext cx="1263204" cy="802135"/>
+          <a:off x="3143208" y="4262018"/>
+          <a:ext cx="1285121" cy="816052"/>
         </a:xfrm>
         <a:prstGeom prst="roundRect">
           <a:avLst>
@@ -16962,7 +17886,7 @@
         <a:gradFill rotWithShape="0">
           <a:gsLst>
             <a:gs pos="0">
-              <a:schemeClr val="accent1">
+              <a:schemeClr val="lt1">
                 <a:hueOff val="0"/>
                 <a:satOff val="0"/>
                 <a:lumOff val="0"/>
@@ -16973,7 +17897,7 @@
               </a:schemeClr>
             </a:gs>
             <a:gs pos="50000">
-              <a:schemeClr val="accent1">
+              <a:schemeClr val="lt1">
                 <a:hueOff val="0"/>
                 <a:satOff val="0"/>
                 <a:lumOff val="0"/>
@@ -16984,7 +17908,7 @@
               </a:schemeClr>
             </a:gs>
             <a:gs pos="100000">
-              <a:schemeClr val="accent1">
+              <a:schemeClr val="lt1">
                 <a:hueOff val="0"/>
                 <a:satOff val="0"/>
                 <a:lumOff val="0"/>
@@ -17031,8 +17955,8 @@
       </dsp:nvSpPr>
       <dsp:spPr>
         <a:xfrm>
-          <a:off x="3229959" y="3218426"/>
-          <a:ext cx="1263204" cy="802135"/>
+          <a:off x="3285999" y="4397670"/>
+          <a:ext cx="1285121" cy="816052"/>
         </a:xfrm>
         <a:prstGeom prst="roundRect">
           <a:avLst>
@@ -17040,8 +17964,9 @@
           </a:avLst>
         </a:prstGeom>
         <a:solidFill>
-          <a:schemeClr val="lt1">
+          <a:schemeClr val="dk1">
             <a:alpha val="90000"/>
+            <a:tint val="40000"/>
             <a:hueOff val="0"/>
             <a:satOff val="0"/>
             <a:lumOff val="0"/>
@@ -17050,7 +17975,7 @@
         </a:solidFill>
         <a:ln w="6350" cap="flat" cmpd="sng" algn="ctr">
           <a:solidFill>
-            <a:schemeClr val="accent1">
+            <a:schemeClr val="dk1">
               <a:hueOff val="0"/>
               <a:satOff val="0"/>
               <a:lumOff val="0"/>
@@ -17102,8 +18027,8 @@
         </a:p>
       </dsp:txBody>
       <dsp:txXfrm>
-        <a:off x="3253453" y="3241920"/>
-        <a:ext cx="1216216" cy="755147"/>
+        <a:off x="3309900" y="4421571"/>
+        <a:ext cx="1237319" cy="768250"/>
       </dsp:txXfrm>
     </dsp:sp>
     <dsp:sp modelId="{A83F7092-16CB-4FE4-9F53-6D42CA582E41}">
@@ -17113,8 +18038,8 @@
       </dsp:nvSpPr>
       <dsp:spPr>
         <a:xfrm>
-          <a:off x="4633519" y="3085088"/>
-          <a:ext cx="1263204" cy="802135"/>
+          <a:off x="4713912" y="4262018"/>
+          <a:ext cx="1285121" cy="816052"/>
         </a:xfrm>
         <a:prstGeom prst="roundRect">
           <a:avLst>
@@ -17124,7 +18049,7 @@
         <a:gradFill rotWithShape="0">
           <a:gsLst>
             <a:gs pos="0">
-              <a:schemeClr val="accent1">
+              <a:schemeClr val="lt1">
                 <a:hueOff val="0"/>
                 <a:satOff val="0"/>
                 <a:lumOff val="0"/>
@@ -17135,7 +18060,7 @@
               </a:schemeClr>
             </a:gs>
             <a:gs pos="50000">
-              <a:schemeClr val="accent1">
+              <a:schemeClr val="lt1">
                 <a:hueOff val="0"/>
                 <a:satOff val="0"/>
                 <a:lumOff val="0"/>
@@ -17146,7 +18071,7 @@
               </a:schemeClr>
             </a:gs>
             <a:gs pos="100000">
-              <a:schemeClr val="accent1">
+              <a:schemeClr val="lt1">
                 <a:hueOff val="0"/>
                 <a:satOff val="0"/>
                 <a:lumOff val="0"/>
@@ -17193,8 +18118,8 @@
       </dsp:nvSpPr>
       <dsp:spPr>
         <a:xfrm>
-          <a:off x="4773876" y="3218426"/>
-          <a:ext cx="1263204" cy="802135"/>
+          <a:off x="4856703" y="4397670"/>
+          <a:ext cx="1285121" cy="816052"/>
         </a:xfrm>
         <a:prstGeom prst="roundRect">
           <a:avLst>
@@ -17202,8 +18127,9 @@
           </a:avLst>
         </a:prstGeom>
         <a:solidFill>
-          <a:schemeClr val="lt1">
+          <a:schemeClr val="dk1">
             <a:alpha val="90000"/>
+            <a:tint val="40000"/>
             <a:hueOff val="0"/>
             <a:satOff val="0"/>
             <a:lumOff val="0"/>
@@ -17212,7 +18138,7 @@
         </a:solidFill>
         <a:ln w="6350" cap="flat" cmpd="sng" algn="ctr">
           <a:solidFill>
-            <a:schemeClr val="accent1">
+            <a:schemeClr val="dk1">
               <a:hueOff val="0"/>
               <a:satOff val="0"/>
               <a:lumOff val="0"/>
@@ -17264,332 +18190,8 @@
         </a:p>
       </dsp:txBody>
       <dsp:txXfrm>
-        <a:off x="4797370" y="3241920"/>
-        <a:ext cx="1216216" cy="755147"/>
-      </dsp:txXfrm>
-    </dsp:sp>
-    <dsp:sp modelId="{92CF4EAD-56E7-4D1F-A9DD-4682A095DA91}">
-      <dsp:nvSpPr>
-        <dsp:cNvPr id="0" name=""/>
-        <dsp:cNvSpPr/>
-      </dsp:nvSpPr>
-      <dsp:spPr>
-        <a:xfrm>
-          <a:off x="2299206" y="4513598"/>
-          <a:ext cx="1263204" cy="802135"/>
-        </a:xfrm>
-        <a:prstGeom prst="roundRect">
-          <a:avLst>
-            <a:gd name="adj" fmla="val 10000"/>
-          </a:avLst>
-        </a:prstGeom>
-        <a:gradFill rotWithShape="0">
-          <a:gsLst>
-            <a:gs pos="0">
-              <a:schemeClr val="accent1">
-                <a:hueOff val="0"/>
-                <a:satOff val="0"/>
-                <a:lumOff val="0"/>
-                <a:alphaOff val="0"/>
-                <a:lumMod val="110000"/>
-                <a:satMod val="105000"/>
-                <a:tint val="67000"/>
-              </a:schemeClr>
-            </a:gs>
-            <a:gs pos="50000">
-              <a:schemeClr val="accent1">
-                <a:hueOff val="0"/>
-                <a:satOff val="0"/>
-                <a:lumOff val="0"/>
-                <a:alphaOff val="0"/>
-                <a:lumMod val="105000"/>
-                <a:satMod val="103000"/>
-                <a:tint val="73000"/>
-              </a:schemeClr>
-            </a:gs>
-            <a:gs pos="100000">
-              <a:schemeClr val="accent1">
-                <a:hueOff val="0"/>
-                <a:satOff val="0"/>
-                <a:lumOff val="0"/>
-                <a:alphaOff val="0"/>
-                <a:lumMod val="105000"/>
-                <a:satMod val="109000"/>
-                <a:tint val="81000"/>
-              </a:schemeClr>
-            </a:gs>
-          </a:gsLst>
-          <a:lin ang="5400000" scaled="0"/>
-        </a:gradFill>
-        <a:ln>
-          <a:noFill/>
-        </a:ln>
-        <a:effectLst/>
-        <a:scene3d>
-          <a:camera prst="orthographicFront"/>
-          <a:lightRig rig="flat" dir="t"/>
-        </a:scene3d>
-        <a:sp3d prstMaterial="dkEdge">
-          <a:bevelT w="8200" h="38100"/>
-        </a:sp3d>
-      </dsp:spPr>
-      <dsp:style>
-        <a:lnRef idx="0">
-          <a:scrgbClr r="0" g="0" b="0"/>
-        </a:lnRef>
-        <a:fillRef idx="2">
-          <a:scrgbClr r="0" g="0" b="0"/>
-        </a:fillRef>
-        <a:effectRef idx="1">
-          <a:scrgbClr r="0" g="0" b="0"/>
-        </a:effectRef>
-        <a:fontRef idx="minor">
-          <a:schemeClr val="dk1"/>
-        </a:fontRef>
-      </dsp:style>
-    </dsp:sp>
-    <dsp:sp modelId="{1338C770-7D22-4CE7-B7BF-41B133067F2F}">
-      <dsp:nvSpPr>
-        <dsp:cNvPr id="0" name=""/>
-        <dsp:cNvSpPr/>
-      </dsp:nvSpPr>
-      <dsp:spPr>
-        <a:xfrm>
-          <a:off x="2439562" y="4646937"/>
-          <a:ext cx="1263204" cy="802135"/>
-        </a:xfrm>
-        <a:prstGeom prst="roundRect">
-          <a:avLst>
-            <a:gd name="adj" fmla="val 10000"/>
-          </a:avLst>
-        </a:prstGeom>
-        <a:solidFill>
-          <a:schemeClr val="lt1">
-            <a:alpha val="90000"/>
-            <a:hueOff val="0"/>
-            <a:satOff val="0"/>
-            <a:lumOff val="0"/>
-            <a:alphaOff val="0"/>
-          </a:schemeClr>
-        </a:solidFill>
-        <a:ln w="6350" cap="flat" cmpd="sng" algn="ctr">
-          <a:solidFill>
-            <a:schemeClr val="accent1">
-              <a:hueOff val="0"/>
-              <a:satOff val="0"/>
-              <a:lumOff val="0"/>
-              <a:alphaOff val="0"/>
-            </a:schemeClr>
-          </a:solidFill>
-          <a:prstDash val="solid"/>
-          <a:miter lim="800000"/>
-        </a:ln>
-        <a:effectLst/>
-      </dsp:spPr>
-      <dsp:style>
-        <a:lnRef idx="1">
-          <a:scrgbClr r="0" g="0" b="0"/>
-        </a:lnRef>
-        <a:fillRef idx="1">
-          <a:scrgbClr r="0" g="0" b="0"/>
-        </a:fillRef>
-        <a:effectRef idx="0">
-          <a:scrgbClr r="0" g="0" b="0"/>
-        </a:effectRef>
-        <a:fontRef idx="minor"/>
-      </dsp:style>
-      <dsp:txBody>
-        <a:bodyPr spcFirstLastPara="0" vert="horz" wrap="square" lIns="53340" tIns="53340" rIns="53340" bIns="53340" numCol="1" spcCol="1270" anchor="ctr" anchorCtr="0">
-          <a:noAutofit/>
-        </a:bodyPr>
-        <a:lstStyle/>
-        <a:p>
-          <a:pPr marL="0" lvl="0" indent="0" algn="ctr" defTabSz="622300">
-            <a:lnSpc>
-              <a:spcPct val="90000"/>
-            </a:lnSpc>
-            <a:spcBef>
-              <a:spcPct val="0"/>
-            </a:spcBef>
-            <a:spcAft>
-              <a:spcPct val="35000"/>
-            </a:spcAft>
-            <a:buNone/>
-          </a:pPr>
-          <a:r>
-            <a:rPr lang="en-US" sz="1400" kern="1200">
-              <a:latin typeface="Times New Roman" panose="02020603050405020304" pitchFamily="18" charset="0"/>
-              <a:cs typeface="Times New Roman" panose="02020603050405020304" pitchFamily="18" charset="0"/>
-            </a:rPr>
-            <a:t>Nhân viên</a:t>
-          </a:r>
-        </a:p>
-      </dsp:txBody>
-      <dsp:txXfrm>
-        <a:off x="2463056" y="4670431"/>
-        <a:ext cx="1216216" cy="755147"/>
-      </dsp:txXfrm>
-    </dsp:sp>
-    <dsp:sp modelId="{E2CF881A-AA0C-452A-8E5F-89184A4ADE57}">
-      <dsp:nvSpPr>
-        <dsp:cNvPr id="0" name=""/>
-        <dsp:cNvSpPr/>
-      </dsp:nvSpPr>
-      <dsp:spPr>
-        <a:xfrm>
-          <a:off x="2294279" y="5766120"/>
-          <a:ext cx="1263204" cy="802135"/>
-        </a:xfrm>
-        <a:prstGeom prst="roundRect">
-          <a:avLst>
-            <a:gd name="adj" fmla="val 10000"/>
-          </a:avLst>
-        </a:prstGeom>
-        <a:gradFill rotWithShape="0">
-          <a:gsLst>
-            <a:gs pos="0">
-              <a:schemeClr val="accent1">
-                <a:hueOff val="0"/>
-                <a:satOff val="0"/>
-                <a:lumOff val="0"/>
-                <a:alphaOff val="0"/>
-                <a:lumMod val="110000"/>
-                <a:satMod val="105000"/>
-                <a:tint val="67000"/>
-              </a:schemeClr>
-            </a:gs>
-            <a:gs pos="50000">
-              <a:schemeClr val="accent1">
-                <a:hueOff val="0"/>
-                <a:satOff val="0"/>
-                <a:lumOff val="0"/>
-                <a:alphaOff val="0"/>
-                <a:lumMod val="105000"/>
-                <a:satMod val="103000"/>
-                <a:tint val="73000"/>
-              </a:schemeClr>
-            </a:gs>
-            <a:gs pos="100000">
-              <a:schemeClr val="accent1">
-                <a:hueOff val="0"/>
-                <a:satOff val="0"/>
-                <a:lumOff val="0"/>
-                <a:alphaOff val="0"/>
-                <a:lumMod val="105000"/>
-                <a:satMod val="109000"/>
-                <a:tint val="81000"/>
-              </a:schemeClr>
-            </a:gs>
-          </a:gsLst>
-          <a:lin ang="5400000" scaled="0"/>
-        </a:gradFill>
-        <a:ln>
-          <a:noFill/>
-        </a:ln>
-        <a:effectLst/>
-        <a:scene3d>
-          <a:camera prst="orthographicFront"/>
-          <a:lightRig rig="flat" dir="t"/>
-        </a:scene3d>
-        <a:sp3d prstMaterial="dkEdge">
-          <a:bevelT w="8200" h="38100"/>
-        </a:sp3d>
-      </dsp:spPr>
-      <dsp:style>
-        <a:lnRef idx="0">
-          <a:scrgbClr r="0" g="0" b="0"/>
-        </a:lnRef>
-        <a:fillRef idx="2">
-          <a:scrgbClr r="0" g="0" b="0"/>
-        </a:fillRef>
-        <a:effectRef idx="1">
-          <a:scrgbClr r="0" g="0" b="0"/>
-        </a:effectRef>
-        <a:fontRef idx="minor">
-          <a:schemeClr val="dk1"/>
-        </a:fontRef>
-      </dsp:style>
-    </dsp:sp>
-    <dsp:sp modelId="{B411065E-DD0F-44B0-9CE1-4DEA731540DA}">
-      <dsp:nvSpPr>
-        <dsp:cNvPr id="0" name=""/>
-        <dsp:cNvSpPr/>
-      </dsp:nvSpPr>
-      <dsp:spPr>
-        <a:xfrm>
-          <a:off x="2434635" y="5899459"/>
-          <a:ext cx="1263204" cy="802135"/>
-        </a:xfrm>
-        <a:prstGeom prst="roundRect">
-          <a:avLst>
-            <a:gd name="adj" fmla="val 10000"/>
-          </a:avLst>
-        </a:prstGeom>
-        <a:solidFill>
-          <a:schemeClr val="lt1">
-            <a:alpha val="90000"/>
-            <a:hueOff val="0"/>
-            <a:satOff val="0"/>
-            <a:lumOff val="0"/>
-            <a:alphaOff val="0"/>
-          </a:schemeClr>
-        </a:solidFill>
-        <a:ln w="6350" cap="flat" cmpd="sng" algn="ctr">
-          <a:solidFill>
-            <a:schemeClr val="accent1">
-              <a:hueOff val="0"/>
-              <a:satOff val="0"/>
-              <a:lumOff val="0"/>
-              <a:alphaOff val="0"/>
-            </a:schemeClr>
-          </a:solidFill>
-          <a:prstDash val="solid"/>
-          <a:miter lim="800000"/>
-        </a:ln>
-        <a:effectLst/>
-      </dsp:spPr>
-      <dsp:style>
-        <a:lnRef idx="1">
-          <a:scrgbClr r="0" g="0" b="0"/>
-        </a:lnRef>
-        <a:fillRef idx="1">
-          <a:scrgbClr r="0" g="0" b="0"/>
-        </a:fillRef>
-        <a:effectRef idx="0">
-          <a:scrgbClr r="0" g="0" b="0"/>
-        </a:effectRef>
-        <a:fontRef idx="minor"/>
-      </dsp:style>
-      <dsp:txBody>
-        <a:bodyPr spcFirstLastPara="0" vert="horz" wrap="square" lIns="53340" tIns="53340" rIns="53340" bIns="53340" numCol="1" spcCol="1270" anchor="ctr" anchorCtr="0">
-          <a:noAutofit/>
-        </a:bodyPr>
-        <a:lstStyle/>
-        <a:p>
-          <a:pPr marL="0" lvl="0" indent="0" algn="ctr" defTabSz="622300">
-            <a:lnSpc>
-              <a:spcPct val="90000"/>
-            </a:lnSpc>
-            <a:spcBef>
-              <a:spcPct val="0"/>
-            </a:spcBef>
-            <a:spcAft>
-              <a:spcPct val="35000"/>
-            </a:spcAft>
-            <a:buNone/>
-          </a:pPr>
-          <a:r>
-            <a:rPr lang="en-US" sz="1400" kern="1200">
-              <a:latin typeface="Times New Roman" panose="02020603050405020304" pitchFamily="18" charset="0"/>
-              <a:cs typeface="Times New Roman" panose="02020603050405020304" pitchFamily="18" charset="0"/>
-            </a:rPr>
-            <a:t>Khách hàng</a:t>
-          </a:r>
-        </a:p>
-      </dsp:txBody>
-      <dsp:txXfrm>
-        <a:off x="2458129" y="5922953"/>
-        <a:ext cx="1216216" cy="755147"/>
+        <a:off x="4880604" y="4421571"/>
+        <a:ext cx="1237319" cy="768250"/>
       </dsp:txXfrm>
     </dsp:sp>
   </dsp:spTree>
@@ -19519,7 +20121,7 @@
 </file>
 
 <file path=customXml/itemProps1.xml><?xml version="1.0" encoding="utf-8"?>
-<ds:datastoreItem xmlns:ds="http://schemas.openxmlformats.org/officeDocument/2006/customXml" ds:itemID="{CB6FB8A7-88D3-41B9-BB1A-388DB73B3A90}">
+<ds:datastoreItem xmlns:ds="http://schemas.openxmlformats.org/officeDocument/2006/customXml" ds:itemID="{63708DFE-398A-4243-9EAA-83335EA17600}">
   <ds:schemaRefs>
     <ds:schemaRef ds:uri="http://schemas.openxmlformats.org/officeDocument/2006/bibliography"/>
   </ds:schemaRefs>

</xml_diff>